<commit_message>
Updating Job descriptions Document per SNOW ticket TASK1806779
</commit_message>
<xml_diff>
--- a/pdfs/resources/compensation/Job_Description_Template_for_Staff_Positions.docx
+++ b/pdfs/resources/compensation/Job_Description_Template_for_Staff_Positions.docx
@@ -1,85 +1,49 @@
 
 <file path=word/document.xml><?xml version="1.0" encoding="utf-8"?>
-<w:document xmlns:wpc="http://schemas.microsoft.com/office/word/2010/wordprocessingCanvas" xmlns:cx="http://schemas.microsoft.com/office/drawing/2014/chartex" xmlns:cx1="http://schemas.microsoft.com/office/drawing/2015/9/8/chartex" xmlns:cx2="http://schemas.microsoft.com/office/drawing/2015/10/21/chartex" xmlns:cx3="http://schemas.microsoft.com/office/drawing/2016/5/9/chartex" xmlns:cx4="http://schemas.microsoft.com/office/drawing/2016/5/10/chartex" xmlns:cx5="http://schemas.microsoft.com/office/drawing/2016/5/11/chartex" xmlns:cx6="http://schemas.microsoft.com/office/drawing/2016/5/12/chartex" xmlns:cx7="http://schemas.microsoft.com/office/drawing/2016/5/13/chartex" xmlns:cx8="http://schemas.microsoft.com/office/drawing/2016/5/14/chartex" xmlns:mc="http://schemas.openxmlformats.org/markup-compatibility/2006" xmlns:aink="http://schemas.microsoft.com/office/drawing/2016/ink" xmlns:am3d="http://schemas.microsoft.com/office/drawing/2017/model3d" xmlns:o="urn:schemas-microsoft-com:office:office" xmlns:r="http://schemas.openxmlformats.org/officeDocument/2006/relationships" xmlns:m="http://schemas.openxmlformats.org/officeDocument/2006/math" xmlns:v="urn:schemas-microsoft-com:vml" xmlns:wp14="http://schemas.microsoft.com/office/word/2010/wordprocessingDrawing" xmlns:wp="http://schemas.openxmlformats.org/drawingml/2006/wordprocessingDrawing" xmlns:w10="urn:schemas-microsoft-com:office:word" xmlns:w="http://schemas.openxmlformats.org/wordprocessingml/2006/main" xmlns:w14="http://schemas.microsoft.com/office/word/2010/wordml" xmlns:w15="http://schemas.microsoft.com/office/word/2012/wordml" xmlns:w16cid="http://schemas.microsoft.com/office/word/2016/wordml/cid" xmlns:w16se="http://schemas.microsoft.com/office/word/2015/wordml/symex" xmlns:wpg="http://schemas.microsoft.com/office/word/2010/wordprocessingGroup" xmlns:wpi="http://schemas.microsoft.com/office/word/2010/wordprocessingInk" xmlns:wne="http://schemas.microsoft.com/office/word/2006/wordml" xmlns:wps="http://schemas.microsoft.com/office/word/2010/wordprocessingShape" mc:Ignorable="w14 w15 w16se w16cid wp14">
+<w:document xmlns:wpc="http://schemas.microsoft.com/office/word/2010/wordprocessingCanvas" xmlns:cx="http://schemas.microsoft.com/office/drawing/2014/chartex" xmlns:cx1="http://schemas.microsoft.com/office/drawing/2015/9/8/chartex" xmlns:cx2="http://schemas.microsoft.com/office/drawing/2015/10/21/chartex" xmlns:cx3="http://schemas.microsoft.com/office/drawing/2016/5/9/chartex" xmlns:cx4="http://schemas.microsoft.com/office/drawing/2016/5/10/chartex" xmlns:cx5="http://schemas.microsoft.com/office/drawing/2016/5/11/chartex" xmlns:cx6="http://schemas.microsoft.com/office/drawing/2016/5/12/chartex" xmlns:cx7="http://schemas.microsoft.com/office/drawing/2016/5/13/chartex" xmlns:cx8="http://schemas.microsoft.com/office/drawing/2016/5/14/chartex" xmlns:mc="http://schemas.openxmlformats.org/markup-compatibility/2006" xmlns:aink="http://schemas.microsoft.com/office/drawing/2016/ink" xmlns:am3d="http://schemas.microsoft.com/office/drawing/2017/model3d" xmlns:o="urn:schemas-microsoft-com:office:office" xmlns:r="http://schemas.openxmlformats.org/officeDocument/2006/relationships" xmlns:m="http://schemas.openxmlformats.org/officeDocument/2006/math" xmlns:v="urn:schemas-microsoft-com:vml" xmlns:wp14="http://schemas.microsoft.com/office/word/2010/wordprocessingDrawing" xmlns:wp="http://schemas.openxmlformats.org/drawingml/2006/wordprocessingDrawing" xmlns:w10="urn:schemas-microsoft-com:office:word" xmlns:w="http://schemas.openxmlformats.org/wordprocessingml/2006/main" xmlns:w14="http://schemas.microsoft.com/office/word/2010/wordml" xmlns:w15="http://schemas.microsoft.com/office/word/2012/wordml" xmlns:w16cex="http://schemas.microsoft.com/office/word/2018/wordml/cex" xmlns:w16cid="http://schemas.microsoft.com/office/word/2016/wordml/cid" xmlns:w16="http://schemas.microsoft.com/office/word/2018/wordml" xmlns:w16se="http://schemas.microsoft.com/office/word/2015/wordml/symex" xmlns:wpg="http://schemas.microsoft.com/office/word/2010/wordprocessingGroup" xmlns:wpi="http://schemas.microsoft.com/office/word/2010/wordprocessingInk" xmlns:wne="http://schemas.microsoft.com/office/word/2006/wordml" xmlns:wps="http://schemas.microsoft.com/office/word/2010/wordprocessingShape" mc:Ignorable="w14 w15 w16se w16cid w16 w16cex wp14">
   <w:body>
     <w:p>
       <w:pPr>
         <w:pStyle w:val="Instructions"/>
       </w:pPr>
       <w:r>
-        <w:t>This</w:t>
+        <w:rPr>
+          <w:i/>
+          <w:iCs/>
+        </w:rPr>
+        <w:t>Th</w:t>
       </w:r>
       <w:r>
-        <w:t xml:space="preserve"> </w:t>
+        <w:rPr>
+          <w:i/>
+          <w:iCs/>
+        </w:rPr>
+        <w:t>is job description is</w:t>
       </w:r>
       <w:r>
-        <w:t>j</w:t>
+        <w:rPr>
+          <w:i/>
+          <w:iCs/>
+        </w:rPr>
+        <w:t xml:space="preserve"> intended to describe the general nature and level of work being performed by people assigned to this classification. </w:t>
       </w:r>
       <w:r>
-        <w:t xml:space="preserve">ob </w:t>
+        <w:rPr>
+          <w:i/>
+          <w:iCs/>
+        </w:rPr>
+        <w:t>It is</w:t>
       </w:r>
       <w:r>
-        <w:t>d</w:t>
-      </w:r>
-      <w:r>
-        <w:t xml:space="preserve">escription </w:t>
-      </w:r>
-      <w:r>
-        <w:t xml:space="preserve">may be used </w:t>
-      </w:r>
-      <w:r>
-        <w:t xml:space="preserve">to </w:t>
-      </w:r>
-      <w:r>
-        <w:t>draft</w:t>
-      </w:r>
-      <w:r>
-        <w:t xml:space="preserve"> a new or existing job before </w:t>
-      </w:r>
-      <w:r>
-        <w:t>entering</w:t>
-      </w:r>
-      <w:r>
-        <w:t xml:space="preserve"> it into </w:t>
-      </w:r>
-      <w:r>
-        <w:t>PageUp</w:t>
+        <w:rPr>
+          <w:i/>
+          <w:iCs/>
+        </w:rPr>
+        <w:t xml:space="preserve"> not intended to be construed as an exhaustive list of all responsibilities, duties and skills required of personnel so classified</w:t>
       </w:r>
       <w:r>
         <w:t>.</w:t>
       </w:r>
-      <w:r>
-        <w:t xml:space="preserve"> </w:t>
-      </w:r>
-      <w:r>
-        <w:t xml:space="preserve">All final job descriptions are maintained in </w:t>
-      </w:r>
-      <w:r>
-        <w:t>PageUp</w:t>
-      </w:r>
-      <w:r>
-        <w:t>.</w:t>
-      </w:r>
-      <w:r>
-        <w:t xml:space="preserve"> </w:t>
-      </w:r>
-      <w:r>
-        <w:t xml:space="preserve">You only need to provide </w:t>
-      </w:r>
-      <w:proofErr w:type="gramStart"/>
-      <w:r>
-        <w:t>sufficient</w:t>
-      </w:r>
-      <w:proofErr w:type="gramEnd"/>
-      <w:r>
-        <w:t xml:space="preserve"> information to appropriately describe the role. Prov</w:t>
-      </w:r>
-      <w:r>
-        <w:t>iding every detail of the work</w:t>
-      </w:r>
-      <w:r>
-        <w:t xml:space="preserve"> performed is not necessary.</w:t>
-      </w:r>
     </w:p>
     <w:p>
       <w:pPr>
@@ -89,67 +53,129 @@
         </w:tabs>
       </w:pPr>
     </w:p>
-    <w:p>
-      <w:r>
-        <w:t xml:space="preserve">Job Title: </w:t>
-      </w:r>
-      <w:r>
-        <w:rPr>
-          <w:u w:val="single"/>
-        </w:rPr>
-        <w:t xml:space="preserve">                                                        </w:t>
-      </w:r>
-      <w:r>
-        <w:tab/>
-      </w:r>
-    </w:p>
-    <w:p/>
-    <w:p>
-      <w:r>
-        <w:t xml:space="preserve">Prepared by: </w:t>
-      </w:r>
-      <w:r>
-        <w:rPr>
-          <w:u w:val="single"/>
-        </w:rPr>
-        <w:t xml:space="preserve">                                                  </w:t>
-      </w:r>
-      <w:r>
-        <w:t xml:space="preserve"> </w:t>
-      </w:r>
-      <w:r>
-        <w:tab/>
-      </w:r>
-      <w:r>
-        <w:tab/>
-      </w:r>
-    </w:p>
-    <w:p/>
-    <w:p>
-      <w:pPr>
-        <w:tabs>
-          <w:tab w:val="left" w:pos="7200"/>
-        </w:tabs>
-        <w:rPr>
-          <w:i/>
-        </w:rPr>
-      </w:pPr>
-      <w:r>
-        <w:t xml:space="preserve">Date Prepared: </w:t>
-      </w:r>
-      <w:r>
-        <w:rPr>
-          <w:u w:val="single"/>
-        </w:rPr>
-        <w:t xml:space="preserve">                                               </w:t>
-      </w:r>
-      <w:r>
-        <w:tab/>
-      </w:r>
-      <w:r>
-        <w:tab/>
-      </w:r>
-    </w:p>
+    <w:tbl>
+      <w:tblPr>
+        <w:tblStyle w:val="TableGrid"/>
+        <w:tblW w:w="0" w:type="auto"/>
+        <w:tblBorders>
+          <w:top w:val="single" w:sz="4" w:space="0" w:color="808080" w:themeColor="background1" w:themeShade="80"/>
+          <w:left w:val="single" w:sz="4" w:space="0" w:color="808080" w:themeColor="background1" w:themeShade="80"/>
+          <w:bottom w:val="single" w:sz="4" w:space="0" w:color="808080" w:themeColor="background1" w:themeShade="80"/>
+          <w:right w:val="single" w:sz="4" w:space="0" w:color="808080" w:themeColor="background1" w:themeShade="80"/>
+          <w:insideH w:val="single" w:sz="4" w:space="0" w:color="808080" w:themeColor="background1" w:themeShade="80"/>
+          <w:insideV w:val="single" w:sz="4" w:space="0" w:color="808080" w:themeColor="background1" w:themeShade="80"/>
+        </w:tblBorders>
+        <w:tblLook w:val="04A0" w:firstRow="1" w:lastRow="0" w:firstColumn="1" w:lastColumn="0" w:noHBand="0" w:noVBand="1"/>
+      </w:tblPr>
+      <w:tblGrid>
+        <w:gridCol w:w="5395"/>
+        <w:gridCol w:w="5395"/>
+      </w:tblGrid>
+      <w:tr>
+        <w:tc>
+          <w:tcPr>
+            <w:tcW w:w="5395" w:type="dxa"/>
+          </w:tcPr>
+          <w:p>
+            <w:pPr>
+              <w:tabs>
+                <w:tab w:val="left" w:pos="5400"/>
+                <w:tab w:val="left" w:leader="underscore" w:pos="10260"/>
+              </w:tabs>
+            </w:pPr>
+            <w:r>
+              <w:t>Job Title:</w:t>
+            </w:r>
+          </w:p>
+          <w:p>
+            <w:pPr>
+              <w:tabs>
+                <w:tab w:val="left" w:pos="5400"/>
+                <w:tab w:val="left" w:leader="underscore" w:pos="10260"/>
+              </w:tabs>
+            </w:pPr>
+          </w:p>
+        </w:tc>
+        <w:tc>
+          <w:tcPr>
+            <w:tcW w:w="5395" w:type="dxa"/>
+          </w:tcPr>
+          <w:p>
+            <w:pPr>
+              <w:tabs>
+                <w:tab w:val="left" w:pos="5400"/>
+                <w:tab w:val="left" w:leader="underscore" w:pos="10260"/>
+              </w:tabs>
+            </w:pPr>
+            <w:r>
+              <w:t>Job Code:</w:t>
+            </w:r>
+          </w:p>
+        </w:tc>
+      </w:tr>
+      <w:tr>
+        <w:tc>
+          <w:tcPr>
+            <w:tcW w:w="5395" w:type="dxa"/>
+          </w:tcPr>
+          <w:p>
+            <w:pPr>
+              <w:tabs>
+                <w:tab w:val="left" w:pos="5400"/>
+                <w:tab w:val="left" w:leader="underscore" w:pos="10260"/>
+              </w:tabs>
+            </w:pPr>
+            <w:r>
+              <w:t>Reports t</w:t>
+            </w:r>
+            <w:r>
+              <w:t>o</w:t>
+            </w:r>
+            <w:r>
+              <w:t xml:space="preserve">: </w:t>
+            </w:r>
+          </w:p>
+          <w:p>
+            <w:pPr>
+              <w:tabs>
+                <w:tab w:val="left" w:pos="5400"/>
+                <w:tab w:val="left" w:leader="underscore" w:pos="10260"/>
+              </w:tabs>
+            </w:pPr>
+          </w:p>
+        </w:tc>
+        <w:tc>
+          <w:tcPr>
+            <w:tcW w:w="5395" w:type="dxa"/>
+          </w:tcPr>
+          <w:p>
+            <w:pPr>
+              <w:tabs>
+                <w:tab w:val="left" w:pos="5400"/>
+                <w:tab w:val="left" w:leader="underscore" w:pos="10260"/>
+              </w:tabs>
+            </w:pPr>
+            <w:r>
+              <w:t>Job Family</w:t>
+            </w:r>
+            <w:r>
+              <w:t xml:space="preserve"> Group/Job Family</w:t>
+            </w:r>
+            <w:r>
+              <w:t>:</w:t>
+            </w:r>
+          </w:p>
+          <w:p>
+            <w:pPr>
+              <w:tabs>
+                <w:tab w:val="left" w:pos="5400"/>
+                <w:tab w:val="left" w:leader="underscore" w:pos="10260"/>
+              </w:tabs>
+            </w:pPr>
+          </w:p>
+        </w:tc>
+      </w:tr>
+    </w:tbl>
     <w:p>
       <w:pPr>
         <w:pStyle w:val="Heading1"/>
@@ -159,33 +185,59 @@
         </w:numPr>
       </w:pPr>
       <w:r>
+        <w:t xml:space="preserve">Job </w:t>
+      </w:r>
+      <w:r>
         <w:t>Summary</w:t>
       </w:r>
     </w:p>
-    <w:p>
-      <w:r>
-        <w:t xml:space="preserve">Provide a brief </w:t>
-      </w:r>
-      <w:r>
-        <w:t xml:space="preserve">summary </w:t>
-      </w:r>
-      <w:r>
-        <w:t>of the job.</w:t>
-      </w:r>
-    </w:p>
-    <w:p/>
-    <w:p/>
-    <w:p/>
-    <w:p/>
-    <w:p/>
-    <w:p/>
-    <w:p/>
-    <w:p/>
-    <w:p/>
-    <w:p/>
-    <w:p/>
-    <w:p/>
-    <w:p/>
+    <w:tbl>
+      <w:tblPr>
+        <w:tblStyle w:val="TableGrid"/>
+        <w:tblW w:w="0" w:type="auto"/>
+        <w:tblBorders>
+          <w:top w:val="single" w:sz="4" w:space="0" w:color="A6A6A6" w:themeColor="background1" w:themeShade="A6"/>
+          <w:left w:val="single" w:sz="4" w:space="0" w:color="A6A6A6" w:themeColor="background1" w:themeShade="A6"/>
+          <w:bottom w:val="single" w:sz="4" w:space="0" w:color="A6A6A6" w:themeColor="background1" w:themeShade="A6"/>
+          <w:right w:val="single" w:sz="4" w:space="0" w:color="A6A6A6" w:themeColor="background1" w:themeShade="A6"/>
+          <w:insideH w:val="none" w:sz="0" w:space="0" w:color="auto"/>
+          <w:insideV w:val="none" w:sz="0" w:space="0" w:color="auto"/>
+        </w:tblBorders>
+        <w:tblLook w:val="04A0" w:firstRow="1" w:lastRow="0" w:firstColumn="1" w:lastColumn="0" w:noHBand="0" w:noVBand="1"/>
+      </w:tblPr>
+      <w:tblGrid>
+        <w:gridCol w:w="10720"/>
+      </w:tblGrid>
+      <w:tr>
+        <w:trPr>
+          <w:trHeight w:val="1812"/>
+        </w:trPr>
+        <w:tc>
+          <w:tcPr>
+            <w:tcW w:w="10720" w:type="dxa"/>
+            <w:tcMar>
+              <w:top w:w="58" w:type="dxa"/>
+              <w:left w:w="115" w:type="dxa"/>
+              <w:bottom w:w="58" w:type="dxa"/>
+              <w:right w:w="115" w:type="dxa"/>
+            </w:tcMar>
+          </w:tcPr>
+          <w:p>
+            <w:r>
+              <w:t>Provide a summary of the job’s primary function:</w:t>
+            </w:r>
+          </w:p>
+          <w:p/>
+          <w:p>
+            <w:pPr>
+              <w:tabs>
+                <w:tab w:val="left" w:pos="7200"/>
+              </w:tabs>
+            </w:pPr>
+          </w:p>
+        </w:tc>
+      </w:tr>
+    </w:tbl>
     <w:p/>
     <w:p>
       <w:pPr>
@@ -196,203 +248,94 @@
         </w:numPr>
       </w:pPr>
       <w:r>
-        <w:t>Qualification</w:t>
-      </w:r>
-      <w:r>
-        <w:t>s</w:t>
-      </w:r>
-      <w:r>
-        <w:t xml:space="preserve"> </w:t>
+        <w:t xml:space="preserve">Minimum Qualifications </w:t>
       </w:r>
     </w:p>
-    <w:p>
-      <w:r>
-        <w:t xml:space="preserve">Provide the minimum </w:t>
-      </w:r>
-      <w:r>
-        <w:t>ed</w:t>
-      </w:r>
-      <w:r>
-        <w:t>ucation, experience, and skills</w:t>
-      </w:r>
-      <w:r>
-        <w:t xml:space="preserve"> required </w:t>
-      </w:r>
-      <w:r>
-        <w:t>to perform the job successfully.</w:t>
-      </w:r>
-      <w:r>
-        <w:t xml:space="preserve"> </w:t>
-      </w:r>
-    </w:p>
-    <w:p>
-      <w:pPr>
-        <w:tabs>
-          <w:tab w:val="left" w:leader="underscore" w:pos="4860"/>
-          <w:tab w:val="left" w:pos="5580"/>
-          <w:tab w:val="left" w:leader="underscore" w:pos="10440"/>
-        </w:tabs>
-        <w:rPr>
-          <w:sz w:val="32"/>
-        </w:rPr>
-      </w:pPr>
-    </w:p>
-    <w:p>
-      <w:pPr>
-        <w:tabs>
-          <w:tab w:val="left" w:leader="underscore" w:pos="4860"/>
-          <w:tab w:val="left" w:pos="5580"/>
-          <w:tab w:val="left" w:leader="underscore" w:pos="10440"/>
-        </w:tabs>
-        <w:rPr>
-          <w:sz w:val="32"/>
-        </w:rPr>
-      </w:pPr>
-    </w:p>
-    <w:p>
-      <w:pPr>
-        <w:tabs>
-          <w:tab w:val="left" w:leader="underscore" w:pos="4860"/>
-          <w:tab w:val="left" w:pos="5580"/>
-          <w:tab w:val="left" w:leader="underscore" w:pos="10440"/>
-        </w:tabs>
-        <w:rPr>
-          <w:sz w:val="32"/>
-        </w:rPr>
-      </w:pPr>
-    </w:p>
-    <w:p>
-      <w:pPr>
-        <w:tabs>
-          <w:tab w:val="left" w:leader="underscore" w:pos="4860"/>
-          <w:tab w:val="left" w:pos="5580"/>
-          <w:tab w:val="left" w:leader="underscore" w:pos="10440"/>
-        </w:tabs>
-        <w:rPr>
-          <w:sz w:val="32"/>
-        </w:rPr>
-      </w:pPr>
-    </w:p>
-    <w:p>
-      <w:pPr>
-        <w:tabs>
-          <w:tab w:val="left" w:leader="underscore" w:pos="4860"/>
-          <w:tab w:val="left" w:pos="5580"/>
-          <w:tab w:val="left" w:leader="underscore" w:pos="10440"/>
-        </w:tabs>
-        <w:rPr>
-          <w:sz w:val="32"/>
-        </w:rPr>
-      </w:pPr>
-    </w:p>
-    <w:p>
-      <w:pPr>
-        <w:tabs>
-          <w:tab w:val="left" w:leader="underscore" w:pos="4860"/>
-          <w:tab w:val="left" w:pos="5580"/>
-          <w:tab w:val="left" w:leader="underscore" w:pos="10440"/>
-        </w:tabs>
-        <w:rPr>
-          <w:sz w:val="32"/>
-        </w:rPr>
-      </w:pPr>
-    </w:p>
-    <w:p>
-      <w:pPr>
-        <w:tabs>
-          <w:tab w:val="left" w:leader="underscore" w:pos="4860"/>
-          <w:tab w:val="left" w:pos="5580"/>
-          <w:tab w:val="left" w:leader="underscore" w:pos="10440"/>
-        </w:tabs>
-        <w:rPr>
-          <w:sz w:val="32"/>
-        </w:rPr>
-      </w:pPr>
-    </w:p>
-    <w:p>
-      <w:pPr>
-        <w:tabs>
-          <w:tab w:val="left" w:leader="underscore" w:pos="4860"/>
-          <w:tab w:val="left" w:pos="5580"/>
-          <w:tab w:val="left" w:leader="underscore" w:pos="10440"/>
-        </w:tabs>
-        <w:rPr>
-          <w:sz w:val="32"/>
-        </w:rPr>
-      </w:pPr>
-    </w:p>
-    <w:p>
-      <w:pPr>
-        <w:tabs>
-          <w:tab w:val="left" w:leader="underscore" w:pos="4860"/>
-          <w:tab w:val="left" w:pos="5580"/>
-          <w:tab w:val="left" w:leader="underscore" w:pos="10440"/>
-        </w:tabs>
-        <w:rPr>
-          <w:sz w:val="32"/>
-        </w:rPr>
-      </w:pPr>
-    </w:p>
-    <w:p>
-      <w:pPr>
-        <w:tabs>
-          <w:tab w:val="left" w:leader="underscore" w:pos="4860"/>
-          <w:tab w:val="left" w:pos="5580"/>
-          <w:tab w:val="left" w:leader="underscore" w:pos="10440"/>
-        </w:tabs>
-        <w:rPr>
-          <w:sz w:val="32"/>
-        </w:rPr>
-      </w:pPr>
-    </w:p>
-    <w:p>
-      <w:pPr>
-        <w:tabs>
-          <w:tab w:val="left" w:leader="underscore" w:pos="4860"/>
-          <w:tab w:val="left" w:pos="5580"/>
-          <w:tab w:val="left" w:leader="underscore" w:pos="10440"/>
-        </w:tabs>
-        <w:rPr>
-          <w:sz w:val="32"/>
-        </w:rPr>
-      </w:pPr>
-    </w:p>
-    <w:p>
-      <w:pPr>
-        <w:tabs>
-          <w:tab w:val="left" w:leader="underscore" w:pos="4860"/>
-          <w:tab w:val="left" w:pos="5580"/>
-          <w:tab w:val="left" w:leader="underscore" w:pos="10440"/>
-        </w:tabs>
-        <w:rPr>
-          <w:sz w:val="32"/>
-        </w:rPr>
-      </w:pPr>
-    </w:p>
-    <w:p>
-      <w:pPr>
-        <w:tabs>
-          <w:tab w:val="left" w:leader="underscore" w:pos="4860"/>
-          <w:tab w:val="left" w:pos="5580"/>
-          <w:tab w:val="left" w:leader="underscore" w:pos="10440"/>
-        </w:tabs>
-        <w:rPr>
-          <w:sz w:val="32"/>
-        </w:rPr>
-      </w:pPr>
-    </w:p>
-    <w:p>
-      <w:pPr>
-        <w:tabs>
-          <w:tab w:val="left" w:leader="underscore" w:pos="4860"/>
-          <w:tab w:val="left" w:pos="5580"/>
-          <w:tab w:val="left" w:leader="underscore" w:pos="10440"/>
-        </w:tabs>
-        <w:rPr>
-          <w:sz w:val="32"/>
-        </w:rPr>
-      </w:pPr>
-    </w:p>
+    <w:tbl>
+      <w:tblPr>
+        <w:tblStyle w:val="TableGrid"/>
+        <w:tblW w:w="0" w:type="auto"/>
+        <w:tblBorders>
+          <w:top w:val="single" w:sz="4" w:space="0" w:color="A6A6A6" w:themeColor="background1" w:themeShade="A6"/>
+          <w:left w:val="single" w:sz="4" w:space="0" w:color="A6A6A6" w:themeColor="background1" w:themeShade="A6"/>
+          <w:bottom w:val="single" w:sz="4" w:space="0" w:color="A6A6A6" w:themeColor="background1" w:themeShade="A6"/>
+          <w:right w:val="single" w:sz="4" w:space="0" w:color="A6A6A6" w:themeColor="background1" w:themeShade="A6"/>
+          <w:insideH w:val="none" w:sz="0" w:space="0" w:color="auto"/>
+          <w:insideV w:val="none" w:sz="0" w:space="0" w:color="auto"/>
+        </w:tblBorders>
+        <w:tblLook w:val="04A0" w:firstRow="1" w:lastRow="0" w:firstColumn="1" w:lastColumn="0" w:noHBand="0" w:noVBand="1"/>
+      </w:tblPr>
+      <w:tblGrid>
+        <w:gridCol w:w="10720"/>
+      </w:tblGrid>
+      <w:tr>
+        <w:trPr>
+          <w:trHeight w:val="1812"/>
+        </w:trPr>
+        <w:tc>
+          <w:tcPr>
+            <w:tcW w:w="10720" w:type="dxa"/>
+            <w:tcMar>
+              <w:top w:w="58" w:type="dxa"/>
+              <w:left w:w="115" w:type="dxa"/>
+              <w:bottom w:w="58" w:type="dxa"/>
+              <w:right w:w="115" w:type="dxa"/>
+            </w:tcMar>
+          </w:tcPr>
+          <w:p>
+            <w:pPr>
+              <w:rPr>
+                <w:i/>
+                <w:iCs/>
+              </w:rPr>
+            </w:pPr>
+            <w:r>
+              <w:t xml:space="preserve">Provide the minimum knowledge and skills required to competently perform the job as well as how they are normally acquired through education, training and/or experience (i.e., </w:t>
+            </w:r>
+            <w:r>
+              <w:rPr>
+                <w:i/>
+                <w:iCs/>
+              </w:rPr>
+              <w:t>Knowledge of</w:t>
+            </w:r>
+            <w:proofErr w:type="gramStart"/>
+            <w:r>
+              <w:rPr>
+                <w:i/>
+                <w:iCs/>
+              </w:rPr>
+              <w:t>…..</w:t>
+            </w:r>
+            <w:proofErr w:type="gramEnd"/>
+            <w:r>
+              <w:rPr>
+                <w:i/>
+                <w:iCs/>
+              </w:rPr>
+              <w:t>; ability to…..; as normally acquired through a</w:t>
+            </w:r>
+            <w:r>
+              <w:rPr>
+                <w:i/>
+                <w:iCs/>
+              </w:rPr>
+              <w:t>…. degree and ___ years of experience.)</w:t>
+            </w:r>
+            <w:r>
+              <w:rPr>
+                <w:i/>
+                <w:iCs/>
+              </w:rPr>
+              <w:t>:</w:t>
+            </w:r>
+          </w:p>
+          <w:p/>
+          <w:p/>
+        </w:tc>
+      </w:tr>
+    </w:tbl>
+    <w:p/>
     <w:p>
       <w:pPr>
         <w:pStyle w:val="Heading1"/>
@@ -402,121 +345,47 @@
         </w:numPr>
       </w:pPr>
       <w:r>
-        <w:lastRenderedPageBreak/>
         <w:t>Key Responsibilities &amp; Accountabilities</w:t>
       </w:r>
     </w:p>
-    <w:p>
-      <w:r>
-        <w:t>I</w:t>
-      </w:r>
-      <w:r>
-        <w:t xml:space="preserve">dentify </w:t>
-      </w:r>
-      <w:r>
-        <w:t xml:space="preserve">all </w:t>
-      </w:r>
-      <w:r>
-        <w:t>key responsibilit</w:t>
-      </w:r>
-      <w:r>
-        <w:t>ies</w:t>
-      </w:r>
-      <w:r>
-        <w:t xml:space="preserve"> (</w:t>
-      </w:r>
-      <w:r>
-        <w:t>maximum of</w:t>
-      </w:r>
-      <w:r>
-        <w:t xml:space="preserve"> 5)</w:t>
-      </w:r>
-      <w:r>
-        <w:t xml:space="preserve"> required </w:t>
-      </w:r>
-      <w:r>
-        <w:t xml:space="preserve">of the </w:t>
-      </w:r>
-      <w:r>
-        <w:t xml:space="preserve">job </w:t>
-      </w:r>
-      <w:r>
-        <w:t xml:space="preserve">in 3-4 sentences </w:t>
-      </w:r>
-      <w:r>
-        <w:t xml:space="preserve">and </w:t>
-      </w:r>
-      <w:r>
-        <w:t xml:space="preserve">indicate </w:t>
-      </w:r>
-      <w:r>
-        <w:t>the typical amount of time required for</w:t>
-      </w:r>
-      <w:r>
-        <w:t xml:space="preserve"> </w:t>
-      </w:r>
-      <w:r>
-        <w:t>each</w:t>
-      </w:r>
-      <w:r>
-        <w:t xml:space="preserve"> responsibility</w:t>
-      </w:r>
-      <w:r>
-        <w:t>.</w:t>
-      </w:r>
-      <w:r>
-        <w:t xml:space="preserve"> Total percent</w:t>
-      </w:r>
-      <w:r>
-        <w:t xml:space="preserve"> of time </w:t>
-      </w:r>
-      <w:r>
-        <w:t>must</w:t>
-      </w:r>
-      <w:r>
-        <w:t xml:space="preserve"> equal</w:t>
-      </w:r>
-      <w:r>
-        <w:t xml:space="preserve"> 100%</w:t>
-      </w:r>
-      <w:r>
-        <w:t>.</w:t>
-      </w:r>
-    </w:p>
-    <w:p/>
     <w:tbl>
       <w:tblPr>
         <w:tblStyle w:val="TableGrid"/>
         <w:tblW w:w="0" w:type="auto"/>
+        <w:tblBorders>
+          <w:top w:val="single" w:sz="4" w:space="0" w:color="A6A6A6" w:themeColor="background1" w:themeShade="A6"/>
+          <w:left w:val="single" w:sz="4" w:space="0" w:color="A6A6A6" w:themeColor="background1" w:themeShade="A6"/>
+          <w:bottom w:val="single" w:sz="4" w:space="0" w:color="A6A6A6" w:themeColor="background1" w:themeShade="A6"/>
+          <w:right w:val="single" w:sz="4" w:space="0" w:color="A6A6A6" w:themeColor="background1" w:themeShade="A6"/>
+          <w:insideH w:val="single" w:sz="4" w:space="0" w:color="A6A6A6" w:themeColor="background1" w:themeShade="A6"/>
+          <w:insideV w:val="single" w:sz="4" w:space="0" w:color="A6A6A6" w:themeColor="background1" w:themeShade="A6"/>
+        </w:tblBorders>
         <w:tblLook w:val="04A0" w:firstRow="1" w:lastRow="0" w:firstColumn="1" w:lastColumn="0" w:noHBand="0" w:noVBand="1"/>
       </w:tblPr>
       <w:tblGrid>
-        <w:gridCol w:w="7593"/>
-        <w:gridCol w:w="3197"/>
+        <w:gridCol w:w="445"/>
+        <w:gridCol w:w="9090"/>
+        <w:gridCol w:w="1255"/>
       </w:tblGrid>
       <w:tr>
         <w:tc>
           <w:tcPr>
-            <w:tcW w:w="7758" w:type="dxa"/>
+            <w:tcW w:w="9535" w:type="dxa"/>
+            <w:gridSpan w:val="2"/>
             <w:shd w:val="clear" w:color="auto" w:fill="D4F1FF" w:themeFill="accent3" w:themeFillTint="1A"/>
           </w:tcPr>
           <w:p>
-            <w:pPr>
-              <w:rPr>
-                <w:b/>
-              </w:rPr>
-            </w:pPr>
-            <w:r>
-              <w:rPr>
-                <w:b/>
-              </w:rPr>
-              <w:t>Responsibility</w:t>
+            <w:r>
+              <w:t>Identify the most important job duties (maximum of 5) using no more than 3-4 concise sentences. Indicate the typical percent of time required for each job duty; the total percent of time must equal 100%.</w:t>
+            </w:r>
+            <w:r>
+              <w:t xml:space="preserve"> Begin with the most important duty.</w:t>
             </w:r>
           </w:p>
         </w:tc>
         <w:tc>
           <w:tcPr>
-            <w:tcW w:w="3258" w:type="dxa"/>
+            <w:tcW w:w="1255" w:type="dxa"/>
             <w:shd w:val="clear" w:color="auto" w:fill="D4F1FF" w:themeFill="accent3" w:themeFillTint="1A"/>
           </w:tcPr>
           <w:p>
@@ -540,7 +409,20 @@
         </w:trPr>
         <w:tc>
           <w:tcPr>
-            <w:tcW w:w="7758" w:type="dxa"/>
+            <w:tcW w:w="445" w:type="dxa"/>
+          </w:tcPr>
+          <w:p>
+            <w:pPr>
+              <w:jc w:val="center"/>
+            </w:pPr>
+            <w:r>
+              <w:t>1</w:t>
+            </w:r>
+          </w:p>
+        </w:tc>
+        <w:tc>
+          <w:tcPr>
+            <w:tcW w:w="9090" w:type="dxa"/>
             <w:tcMar>
               <w:top w:w="58" w:type="dxa"/>
               <w:left w:w="115" w:type="dxa"/>
@@ -552,7 +434,7 @@
         </w:tc>
         <w:tc>
           <w:tcPr>
-            <w:tcW w:w="3258" w:type="dxa"/>
+            <w:tcW w:w="1255" w:type="dxa"/>
             <w:tcMar>
               <w:top w:w="58" w:type="dxa"/>
               <w:left w:w="115" w:type="dxa"/>
@@ -560,7 +442,11 @@
               <w:right w:w="115" w:type="dxa"/>
             </w:tcMar>
           </w:tcPr>
-          <w:p/>
+          <w:p>
+            <w:r>
+              <w:t>70%</w:t>
+            </w:r>
+          </w:p>
         </w:tc>
       </w:tr>
       <w:tr>
@@ -569,7 +455,20 @@
         </w:trPr>
         <w:tc>
           <w:tcPr>
-            <w:tcW w:w="7758" w:type="dxa"/>
+            <w:tcW w:w="445" w:type="dxa"/>
+          </w:tcPr>
+          <w:p>
+            <w:pPr>
+              <w:jc w:val="center"/>
+            </w:pPr>
+            <w:r>
+              <w:t>2</w:t>
+            </w:r>
+          </w:p>
+        </w:tc>
+        <w:tc>
+          <w:tcPr>
+            <w:tcW w:w="9090" w:type="dxa"/>
             <w:tcMar>
               <w:top w:w="58" w:type="dxa"/>
               <w:left w:w="115" w:type="dxa"/>
@@ -581,7 +480,7 @@
         </w:tc>
         <w:tc>
           <w:tcPr>
-            <w:tcW w:w="3258" w:type="dxa"/>
+            <w:tcW w:w="1255" w:type="dxa"/>
             <w:tcMar>
               <w:top w:w="58" w:type="dxa"/>
               <w:left w:w="115" w:type="dxa"/>
@@ -589,7 +488,11 @@
               <w:right w:w="115" w:type="dxa"/>
             </w:tcMar>
           </w:tcPr>
-          <w:p/>
+          <w:p>
+            <w:r>
+              <w:t>%</w:t>
+            </w:r>
+          </w:p>
         </w:tc>
       </w:tr>
       <w:tr>
@@ -598,7 +501,21 @@
         </w:trPr>
         <w:tc>
           <w:tcPr>
-            <w:tcW w:w="7758" w:type="dxa"/>
+            <w:tcW w:w="445" w:type="dxa"/>
+          </w:tcPr>
+          <w:p>
+            <w:pPr>
+              <w:jc w:val="center"/>
+            </w:pPr>
+            <w:r>
+              <w:lastRenderedPageBreak/>
+              <w:t>3</w:t>
+            </w:r>
+          </w:p>
+        </w:tc>
+        <w:tc>
+          <w:tcPr>
+            <w:tcW w:w="9090" w:type="dxa"/>
             <w:tcMar>
               <w:top w:w="58" w:type="dxa"/>
               <w:left w:w="115" w:type="dxa"/>
@@ -610,7 +527,7 @@
         </w:tc>
         <w:tc>
           <w:tcPr>
-            <w:tcW w:w="3258" w:type="dxa"/>
+            <w:tcW w:w="1255" w:type="dxa"/>
             <w:tcMar>
               <w:top w:w="58" w:type="dxa"/>
               <w:left w:w="115" w:type="dxa"/>
@@ -618,7 +535,11 @@
               <w:right w:w="115" w:type="dxa"/>
             </w:tcMar>
           </w:tcPr>
-          <w:p/>
+          <w:p>
+            <w:r>
+              <w:t>%</w:t>
+            </w:r>
+          </w:p>
         </w:tc>
       </w:tr>
       <w:tr>
@@ -627,7 +548,20 @@
         </w:trPr>
         <w:tc>
           <w:tcPr>
-            <w:tcW w:w="7758" w:type="dxa"/>
+            <w:tcW w:w="445" w:type="dxa"/>
+          </w:tcPr>
+          <w:p>
+            <w:pPr>
+              <w:jc w:val="center"/>
+            </w:pPr>
+            <w:r>
+              <w:t>4</w:t>
+            </w:r>
+          </w:p>
+        </w:tc>
+        <w:tc>
+          <w:tcPr>
+            <w:tcW w:w="9090" w:type="dxa"/>
             <w:tcMar>
               <w:top w:w="58" w:type="dxa"/>
               <w:left w:w="115" w:type="dxa"/>
@@ -639,7 +573,7 @@
         </w:tc>
         <w:tc>
           <w:tcPr>
-            <w:tcW w:w="3258" w:type="dxa"/>
+            <w:tcW w:w="1255" w:type="dxa"/>
             <w:tcMar>
               <w:top w:w="58" w:type="dxa"/>
               <w:left w:w="115" w:type="dxa"/>
@@ -647,7 +581,11 @@
               <w:right w:w="115" w:type="dxa"/>
             </w:tcMar>
           </w:tcPr>
-          <w:p/>
+          <w:p>
+            <w:r>
+              <w:t>%</w:t>
+            </w:r>
+          </w:p>
         </w:tc>
       </w:tr>
       <w:tr>
@@ -656,7 +594,20 @@
         </w:trPr>
         <w:tc>
           <w:tcPr>
-            <w:tcW w:w="7758" w:type="dxa"/>
+            <w:tcW w:w="445" w:type="dxa"/>
+          </w:tcPr>
+          <w:p>
+            <w:pPr>
+              <w:jc w:val="center"/>
+            </w:pPr>
+            <w:r>
+              <w:t>5</w:t>
+            </w:r>
+          </w:p>
+        </w:tc>
+        <w:tc>
+          <w:tcPr>
+            <w:tcW w:w="9090" w:type="dxa"/>
             <w:tcMar>
               <w:top w:w="58" w:type="dxa"/>
               <w:left w:w="115" w:type="dxa"/>
@@ -664,11 +615,15 @@
               <w:right w:w="115" w:type="dxa"/>
             </w:tcMar>
           </w:tcPr>
-          <w:p/>
+          <w:p>
+            <w:r>
+              <w:t>.</w:t>
+            </w:r>
+          </w:p>
         </w:tc>
         <w:tc>
           <w:tcPr>
-            <w:tcW w:w="3258" w:type="dxa"/>
+            <w:tcW w:w="1255" w:type="dxa"/>
             <w:tcMar>
               <w:top w:w="58" w:type="dxa"/>
               <w:left w:w="115" w:type="dxa"/>
@@ -692,54 +647,60 @@
         <w:t>Financial Measures</w:t>
       </w:r>
     </w:p>
-    <w:p>
-      <w:r>
-        <w:t xml:space="preserve">Provide the </w:t>
-      </w:r>
-      <w:r>
-        <w:t>A</w:t>
-      </w:r>
-      <w:r>
-        <w:t xml:space="preserve">nnual </w:t>
-      </w:r>
-      <w:r>
-        <w:t>O</w:t>
-      </w:r>
-      <w:r>
-        <w:t xml:space="preserve">perating </w:t>
-      </w:r>
-      <w:r>
-        <w:t>B</w:t>
-      </w:r>
-      <w:r>
-        <w:t>udget</w:t>
-      </w:r>
-      <w:r>
-        <w:t xml:space="preserve"> that the job manages</w:t>
-      </w:r>
-      <w:r>
-        <w:t>.</w:t>
-      </w:r>
-    </w:p>
-    <w:p>
-      <w:pPr>
-        <w:pStyle w:val="ListParagraph"/>
-        <w:ind w:left="360"/>
-        <w:rPr>
-          <w:sz w:val="24"/>
-        </w:rPr>
-      </w:pPr>
-      <w:r>
-        <w:rPr>
-          <w:b/>
-          <w:sz w:val="24"/>
-        </w:rPr>
-        <w:t xml:space="preserve"> </w:t>
-      </w:r>
-    </w:p>
-    <w:p/>
-    <w:p/>
-    <w:p/>
+    <w:tbl>
+      <w:tblPr>
+        <w:tblStyle w:val="TableGrid"/>
+        <w:tblW w:w="0" w:type="auto"/>
+        <w:tblBorders>
+          <w:top w:val="single" w:sz="4" w:space="0" w:color="A6A6A6" w:themeColor="background1" w:themeShade="A6"/>
+          <w:left w:val="single" w:sz="4" w:space="0" w:color="A6A6A6" w:themeColor="background1" w:themeShade="A6"/>
+          <w:bottom w:val="single" w:sz="4" w:space="0" w:color="A6A6A6" w:themeColor="background1" w:themeShade="A6"/>
+          <w:right w:val="single" w:sz="4" w:space="0" w:color="A6A6A6" w:themeColor="background1" w:themeShade="A6"/>
+          <w:insideH w:val="none" w:sz="0" w:space="0" w:color="auto"/>
+          <w:insideV w:val="none" w:sz="0" w:space="0" w:color="auto"/>
+        </w:tblBorders>
+        <w:tblLook w:val="04A0" w:firstRow="1" w:lastRow="0" w:firstColumn="1" w:lastColumn="0" w:noHBand="0" w:noVBand="1"/>
+      </w:tblPr>
+      <w:tblGrid>
+        <w:gridCol w:w="10720"/>
+      </w:tblGrid>
+      <w:tr>
+        <w:trPr>
+          <w:trHeight w:val="597"/>
+        </w:trPr>
+        <w:tc>
+          <w:tcPr>
+            <w:tcW w:w="10720" w:type="dxa"/>
+            <w:tcMar>
+              <w:top w:w="58" w:type="dxa"/>
+              <w:left w:w="115" w:type="dxa"/>
+              <w:bottom w:w="58" w:type="dxa"/>
+              <w:right w:w="115" w:type="dxa"/>
+            </w:tcMar>
+          </w:tcPr>
+          <w:p>
+            <w:r>
+              <w:t xml:space="preserve">Provide the </w:t>
+            </w:r>
+            <w:r>
+              <w:t>a</w:t>
+            </w:r>
+            <w:r>
+              <w:t xml:space="preserve">nnual </w:t>
+            </w:r>
+            <w:r>
+              <w:t>operating b</w:t>
+            </w:r>
+            <w:r>
+              <w:t>udget that the job manages</w:t>
+            </w:r>
+            <w:r>
+              <w:t>: $</w:t>
+            </w:r>
+          </w:p>
+        </w:tc>
+      </w:tr>
+    </w:tbl>
     <w:p>
       <w:pPr>
         <w:pStyle w:val="Heading1"/>
@@ -752,38 +713,58 @@
         <w:t>Supervision</w:t>
       </w:r>
     </w:p>
-    <w:p>
-      <w:pPr>
-        <w:rPr>
-          <w:sz w:val="24"/>
-        </w:rPr>
-      </w:pPr>
-      <w:r>
-        <w:t xml:space="preserve">Provide the </w:t>
-      </w:r>
-      <w:r>
-        <w:t xml:space="preserve">number </w:t>
-      </w:r>
-      <w:r>
-        <w:t>of employees reporting directly to this job</w:t>
-      </w:r>
-      <w:r>
-        <w:t xml:space="preserve"> and the types</w:t>
-      </w:r>
-      <w:r>
-        <w:t xml:space="preserve"> of</w:t>
-      </w:r>
-      <w:r>
-        <w:t xml:space="preserve"> employees</w:t>
-      </w:r>
-      <w:r>
-        <w:t>.</w:t>
-      </w:r>
-      <w:r>
-        <w:t xml:space="preserve"> </w:t>
-      </w:r>
-    </w:p>
-    <w:p/>
+    <w:tbl>
+      <w:tblPr>
+        <w:tblStyle w:val="TableGrid"/>
+        <w:tblW w:w="0" w:type="auto"/>
+        <w:tblBorders>
+          <w:top w:val="single" w:sz="4" w:space="0" w:color="A6A6A6" w:themeColor="background1" w:themeShade="A6"/>
+          <w:left w:val="single" w:sz="4" w:space="0" w:color="A6A6A6" w:themeColor="background1" w:themeShade="A6"/>
+          <w:bottom w:val="single" w:sz="4" w:space="0" w:color="A6A6A6" w:themeColor="background1" w:themeShade="A6"/>
+          <w:right w:val="single" w:sz="4" w:space="0" w:color="A6A6A6" w:themeColor="background1" w:themeShade="A6"/>
+          <w:insideH w:val="none" w:sz="0" w:space="0" w:color="auto"/>
+          <w:insideV w:val="none" w:sz="0" w:space="0" w:color="auto"/>
+        </w:tblBorders>
+        <w:tblLook w:val="04A0" w:firstRow="1" w:lastRow="0" w:firstColumn="1" w:lastColumn="0" w:noHBand="0" w:noVBand="1"/>
+      </w:tblPr>
+      <w:tblGrid>
+        <w:gridCol w:w="10720"/>
+      </w:tblGrid>
+      <w:tr>
+        <w:trPr>
+          <w:trHeight w:val="597"/>
+        </w:trPr>
+        <w:tc>
+          <w:tcPr>
+            <w:tcW w:w="10720" w:type="dxa"/>
+            <w:tcMar>
+              <w:top w:w="58" w:type="dxa"/>
+              <w:left w:w="115" w:type="dxa"/>
+              <w:bottom w:w="58" w:type="dxa"/>
+              <w:right w:w="115" w:type="dxa"/>
+            </w:tcMar>
+          </w:tcPr>
+          <w:p>
+            <w:r>
+              <w:t xml:space="preserve">Provide the </w:t>
+            </w:r>
+            <w:r>
+              <w:t xml:space="preserve">job titles and </w:t>
+            </w:r>
+            <w:r>
+              <w:t>number of employees reporting directly</w:t>
+            </w:r>
+            <w:r>
+              <w:t xml:space="preserve"> </w:t>
+            </w:r>
+            <w:r>
+              <w:t xml:space="preserve">to this job. </w:t>
+            </w:r>
+          </w:p>
+          <w:p/>
+        </w:tc>
+      </w:tr>
+    </w:tbl>
     <w:p>
       <w:pPr>
         <w:tabs>
@@ -798,6 +779,70 @@
         </w:tabs>
       </w:pPr>
     </w:p>
+    <w:tbl>
+      <w:tblPr>
+        <w:tblStyle w:val="TableGrid"/>
+        <w:tblW w:w="0" w:type="auto"/>
+        <w:tblBorders>
+          <w:top w:val="single" w:sz="4" w:space="0" w:color="808080" w:themeColor="background1" w:themeShade="80"/>
+          <w:left w:val="single" w:sz="4" w:space="0" w:color="808080" w:themeColor="background1" w:themeShade="80"/>
+          <w:bottom w:val="single" w:sz="4" w:space="0" w:color="808080" w:themeColor="background1" w:themeShade="80"/>
+          <w:right w:val="single" w:sz="4" w:space="0" w:color="808080" w:themeColor="background1" w:themeShade="80"/>
+          <w:insideH w:val="none" w:sz="0" w:space="0" w:color="auto"/>
+          <w:insideV w:val="none" w:sz="0" w:space="0" w:color="auto"/>
+        </w:tblBorders>
+        <w:tblLook w:val="04A0" w:firstRow="1" w:lastRow="0" w:firstColumn="1" w:lastColumn="0" w:noHBand="0" w:noVBand="1"/>
+      </w:tblPr>
+      <w:tblGrid>
+        <w:gridCol w:w="8185"/>
+        <w:gridCol w:w="2605"/>
+      </w:tblGrid>
+      <w:tr>
+        <w:tc>
+          <w:tcPr>
+            <w:tcW w:w="8185" w:type="dxa"/>
+          </w:tcPr>
+          <w:p>
+            <w:pPr>
+              <w:tabs>
+                <w:tab w:val="left" w:pos="5400"/>
+                <w:tab w:val="left" w:leader="underscore" w:pos="10260"/>
+              </w:tabs>
+            </w:pPr>
+            <w:r>
+              <w:t>Prepared By:</w:t>
+            </w:r>
+          </w:p>
+          <w:p>
+            <w:pPr>
+              <w:tabs>
+                <w:tab w:val="left" w:pos="5400"/>
+                <w:tab w:val="left" w:leader="underscore" w:pos="10260"/>
+              </w:tabs>
+            </w:pPr>
+          </w:p>
+        </w:tc>
+        <w:tc>
+          <w:tcPr>
+            <w:tcW w:w="2605" w:type="dxa"/>
+          </w:tcPr>
+          <w:p>
+            <w:pPr>
+              <w:tabs>
+                <w:tab w:val="left" w:pos="5400"/>
+                <w:tab w:val="left" w:leader="underscore" w:pos="10260"/>
+              </w:tabs>
+            </w:pPr>
+            <w:r>
+              <w:t xml:space="preserve">Approval </w:t>
+            </w:r>
+            <w:r>
+              <w:t>Date:</w:t>
+            </w:r>
+          </w:p>
+        </w:tc>
+      </w:tr>
+    </w:tbl>
     <w:p>
       <w:pPr>
         <w:tabs>
@@ -812,55 +857,9 @@
         </w:tabs>
       </w:pPr>
     </w:p>
-    <w:p>
-      <w:pPr>
-        <w:tabs>
-          <w:tab w:val="left" w:pos="1980"/>
-          <w:tab w:val="left" w:leader="underscore" w:pos="2970"/>
-          <w:tab w:val="left" w:pos="4230"/>
-          <w:tab w:val="left" w:leader="underscore" w:pos="5220"/>
-          <w:tab w:val="left" w:pos="6300"/>
-          <w:tab w:val="left" w:leader="underscore" w:pos="7290"/>
-          <w:tab w:val="left" w:pos="8010"/>
-          <w:tab w:val="left" w:leader="underscore" w:pos="9090"/>
-        </w:tabs>
-      </w:pPr>
-    </w:p>
-    <w:p>
-      <w:pPr>
-        <w:tabs>
-          <w:tab w:val="left" w:pos="1980"/>
-          <w:tab w:val="left" w:leader="underscore" w:pos="2970"/>
-          <w:tab w:val="left" w:pos="4230"/>
-          <w:tab w:val="left" w:leader="underscore" w:pos="5220"/>
-          <w:tab w:val="left" w:pos="6300"/>
-          <w:tab w:val="left" w:leader="underscore" w:pos="7290"/>
-          <w:tab w:val="left" w:pos="8010"/>
-          <w:tab w:val="left" w:leader="underscore" w:pos="9090"/>
-        </w:tabs>
-      </w:pPr>
-    </w:p>
-    <w:p>
-      <w:pPr>
-        <w:tabs>
-          <w:tab w:val="left" w:pos="1980"/>
-          <w:tab w:val="left" w:leader="underscore" w:pos="2970"/>
-          <w:tab w:val="left" w:pos="4230"/>
-          <w:tab w:val="left" w:leader="underscore" w:pos="5220"/>
-          <w:tab w:val="left" w:pos="6300"/>
-          <w:tab w:val="left" w:leader="underscore" w:pos="7290"/>
-          <w:tab w:val="left" w:pos="8010"/>
-          <w:tab w:val="left" w:leader="underscore" w:pos="9090"/>
-        </w:tabs>
-      </w:pPr>
-    </w:p>
     <w:sectPr>
-      <w:headerReference w:type="even" r:id="rId8"/>
-      <w:headerReference w:type="default" r:id="rId9"/>
-      <w:footerReference w:type="even" r:id="rId10"/>
-      <w:footerReference w:type="default" r:id="rId11"/>
-      <w:headerReference w:type="first" r:id="rId12"/>
-      <w:footerReference w:type="first" r:id="rId13"/>
+      <w:headerReference w:type="default" r:id="rId11"/>
+      <w:footerReference w:type="default" r:id="rId12"/>
       <w:pgSz w:w="12240" w:h="15840"/>
       <w:pgMar w:top="1702" w:right="720" w:bottom="720" w:left="720" w:header="720" w:footer="432" w:gutter="0"/>
       <w:cols w:space="720"/>
@@ -871,7 +870,7 @@
 </file>
 
 <file path=word/endnotes.xml><?xml version="1.0" encoding="utf-8"?>
-<w:endnotes xmlns:wpc="http://schemas.microsoft.com/office/word/2010/wordprocessingCanvas" xmlns:cx="http://schemas.microsoft.com/office/drawing/2014/chartex" xmlns:cx1="http://schemas.microsoft.com/office/drawing/2015/9/8/chartex" xmlns:cx2="http://schemas.microsoft.com/office/drawing/2015/10/21/chartex" xmlns:cx3="http://schemas.microsoft.com/office/drawing/2016/5/9/chartex" xmlns:cx4="http://schemas.microsoft.com/office/drawing/2016/5/10/chartex" xmlns:cx5="http://schemas.microsoft.com/office/drawing/2016/5/11/chartex" xmlns:cx6="http://schemas.microsoft.com/office/drawing/2016/5/12/chartex" xmlns:cx7="http://schemas.microsoft.com/office/drawing/2016/5/13/chartex" xmlns:cx8="http://schemas.microsoft.com/office/drawing/2016/5/14/chartex" xmlns:mc="http://schemas.openxmlformats.org/markup-compatibility/2006" xmlns:aink="http://schemas.microsoft.com/office/drawing/2016/ink" xmlns:am3d="http://schemas.microsoft.com/office/drawing/2017/model3d" xmlns:o="urn:schemas-microsoft-com:office:office" xmlns:r="http://schemas.openxmlformats.org/officeDocument/2006/relationships" xmlns:m="http://schemas.openxmlformats.org/officeDocument/2006/math" xmlns:v="urn:schemas-microsoft-com:vml" xmlns:wp14="http://schemas.microsoft.com/office/word/2010/wordprocessingDrawing" xmlns:wp="http://schemas.openxmlformats.org/drawingml/2006/wordprocessingDrawing" xmlns:w10="urn:schemas-microsoft-com:office:word" xmlns:w="http://schemas.openxmlformats.org/wordprocessingml/2006/main" xmlns:w14="http://schemas.microsoft.com/office/word/2010/wordml" xmlns:w15="http://schemas.microsoft.com/office/word/2012/wordml" xmlns:w16cid="http://schemas.microsoft.com/office/word/2016/wordml/cid" xmlns:w16se="http://schemas.microsoft.com/office/word/2015/wordml/symex" xmlns:wpg="http://schemas.microsoft.com/office/word/2010/wordprocessingGroup" xmlns:wpi="http://schemas.microsoft.com/office/word/2010/wordprocessingInk" xmlns:wne="http://schemas.microsoft.com/office/word/2006/wordml" xmlns:wps="http://schemas.microsoft.com/office/word/2010/wordprocessingShape" mc:Ignorable="w14 w15 w16se w16cid wp14">
+<w:endnotes xmlns:wpc="http://schemas.microsoft.com/office/word/2010/wordprocessingCanvas" xmlns:cx="http://schemas.microsoft.com/office/drawing/2014/chartex" xmlns:cx1="http://schemas.microsoft.com/office/drawing/2015/9/8/chartex" xmlns:cx2="http://schemas.microsoft.com/office/drawing/2015/10/21/chartex" xmlns:cx3="http://schemas.microsoft.com/office/drawing/2016/5/9/chartex" xmlns:cx4="http://schemas.microsoft.com/office/drawing/2016/5/10/chartex" xmlns:cx5="http://schemas.microsoft.com/office/drawing/2016/5/11/chartex" xmlns:cx6="http://schemas.microsoft.com/office/drawing/2016/5/12/chartex" xmlns:cx7="http://schemas.microsoft.com/office/drawing/2016/5/13/chartex" xmlns:cx8="http://schemas.microsoft.com/office/drawing/2016/5/14/chartex" xmlns:mc="http://schemas.openxmlformats.org/markup-compatibility/2006" xmlns:aink="http://schemas.microsoft.com/office/drawing/2016/ink" xmlns:am3d="http://schemas.microsoft.com/office/drawing/2017/model3d" xmlns:o="urn:schemas-microsoft-com:office:office" xmlns:r="http://schemas.openxmlformats.org/officeDocument/2006/relationships" xmlns:m="http://schemas.openxmlformats.org/officeDocument/2006/math" xmlns:v="urn:schemas-microsoft-com:vml" xmlns:wp14="http://schemas.microsoft.com/office/word/2010/wordprocessingDrawing" xmlns:wp="http://schemas.openxmlformats.org/drawingml/2006/wordprocessingDrawing" xmlns:w10="urn:schemas-microsoft-com:office:word" xmlns:w="http://schemas.openxmlformats.org/wordprocessingml/2006/main" xmlns:w14="http://schemas.microsoft.com/office/word/2010/wordml" xmlns:w15="http://schemas.microsoft.com/office/word/2012/wordml" xmlns:w16cex="http://schemas.microsoft.com/office/word/2018/wordml/cex" xmlns:w16cid="http://schemas.microsoft.com/office/word/2016/wordml/cid" xmlns:w16="http://schemas.microsoft.com/office/word/2018/wordml" xmlns:w16se="http://schemas.microsoft.com/office/word/2015/wordml/symex" xmlns:wpg="http://schemas.microsoft.com/office/word/2010/wordprocessingGroup" xmlns:wpi="http://schemas.microsoft.com/office/word/2010/wordprocessingInk" xmlns:wne="http://schemas.microsoft.com/office/word/2006/wordml" xmlns:wps="http://schemas.microsoft.com/office/word/2010/wordprocessingShape" mc:Ignorable="w14 w15 w16se w16cid w16 w16cex wp14">
   <w:endnote w:type="separator" w:id="-1">
     <w:p>
       <w:r>
@@ -886,21 +885,14 @@
       </w:r>
     </w:p>
   </w:endnote>
+  <w:endnote w:type="continuationNotice" w:id="1">
+    <w:p/>
+  </w:endnote>
 </w:endnotes>
 </file>
 
 <file path=word/footer1.xml><?xml version="1.0" encoding="utf-8"?>
-<w:ftr xmlns:wpc="http://schemas.microsoft.com/office/word/2010/wordprocessingCanvas" xmlns:cx="http://schemas.microsoft.com/office/drawing/2014/chartex" xmlns:cx1="http://schemas.microsoft.com/office/drawing/2015/9/8/chartex" xmlns:cx2="http://schemas.microsoft.com/office/drawing/2015/10/21/chartex" xmlns:cx3="http://schemas.microsoft.com/office/drawing/2016/5/9/chartex" xmlns:cx4="http://schemas.microsoft.com/office/drawing/2016/5/10/chartex" xmlns:cx5="http://schemas.microsoft.com/office/drawing/2016/5/11/chartex" xmlns:cx6="http://schemas.microsoft.com/office/drawing/2016/5/12/chartex" xmlns:cx7="http://schemas.microsoft.com/office/drawing/2016/5/13/chartex" xmlns:cx8="http://schemas.microsoft.com/office/drawing/2016/5/14/chartex" xmlns:mc="http://schemas.openxmlformats.org/markup-compatibility/2006" xmlns:aink="http://schemas.microsoft.com/office/drawing/2016/ink" xmlns:am3d="http://schemas.microsoft.com/office/drawing/2017/model3d" xmlns:o="urn:schemas-microsoft-com:office:office" xmlns:r="http://schemas.openxmlformats.org/officeDocument/2006/relationships" xmlns:m="http://schemas.openxmlformats.org/officeDocument/2006/math" xmlns:v="urn:schemas-microsoft-com:vml" xmlns:wp14="http://schemas.microsoft.com/office/word/2010/wordprocessingDrawing" xmlns:wp="http://schemas.openxmlformats.org/drawingml/2006/wordprocessingDrawing" xmlns:w10="urn:schemas-microsoft-com:office:word" xmlns:w="http://schemas.openxmlformats.org/wordprocessingml/2006/main" xmlns:w14="http://schemas.microsoft.com/office/word/2010/wordml" xmlns:w15="http://schemas.microsoft.com/office/word/2012/wordml" xmlns:w16cid="http://schemas.microsoft.com/office/word/2016/wordml/cid" xmlns:w16se="http://schemas.microsoft.com/office/word/2015/wordml/symex" xmlns:wpg="http://schemas.microsoft.com/office/word/2010/wordprocessingGroup" xmlns:wpi="http://schemas.microsoft.com/office/word/2010/wordprocessingInk" xmlns:wne="http://schemas.microsoft.com/office/word/2006/wordml" xmlns:wps="http://schemas.microsoft.com/office/word/2010/wordprocessingShape" mc:Ignorable="w14 w15 w16se w16cid wp14">
-  <w:p>
-    <w:pPr>
-      <w:pStyle w:val="Footer"/>
-    </w:pPr>
-  </w:p>
-</w:ftr>
-</file>
-
-<file path=word/footer2.xml><?xml version="1.0" encoding="utf-8"?>
-<w:ftr xmlns:wpc="http://schemas.microsoft.com/office/word/2010/wordprocessingCanvas" xmlns:cx="http://schemas.microsoft.com/office/drawing/2014/chartex" xmlns:cx1="http://schemas.microsoft.com/office/drawing/2015/9/8/chartex" xmlns:cx2="http://schemas.microsoft.com/office/drawing/2015/10/21/chartex" xmlns:cx3="http://schemas.microsoft.com/office/drawing/2016/5/9/chartex" xmlns:cx4="http://schemas.microsoft.com/office/drawing/2016/5/10/chartex" xmlns:cx5="http://schemas.microsoft.com/office/drawing/2016/5/11/chartex" xmlns:cx6="http://schemas.microsoft.com/office/drawing/2016/5/12/chartex" xmlns:cx7="http://schemas.microsoft.com/office/drawing/2016/5/13/chartex" xmlns:cx8="http://schemas.microsoft.com/office/drawing/2016/5/14/chartex" xmlns:mc="http://schemas.openxmlformats.org/markup-compatibility/2006" xmlns:aink="http://schemas.microsoft.com/office/drawing/2016/ink" xmlns:am3d="http://schemas.microsoft.com/office/drawing/2017/model3d" xmlns:o="urn:schemas-microsoft-com:office:office" xmlns:r="http://schemas.openxmlformats.org/officeDocument/2006/relationships" xmlns:m="http://schemas.openxmlformats.org/officeDocument/2006/math" xmlns:v="urn:schemas-microsoft-com:vml" xmlns:wp14="http://schemas.microsoft.com/office/word/2010/wordprocessingDrawing" xmlns:wp="http://schemas.openxmlformats.org/drawingml/2006/wordprocessingDrawing" xmlns:w10="urn:schemas-microsoft-com:office:word" xmlns:w="http://schemas.openxmlformats.org/wordprocessingml/2006/main" xmlns:w14="http://schemas.microsoft.com/office/word/2010/wordml" xmlns:w15="http://schemas.microsoft.com/office/word/2012/wordml" xmlns:w16cid="http://schemas.microsoft.com/office/word/2016/wordml/cid" xmlns:w16se="http://schemas.microsoft.com/office/word/2015/wordml/symex" xmlns:wpg="http://schemas.microsoft.com/office/word/2010/wordprocessingGroup" xmlns:wpi="http://schemas.microsoft.com/office/word/2010/wordprocessingInk" xmlns:wne="http://schemas.microsoft.com/office/word/2006/wordml" xmlns:wps="http://schemas.microsoft.com/office/word/2010/wordprocessingShape" mc:Ignorable="w14 w15 w16se w16cid wp14">
+<w:ftr xmlns:wpc="http://schemas.microsoft.com/office/word/2010/wordprocessingCanvas" xmlns:cx="http://schemas.microsoft.com/office/drawing/2014/chartex" xmlns:cx1="http://schemas.microsoft.com/office/drawing/2015/9/8/chartex" xmlns:cx2="http://schemas.microsoft.com/office/drawing/2015/10/21/chartex" xmlns:cx3="http://schemas.microsoft.com/office/drawing/2016/5/9/chartex" xmlns:cx4="http://schemas.microsoft.com/office/drawing/2016/5/10/chartex" xmlns:cx5="http://schemas.microsoft.com/office/drawing/2016/5/11/chartex" xmlns:cx6="http://schemas.microsoft.com/office/drawing/2016/5/12/chartex" xmlns:cx7="http://schemas.microsoft.com/office/drawing/2016/5/13/chartex" xmlns:cx8="http://schemas.microsoft.com/office/drawing/2016/5/14/chartex" xmlns:mc="http://schemas.openxmlformats.org/markup-compatibility/2006" xmlns:aink="http://schemas.microsoft.com/office/drawing/2016/ink" xmlns:am3d="http://schemas.microsoft.com/office/drawing/2017/model3d" xmlns:o="urn:schemas-microsoft-com:office:office" xmlns:r="http://schemas.openxmlformats.org/officeDocument/2006/relationships" xmlns:m="http://schemas.openxmlformats.org/officeDocument/2006/math" xmlns:v="urn:schemas-microsoft-com:vml" xmlns:wp14="http://schemas.microsoft.com/office/word/2010/wordprocessingDrawing" xmlns:wp="http://schemas.openxmlformats.org/drawingml/2006/wordprocessingDrawing" xmlns:w10="urn:schemas-microsoft-com:office:word" xmlns:w="http://schemas.openxmlformats.org/wordprocessingml/2006/main" xmlns:w14="http://schemas.microsoft.com/office/word/2010/wordml" xmlns:w15="http://schemas.microsoft.com/office/word/2012/wordml" xmlns:w16cex="http://schemas.microsoft.com/office/word/2018/wordml/cex" xmlns:w16cid="http://schemas.microsoft.com/office/word/2016/wordml/cid" xmlns:w16="http://schemas.microsoft.com/office/word/2018/wordml" xmlns:w16se="http://schemas.microsoft.com/office/word/2015/wordml/symex" xmlns:wpg="http://schemas.microsoft.com/office/word/2010/wordprocessingGroup" xmlns:wpi="http://schemas.microsoft.com/office/word/2010/wordprocessingInk" xmlns:wne="http://schemas.microsoft.com/office/word/2006/wordml" xmlns:wps="http://schemas.microsoft.com/office/word/2010/wordprocessingShape" mc:Ignorable="w14 w15 w16se w16cid w16 w16cex wp14">
   <w:sdt>
     <w:sdtPr>
       <w:id w:val="-291207057"/>
@@ -926,9 +918,61 @@
               <w:pStyle w:val="Footer"/>
               <w:ind w:left="180"/>
             </w:pPr>
+            <w:r>
+              <w:rPr>
+                <w:noProof/>
+              </w:rPr>
+              <w:drawing>
+                <wp:anchor distT="0" distB="0" distL="114300" distR="114300" simplePos="0" relativeHeight="251658240" behindDoc="1" locked="0" layoutInCell="1" allowOverlap="1" wp14:anchorId="514A1B22" wp14:editId="22FFD08E">
+                  <wp:simplePos x="0" y="0"/>
+                  <wp:positionH relativeFrom="column">
+                    <wp:posOffset>0</wp:posOffset>
+                  </wp:positionH>
+                  <wp:positionV relativeFrom="paragraph">
+                    <wp:posOffset>-71543</wp:posOffset>
+                  </wp:positionV>
+                  <wp:extent cx="6858000" cy="328930"/>
+                  <wp:effectExtent l="0" t="0" r="0" b="0"/>
+                  <wp:wrapNone/>
+                  <wp:docPr id="4" name="Picture 4"/>
+                  <wp:cNvGraphicFramePr>
+                    <a:graphicFrameLocks xmlns:a="http://schemas.openxmlformats.org/drawingml/2006/main" noChangeAspect="1"/>
+                  </wp:cNvGraphicFramePr>
+                  <a:graphic xmlns:a="http://schemas.openxmlformats.org/drawingml/2006/main">
+                    <a:graphicData uri="http://schemas.openxmlformats.org/drawingml/2006/picture">
+                      <pic:pic xmlns:pic="http://schemas.openxmlformats.org/drawingml/2006/picture">
+                        <pic:nvPicPr>
+                          <pic:cNvPr id="1" name=""/>
+                          <pic:cNvPicPr/>
+                        </pic:nvPicPr>
+                        <pic:blipFill>
+                          <a:blip r:embed="rId1">
+                            <a:extLst>
+                              <a:ext uri="{28A0092B-C50C-407E-A947-70E740481C1C}">
+                                <a14:useLocalDpi xmlns:a14="http://schemas.microsoft.com/office/drawing/2010/main" val="0"/>
+                              </a:ext>
+                            </a:extLst>
+                          </a:blip>
+                          <a:stretch>
+                            <a:fillRect/>
+                          </a:stretch>
+                        </pic:blipFill>
+                        <pic:spPr>
+                          <a:xfrm>
+                            <a:off x="0" y="0"/>
+                            <a:ext cx="6858000" cy="328930"/>
+                          </a:xfrm>
+                          <a:prstGeom prst="rect">
+                            <a:avLst/>
+                          </a:prstGeom>
+                        </pic:spPr>
+                      </pic:pic>
+                    </a:graphicData>
+                  </a:graphic>
+                </wp:anchor>
+              </w:drawing>
+            </w:r>
           </w:p>
-          <w:bookmarkStart w:id="0" w:name="_GoBack" w:displacedByCustomXml="next"/>
-          <w:bookmarkEnd w:id="0" w:displacedByCustomXml="next"/>
         </w:sdtContent>
       </w:sdt>
     </w:sdtContent>
@@ -936,18 +980,8 @@
 </w:ftr>
 </file>
 
-<file path=word/footer3.xml><?xml version="1.0" encoding="utf-8"?>
-<w:ftr xmlns:wpc="http://schemas.microsoft.com/office/word/2010/wordprocessingCanvas" xmlns:cx="http://schemas.microsoft.com/office/drawing/2014/chartex" xmlns:cx1="http://schemas.microsoft.com/office/drawing/2015/9/8/chartex" xmlns:cx2="http://schemas.microsoft.com/office/drawing/2015/10/21/chartex" xmlns:cx3="http://schemas.microsoft.com/office/drawing/2016/5/9/chartex" xmlns:cx4="http://schemas.microsoft.com/office/drawing/2016/5/10/chartex" xmlns:cx5="http://schemas.microsoft.com/office/drawing/2016/5/11/chartex" xmlns:cx6="http://schemas.microsoft.com/office/drawing/2016/5/12/chartex" xmlns:cx7="http://schemas.microsoft.com/office/drawing/2016/5/13/chartex" xmlns:cx8="http://schemas.microsoft.com/office/drawing/2016/5/14/chartex" xmlns:mc="http://schemas.openxmlformats.org/markup-compatibility/2006" xmlns:aink="http://schemas.microsoft.com/office/drawing/2016/ink" xmlns:am3d="http://schemas.microsoft.com/office/drawing/2017/model3d" xmlns:o="urn:schemas-microsoft-com:office:office" xmlns:r="http://schemas.openxmlformats.org/officeDocument/2006/relationships" xmlns:m="http://schemas.openxmlformats.org/officeDocument/2006/math" xmlns:v="urn:schemas-microsoft-com:vml" xmlns:wp14="http://schemas.microsoft.com/office/word/2010/wordprocessingDrawing" xmlns:wp="http://schemas.openxmlformats.org/drawingml/2006/wordprocessingDrawing" xmlns:w10="urn:schemas-microsoft-com:office:word" xmlns:w="http://schemas.openxmlformats.org/wordprocessingml/2006/main" xmlns:w14="http://schemas.microsoft.com/office/word/2010/wordml" xmlns:w15="http://schemas.microsoft.com/office/word/2012/wordml" xmlns:w16cid="http://schemas.microsoft.com/office/word/2016/wordml/cid" xmlns:w16se="http://schemas.microsoft.com/office/word/2015/wordml/symex" xmlns:wpg="http://schemas.microsoft.com/office/word/2010/wordprocessingGroup" xmlns:wpi="http://schemas.microsoft.com/office/word/2010/wordprocessingInk" xmlns:wne="http://schemas.microsoft.com/office/word/2006/wordml" xmlns:wps="http://schemas.microsoft.com/office/word/2010/wordprocessingShape" mc:Ignorable="w14 w15 w16se w16cid wp14">
-  <w:p>
-    <w:pPr>
-      <w:pStyle w:val="Footer"/>
-    </w:pPr>
-  </w:p>
-</w:ftr>
-</file>
-
 <file path=word/footnotes.xml><?xml version="1.0" encoding="utf-8"?>
-<w:footnotes xmlns:wpc="http://schemas.microsoft.com/office/word/2010/wordprocessingCanvas" xmlns:cx="http://schemas.microsoft.com/office/drawing/2014/chartex" xmlns:cx1="http://schemas.microsoft.com/office/drawing/2015/9/8/chartex" xmlns:cx2="http://schemas.microsoft.com/office/drawing/2015/10/21/chartex" xmlns:cx3="http://schemas.microsoft.com/office/drawing/2016/5/9/chartex" xmlns:cx4="http://schemas.microsoft.com/office/drawing/2016/5/10/chartex" xmlns:cx5="http://schemas.microsoft.com/office/drawing/2016/5/11/chartex" xmlns:cx6="http://schemas.microsoft.com/office/drawing/2016/5/12/chartex" xmlns:cx7="http://schemas.microsoft.com/office/drawing/2016/5/13/chartex" xmlns:cx8="http://schemas.microsoft.com/office/drawing/2016/5/14/chartex" xmlns:mc="http://schemas.openxmlformats.org/markup-compatibility/2006" xmlns:aink="http://schemas.microsoft.com/office/drawing/2016/ink" xmlns:am3d="http://schemas.microsoft.com/office/drawing/2017/model3d" xmlns:o="urn:schemas-microsoft-com:office:office" xmlns:r="http://schemas.openxmlformats.org/officeDocument/2006/relationships" xmlns:m="http://schemas.openxmlformats.org/officeDocument/2006/math" xmlns:v="urn:schemas-microsoft-com:vml" xmlns:wp14="http://schemas.microsoft.com/office/word/2010/wordprocessingDrawing" xmlns:wp="http://schemas.openxmlformats.org/drawingml/2006/wordprocessingDrawing" xmlns:w10="urn:schemas-microsoft-com:office:word" xmlns:w="http://schemas.openxmlformats.org/wordprocessingml/2006/main" xmlns:w14="http://schemas.microsoft.com/office/word/2010/wordml" xmlns:w15="http://schemas.microsoft.com/office/word/2012/wordml" xmlns:w16cid="http://schemas.microsoft.com/office/word/2016/wordml/cid" xmlns:w16se="http://schemas.microsoft.com/office/word/2015/wordml/symex" xmlns:wpg="http://schemas.microsoft.com/office/word/2010/wordprocessingGroup" xmlns:wpi="http://schemas.microsoft.com/office/word/2010/wordprocessingInk" xmlns:wne="http://schemas.microsoft.com/office/word/2006/wordml" xmlns:wps="http://schemas.microsoft.com/office/word/2010/wordprocessingShape" mc:Ignorable="w14 w15 w16se w16cid wp14">
+<w:footnotes xmlns:wpc="http://schemas.microsoft.com/office/word/2010/wordprocessingCanvas" xmlns:cx="http://schemas.microsoft.com/office/drawing/2014/chartex" xmlns:cx1="http://schemas.microsoft.com/office/drawing/2015/9/8/chartex" xmlns:cx2="http://schemas.microsoft.com/office/drawing/2015/10/21/chartex" xmlns:cx3="http://schemas.microsoft.com/office/drawing/2016/5/9/chartex" xmlns:cx4="http://schemas.microsoft.com/office/drawing/2016/5/10/chartex" xmlns:cx5="http://schemas.microsoft.com/office/drawing/2016/5/11/chartex" xmlns:cx6="http://schemas.microsoft.com/office/drawing/2016/5/12/chartex" xmlns:cx7="http://schemas.microsoft.com/office/drawing/2016/5/13/chartex" xmlns:cx8="http://schemas.microsoft.com/office/drawing/2016/5/14/chartex" xmlns:mc="http://schemas.openxmlformats.org/markup-compatibility/2006" xmlns:aink="http://schemas.microsoft.com/office/drawing/2016/ink" xmlns:am3d="http://schemas.microsoft.com/office/drawing/2017/model3d" xmlns:o="urn:schemas-microsoft-com:office:office" xmlns:r="http://schemas.openxmlformats.org/officeDocument/2006/relationships" xmlns:m="http://schemas.openxmlformats.org/officeDocument/2006/math" xmlns:v="urn:schemas-microsoft-com:vml" xmlns:wp14="http://schemas.microsoft.com/office/word/2010/wordprocessingDrawing" xmlns:wp="http://schemas.openxmlformats.org/drawingml/2006/wordprocessingDrawing" xmlns:w10="urn:schemas-microsoft-com:office:word" xmlns:w="http://schemas.openxmlformats.org/wordprocessingml/2006/main" xmlns:w14="http://schemas.microsoft.com/office/word/2010/wordml" xmlns:w15="http://schemas.microsoft.com/office/word/2012/wordml" xmlns:w16cex="http://schemas.microsoft.com/office/word/2018/wordml/cex" xmlns:w16cid="http://schemas.microsoft.com/office/word/2016/wordml/cid" xmlns:w16="http://schemas.microsoft.com/office/word/2018/wordml" xmlns:w16se="http://schemas.microsoft.com/office/word/2015/wordml/symex" xmlns:wpg="http://schemas.microsoft.com/office/word/2010/wordprocessingGroup" xmlns:wpi="http://schemas.microsoft.com/office/word/2010/wordprocessingInk" xmlns:wne="http://schemas.microsoft.com/office/word/2006/wordml" xmlns:wps="http://schemas.microsoft.com/office/word/2010/wordprocessingShape" mc:Ignorable="w14 w15 w16se w16cid w16 w16cex wp14">
   <w:footnote w:type="separator" w:id="-1">
     <w:p>
       <w:r>
@@ -962,141 +996,147 @@
       </w:r>
     </w:p>
   </w:footnote>
+  <w:footnote w:type="continuationNotice" w:id="1">
+    <w:p/>
+  </w:footnote>
 </w:footnotes>
 </file>
 
 <file path=word/header1.xml><?xml version="1.0" encoding="utf-8"?>
-<w:hdr xmlns:wpc="http://schemas.microsoft.com/office/word/2010/wordprocessingCanvas" xmlns:cx="http://schemas.microsoft.com/office/drawing/2014/chartex" xmlns:cx1="http://schemas.microsoft.com/office/drawing/2015/9/8/chartex" xmlns:cx2="http://schemas.microsoft.com/office/drawing/2015/10/21/chartex" xmlns:cx3="http://schemas.microsoft.com/office/drawing/2016/5/9/chartex" xmlns:cx4="http://schemas.microsoft.com/office/drawing/2016/5/10/chartex" xmlns:cx5="http://schemas.microsoft.com/office/drawing/2016/5/11/chartex" xmlns:cx6="http://schemas.microsoft.com/office/drawing/2016/5/12/chartex" xmlns:cx7="http://schemas.microsoft.com/office/drawing/2016/5/13/chartex" xmlns:cx8="http://schemas.microsoft.com/office/drawing/2016/5/14/chartex" xmlns:mc="http://schemas.openxmlformats.org/markup-compatibility/2006" xmlns:aink="http://schemas.microsoft.com/office/drawing/2016/ink" xmlns:am3d="http://schemas.microsoft.com/office/drawing/2017/model3d" xmlns:o="urn:schemas-microsoft-com:office:office" xmlns:r="http://schemas.openxmlformats.org/officeDocument/2006/relationships" xmlns:m="http://schemas.openxmlformats.org/officeDocument/2006/math" xmlns:v="urn:schemas-microsoft-com:vml" xmlns:wp14="http://schemas.microsoft.com/office/word/2010/wordprocessingDrawing" xmlns:wp="http://schemas.openxmlformats.org/drawingml/2006/wordprocessingDrawing" xmlns:w10="urn:schemas-microsoft-com:office:word" xmlns:w="http://schemas.openxmlformats.org/wordprocessingml/2006/main" xmlns:w14="http://schemas.microsoft.com/office/word/2010/wordml" xmlns:w15="http://schemas.microsoft.com/office/word/2012/wordml" xmlns:w16cid="http://schemas.microsoft.com/office/word/2016/wordml/cid" xmlns:w16se="http://schemas.microsoft.com/office/word/2015/wordml/symex" xmlns:wpg="http://schemas.microsoft.com/office/word/2010/wordprocessingGroup" xmlns:wpi="http://schemas.microsoft.com/office/word/2010/wordprocessingInk" xmlns:wne="http://schemas.microsoft.com/office/word/2006/wordml" xmlns:wps="http://schemas.microsoft.com/office/word/2010/wordprocessingShape" mc:Ignorable="w14 w15 w16se w16cid wp14">
-  <w:p>
-    <w:pPr>
-      <w:pStyle w:val="Header"/>
-    </w:pPr>
-  </w:p>
-</w:hdr>
-</file>
-
-<file path=word/header2.xml><?xml version="1.0" encoding="utf-8"?>
-<w:hdr xmlns:wpc="http://schemas.microsoft.com/office/word/2010/wordprocessingCanvas" xmlns:cx="http://schemas.microsoft.com/office/drawing/2014/chartex" xmlns:cx1="http://schemas.microsoft.com/office/drawing/2015/9/8/chartex" xmlns:cx2="http://schemas.microsoft.com/office/drawing/2015/10/21/chartex" xmlns:cx3="http://schemas.microsoft.com/office/drawing/2016/5/9/chartex" xmlns:cx4="http://schemas.microsoft.com/office/drawing/2016/5/10/chartex" xmlns:cx5="http://schemas.microsoft.com/office/drawing/2016/5/11/chartex" xmlns:cx6="http://schemas.microsoft.com/office/drawing/2016/5/12/chartex" xmlns:cx7="http://schemas.microsoft.com/office/drawing/2016/5/13/chartex" xmlns:cx8="http://schemas.microsoft.com/office/drawing/2016/5/14/chartex" xmlns:mc="http://schemas.openxmlformats.org/markup-compatibility/2006" xmlns:aink="http://schemas.microsoft.com/office/drawing/2016/ink" xmlns:am3d="http://schemas.microsoft.com/office/drawing/2017/model3d" xmlns:o="urn:schemas-microsoft-com:office:office" xmlns:r="http://schemas.openxmlformats.org/officeDocument/2006/relationships" xmlns:m="http://schemas.openxmlformats.org/officeDocument/2006/math" xmlns:v="urn:schemas-microsoft-com:vml" xmlns:wp14="http://schemas.microsoft.com/office/word/2010/wordprocessingDrawing" xmlns:wp="http://schemas.openxmlformats.org/drawingml/2006/wordprocessingDrawing" xmlns:w10="urn:schemas-microsoft-com:office:word" xmlns:w="http://schemas.openxmlformats.org/wordprocessingml/2006/main" xmlns:w14="http://schemas.microsoft.com/office/word/2010/wordml" xmlns:w15="http://schemas.microsoft.com/office/word/2012/wordml" xmlns:w16cid="http://schemas.microsoft.com/office/word/2016/wordml/cid" xmlns:w16se="http://schemas.microsoft.com/office/word/2015/wordml/symex" xmlns:wpg="http://schemas.microsoft.com/office/word/2010/wordprocessingGroup" xmlns:wpi="http://schemas.microsoft.com/office/word/2010/wordprocessingInk" xmlns:wne="http://schemas.microsoft.com/office/word/2006/wordml" xmlns:wps="http://schemas.microsoft.com/office/word/2010/wordprocessingShape" mc:Ignorable="w14 w15 w16se w16cid wp14">
+<w:hdr xmlns:wpc="http://schemas.microsoft.com/office/word/2010/wordprocessingCanvas" xmlns:cx="http://schemas.microsoft.com/office/drawing/2014/chartex" xmlns:cx1="http://schemas.microsoft.com/office/drawing/2015/9/8/chartex" xmlns:cx2="http://schemas.microsoft.com/office/drawing/2015/10/21/chartex" xmlns:cx3="http://schemas.microsoft.com/office/drawing/2016/5/9/chartex" xmlns:cx4="http://schemas.microsoft.com/office/drawing/2016/5/10/chartex" xmlns:cx5="http://schemas.microsoft.com/office/drawing/2016/5/11/chartex" xmlns:cx6="http://schemas.microsoft.com/office/drawing/2016/5/12/chartex" xmlns:cx7="http://schemas.microsoft.com/office/drawing/2016/5/13/chartex" xmlns:cx8="http://schemas.microsoft.com/office/drawing/2016/5/14/chartex" xmlns:mc="http://schemas.openxmlformats.org/markup-compatibility/2006" xmlns:aink="http://schemas.microsoft.com/office/drawing/2016/ink" xmlns:am3d="http://schemas.microsoft.com/office/drawing/2017/model3d" xmlns:o="urn:schemas-microsoft-com:office:office" xmlns:r="http://schemas.openxmlformats.org/officeDocument/2006/relationships" xmlns:m="http://schemas.openxmlformats.org/officeDocument/2006/math" xmlns:v="urn:schemas-microsoft-com:vml" xmlns:wp14="http://schemas.microsoft.com/office/word/2010/wordprocessingDrawing" xmlns:wp="http://schemas.openxmlformats.org/drawingml/2006/wordprocessingDrawing" xmlns:w10="urn:schemas-microsoft-com:office:word" xmlns:w="http://schemas.openxmlformats.org/wordprocessingml/2006/main" xmlns:w14="http://schemas.microsoft.com/office/word/2010/wordml" xmlns:w15="http://schemas.microsoft.com/office/word/2012/wordml" xmlns:w16cex="http://schemas.microsoft.com/office/word/2018/wordml/cex" xmlns:w16cid="http://schemas.microsoft.com/office/word/2016/wordml/cid" xmlns:w16="http://schemas.microsoft.com/office/word/2018/wordml" xmlns:w16se="http://schemas.microsoft.com/office/word/2015/wordml/symex" xmlns:wpg="http://schemas.microsoft.com/office/word/2010/wordprocessingGroup" xmlns:wpi="http://schemas.microsoft.com/office/word/2010/wordprocessingInk" xmlns:wne="http://schemas.microsoft.com/office/word/2006/wordml" xmlns:wps="http://schemas.microsoft.com/office/word/2010/wordprocessingShape" mc:Ignorable="w14 w15 w16se w16cid w16 w16cex wp14">
+  <w:tbl>
+    <w:tblPr>
+      <w:tblStyle w:val="TableGrid"/>
+      <w:tblW w:w="0" w:type="auto"/>
+      <w:tblBorders>
+        <w:top w:val="none" w:sz="0" w:space="0" w:color="auto"/>
+        <w:left w:val="none" w:sz="0" w:space="0" w:color="auto"/>
+        <w:bottom w:val="none" w:sz="0" w:space="0" w:color="auto"/>
+        <w:right w:val="none" w:sz="0" w:space="0" w:color="auto"/>
+        <w:insideH w:val="none" w:sz="0" w:space="0" w:color="auto"/>
+        <w:insideV w:val="none" w:sz="0" w:space="0" w:color="auto"/>
+      </w:tblBorders>
+      <w:tblLook w:val="04A0" w:firstRow="1" w:lastRow="0" w:firstColumn="1" w:lastColumn="0" w:noHBand="0" w:noVBand="1"/>
+    </w:tblPr>
+    <w:tblGrid>
+      <w:gridCol w:w="5395"/>
+      <w:gridCol w:w="5395"/>
+    </w:tblGrid>
+    <w:tr>
+      <w:tc>
+        <w:tcPr>
+          <w:tcW w:w="5395" w:type="dxa"/>
+        </w:tcPr>
+        <w:p>
+          <w:pPr>
+            <w:pStyle w:val="Header"/>
+            <w:jc w:val="left"/>
+            <w:rPr>
+              <w:sz w:val="20"/>
+              <w:szCs w:val="20"/>
+            </w:rPr>
+          </w:pPr>
+          <w:r>
+            <w:rPr>
+              <w:b w:val="0"/>
+              <w:sz w:val="20"/>
+              <w:szCs w:val="20"/>
+            </w:rPr>
+            <w:drawing>
+              <wp:inline distT="0" distB="0" distL="0" distR="0" wp14:anchorId="672A9D28" wp14:editId="6F033EA8">
+                <wp:extent cx="1714500" cy="685800"/>
+                <wp:effectExtent l="0" t="0" r="0" b="0"/>
+                <wp:docPr id="1" name="Picture 1"/>
+                <wp:cNvGraphicFramePr>
+                  <a:graphicFrameLocks xmlns:a="http://schemas.openxmlformats.org/drawingml/2006/main" noChangeAspect="1"/>
+                </wp:cNvGraphicFramePr>
+                <a:graphic xmlns:a="http://schemas.openxmlformats.org/drawingml/2006/main">
+                  <a:graphicData uri="http://schemas.openxmlformats.org/drawingml/2006/picture">
+                    <pic:pic xmlns:pic="http://schemas.openxmlformats.org/drawingml/2006/picture">
+                      <pic:nvPicPr>
+                        <pic:cNvPr id="0" name="Picture 1"/>
+                        <pic:cNvPicPr>
+                          <a:picLocks noChangeAspect="1" noChangeArrowheads="1"/>
+                        </pic:cNvPicPr>
+                      </pic:nvPicPr>
+                      <pic:blipFill>
+                        <a:blip r:embed="rId1">
+                          <a:extLst>
+                            <a:ext uri="{28A0092B-C50C-407E-A947-70E740481C1C}">
+                              <a14:useLocalDpi xmlns:a14="http://schemas.microsoft.com/office/drawing/2010/main" val="0"/>
+                            </a:ext>
+                          </a:extLst>
+                        </a:blip>
+                        <a:srcRect/>
+                        <a:stretch>
+                          <a:fillRect/>
+                        </a:stretch>
+                      </pic:blipFill>
+                      <pic:spPr bwMode="auto">
+                        <a:xfrm>
+                          <a:off x="0" y="0"/>
+                          <a:ext cx="1714500" cy="685800"/>
+                        </a:xfrm>
+                        <a:prstGeom prst="rect">
+                          <a:avLst/>
+                        </a:prstGeom>
+                        <a:noFill/>
+                        <a:ln>
+                          <a:noFill/>
+                        </a:ln>
+                      </pic:spPr>
+                    </pic:pic>
+                  </a:graphicData>
+                </a:graphic>
+              </wp:inline>
+            </w:drawing>
+          </w:r>
+        </w:p>
+      </w:tc>
+      <w:tc>
+        <w:tcPr>
+          <w:tcW w:w="5395" w:type="dxa"/>
+        </w:tcPr>
+        <w:p>
+          <w:pPr>
+            <w:pStyle w:val="Header"/>
+          </w:pPr>
+        </w:p>
+        <w:p>
+          <w:pPr>
+            <w:pStyle w:val="Header"/>
+          </w:pPr>
+          <w:r>
+            <w:t>Job Description</w:t>
+          </w:r>
+          <w:r>
+            <w:br/>
+          </w:r>
+          <w:r>
+            <w:rPr>
+              <w:sz w:val="20"/>
+              <w:szCs w:val="20"/>
+            </w:rPr>
+            <w:t>for Staff Jobs</w:t>
+          </w:r>
+        </w:p>
+      </w:tc>
+    </w:tr>
+  </w:tbl>
   <w:p>
     <w:pPr>
       <w:pStyle w:val="Header"/>
       <w:rPr>
-        <w:color w:val="auto"/>
         <w:sz w:val="20"/>
+        <w:szCs w:val="20"/>
       </w:rPr>
-    </w:pPr>
-    <w:r>
-      <w:rPr>
-        <w:color w:val="auto"/>
-      </w:rPr>
-      <w:drawing>
-        <wp:anchor distT="0" distB="0" distL="114300" distR="114300" simplePos="0" relativeHeight="251664384" behindDoc="0" locked="0" layoutInCell="1" allowOverlap="1" wp14:anchorId="43E6B860" wp14:editId="26901F73">
-          <wp:simplePos x="0" y="0"/>
-          <wp:positionH relativeFrom="margin">
-            <wp:align>left</wp:align>
-          </wp:positionH>
-          <wp:positionV relativeFrom="paragraph">
-            <wp:posOffset>-252484</wp:posOffset>
-          </wp:positionV>
-          <wp:extent cx="2175694" cy="870197"/>
-          <wp:effectExtent l="0" t="0" r="0" b="0"/>
-          <wp:wrapNone/>
-          <wp:docPr id="6" name="Picture 6"/>
-          <wp:cNvGraphicFramePr>
-            <a:graphicFrameLocks xmlns:a="http://schemas.openxmlformats.org/drawingml/2006/main" noChangeAspect="1"/>
-          </wp:cNvGraphicFramePr>
-          <a:graphic xmlns:a="http://schemas.openxmlformats.org/drawingml/2006/main">
-            <a:graphicData uri="http://schemas.openxmlformats.org/drawingml/2006/picture">
-              <pic:pic xmlns:pic="http://schemas.openxmlformats.org/drawingml/2006/picture">
-                <pic:nvPicPr>
-                  <pic:cNvPr id="0" name="Picture 3"/>
-                  <pic:cNvPicPr>
-                    <a:picLocks noChangeAspect="1" noChangeArrowheads="1"/>
-                  </pic:cNvPicPr>
-                </pic:nvPicPr>
-                <pic:blipFill>
-                  <a:blip r:embed="rId1">
-                    <a:extLst>
-                      <a:ext uri="{28A0092B-C50C-407E-A947-70E740481C1C}">
-                        <a14:useLocalDpi xmlns:a14="http://schemas.microsoft.com/office/drawing/2010/main" val="0"/>
-                      </a:ext>
-                    </a:extLst>
-                  </a:blip>
-                  <a:srcRect/>
-                  <a:stretch>
-                    <a:fillRect/>
-                  </a:stretch>
-                </pic:blipFill>
-                <pic:spPr bwMode="auto">
-                  <a:xfrm>
-                    <a:off x="0" y="0"/>
-                    <a:ext cx="2175694" cy="870197"/>
-                  </a:xfrm>
-                  <a:prstGeom prst="rect">
-                    <a:avLst/>
-                  </a:prstGeom>
-                  <a:noFill/>
-                </pic:spPr>
-              </pic:pic>
-            </a:graphicData>
-          </a:graphic>
-          <wp14:sizeRelH relativeFrom="margin">
-            <wp14:pctWidth>0</wp14:pctWidth>
-          </wp14:sizeRelH>
-          <wp14:sizeRelV relativeFrom="margin">
-            <wp14:pctHeight>0</wp14:pctHeight>
-          </wp14:sizeRelV>
-        </wp:anchor>
-      </w:drawing>
-    </w:r>
-    <w:r>
-      <w:rPr>
-        <w:color w:val="auto"/>
-      </w:rPr>
-      <w:t xml:space="preserve">Job </w:t>
-    </w:r>
-    <w:r>
-      <w:rPr>
-        <w:color w:val="auto"/>
-      </w:rPr>
-      <w:t>Description</w:t>
-    </w:r>
-    <w:r>
-      <w:rPr>
-        <w:color w:val="auto"/>
-      </w:rPr>
-      <w:br/>
-    </w:r>
-    <w:r>
-      <w:rPr>
-        <w:color w:val="auto"/>
-        <w:sz w:val="20"/>
-      </w:rPr>
-      <w:t xml:space="preserve">for </w:t>
-    </w:r>
-    <w:r>
-      <w:rPr>
-        <w:color w:val="auto"/>
-        <w:sz w:val="20"/>
-      </w:rPr>
-      <w:t>Staff Positions</w:t>
-    </w:r>
-  </w:p>
-</w:hdr>
-</file>
-
-<file path=word/header3.xml><?xml version="1.0" encoding="utf-8"?>
-<w:hdr xmlns:wpc="http://schemas.microsoft.com/office/word/2010/wordprocessingCanvas" xmlns:cx="http://schemas.microsoft.com/office/drawing/2014/chartex" xmlns:cx1="http://schemas.microsoft.com/office/drawing/2015/9/8/chartex" xmlns:cx2="http://schemas.microsoft.com/office/drawing/2015/10/21/chartex" xmlns:cx3="http://schemas.microsoft.com/office/drawing/2016/5/9/chartex" xmlns:cx4="http://schemas.microsoft.com/office/drawing/2016/5/10/chartex" xmlns:cx5="http://schemas.microsoft.com/office/drawing/2016/5/11/chartex" xmlns:cx6="http://schemas.microsoft.com/office/drawing/2016/5/12/chartex" xmlns:cx7="http://schemas.microsoft.com/office/drawing/2016/5/13/chartex" xmlns:cx8="http://schemas.microsoft.com/office/drawing/2016/5/14/chartex" xmlns:mc="http://schemas.openxmlformats.org/markup-compatibility/2006" xmlns:aink="http://schemas.microsoft.com/office/drawing/2016/ink" xmlns:am3d="http://schemas.microsoft.com/office/drawing/2017/model3d" xmlns:o="urn:schemas-microsoft-com:office:office" xmlns:r="http://schemas.openxmlformats.org/officeDocument/2006/relationships" xmlns:m="http://schemas.openxmlformats.org/officeDocument/2006/math" xmlns:v="urn:schemas-microsoft-com:vml" xmlns:wp14="http://schemas.microsoft.com/office/word/2010/wordprocessingDrawing" xmlns:wp="http://schemas.openxmlformats.org/drawingml/2006/wordprocessingDrawing" xmlns:w10="urn:schemas-microsoft-com:office:word" xmlns:w="http://schemas.openxmlformats.org/wordprocessingml/2006/main" xmlns:w14="http://schemas.microsoft.com/office/word/2010/wordml" xmlns:w15="http://schemas.microsoft.com/office/word/2012/wordml" xmlns:w16cid="http://schemas.microsoft.com/office/word/2016/wordml/cid" xmlns:w16se="http://schemas.microsoft.com/office/word/2015/wordml/symex" xmlns:wpg="http://schemas.microsoft.com/office/word/2010/wordprocessingGroup" xmlns:wpi="http://schemas.microsoft.com/office/word/2010/wordprocessingInk" xmlns:wne="http://schemas.microsoft.com/office/word/2006/wordml" xmlns:wps="http://schemas.microsoft.com/office/word/2010/wordprocessingShape" mc:Ignorable="w14 w15 w16se w16cid wp14">
-  <w:p>
-    <w:pPr>
-      <w:pStyle w:val="Header"/>
     </w:pPr>
   </w:p>
 </w:hdr>
 </file>
 
 <file path=word/numbering.xml><?xml version="1.0" encoding="utf-8"?>
-<w:numbering xmlns:wpc="http://schemas.microsoft.com/office/word/2010/wordprocessingCanvas" xmlns:cx="http://schemas.microsoft.com/office/drawing/2014/chartex" xmlns:cx1="http://schemas.microsoft.com/office/drawing/2015/9/8/chartex" xmlns:cx2="http://schemas.microsoft.com/office/drawing/2015/10/21/chartex" xmlns:cx3="http://schemas.microsoft.com/office/drawing/2016/5/9/chartex" xmlns:cx4="http://schemas.microsoft.com/office/drawing/2016/5/10/chartex" xmlns:cx5="http://schemas.microsoft.com/office/drawing/2016/5/11/chartex" xmlns:cx6="http://schemas.microsoft.com/office/drawing/2016/5/12/chartex" xmlns:cx7="http://schemas.microsoft.com/office/drawing/2016/5/13/chartex" xmlns:cx8="http://schemas.microsoft.com/office/drawing/2016/5/14/chartex" xmlns:mc="http://schemas.openxmlformats.org/markup-compatibility/2006" xmlns:aink="http://schemas.microsoft.com/office/drawing/2016/ink" xmlns:am3d="http://schemas.microsoft.com/office/drawing/2017/model3d" xmlns:o="urn:schemas-microsoft-com:office:office" xmlns:r="http://schemas.openxmlformats.org/officeDocument/2006/relationships" xmlns:m="http://schemas.openxmlformats.org/officeDocument/2006/math" xmlns:v="urn:schemas-microsoft-com:vml" xmlns:wp14="http://schemas.microsoft.com/office/word/2010/wordprocessingDrawing" xmlns:wp="http://schemas.openxmlformats.org/drawingml/2006/wordprocessingDrawing" xmlns:w10="urn:schemas-microsoft-com:office:word" xmlns:w="http://schemas.openxmlformats.org/wordprocessingml/2006/main" xmlns:w14="http://schemas.microsoft.com/office/word/2010/wordml" xmlns:w15="http://schemas.microsoft.com/office/word/2012/wordml" xmlns:w16cid="http://schemas.microsoft.com/office/word/2016/wordml/cid" xmlns:w16se="http://schemas.microsoft.com/office/word/2015/wordml/symex" xmlns:wpg="http://schemas.microsoft.com/office/word/2010/wordprocessingGroup" xmlns:wpi="http://schemas.microsoft.com/office/word/2010/wordprocessingInk" xmlns:wne="http://schemas.microsoft.com/office/word/2006/wordml" xmlns:wps="http://schemas.microsoft.com/office/word/2010/wordprocessingShape" mc:Ignorable="w14 w15 w16se w16cid wp14">
+<w:numbering xmlns:wpc="http://schemas.microsoft.com/office/word/2010/wordprocessingCanvas" xmlns:cx="http://schemas.microsoft.com/office/drawing/2014/chartex" xmlns:cx1="http://schemas.microsoft.com/office/drawing/2015/9/8/chartex" xmlns:cx2="http://schemas.microsoft.com/office/drawing/2015/10/21/chartex" xmlns:cx3="http://schemas.microsoft.com/office/drawing/2016/5/9/chartex" xmlns:cx4="http://schemas.microsoft.com/office/drawing/2016/5/10/chartex" xmlns:cx5="http://schemas.microsoft.com/office/drawing/2016/5/11/chartex" xmlns:cx6="http://schemas.microsoft.com/office/drawing/2016/5/12/chartex" xmlns:cx7="http://schemas.microsoft.com/office/drawing/2016/5/13/chartex" xmlns:cx8="http://schemas.microsoft.com/office/drawing/2016/5/14/chartex" xmlns:mc="http://schemas.openxmlformats.org/markup-compatibility/2006" xmlns:aink="http://schemas.microsoft.com/office/drawing/2016/ink" xmlns:am3d="http://schemas.microsoft.com/office/drawing/2017/model3d" xmlns:o="urn:schemas-microsoft-com:office:office" xmlns:r="http://schemas.openxmlformats.org/officeDocument/2006/relationships" xmlns:m="http://schemas.openxmlformats.org/officeDocument/2006/math" xmlns:v="urn:schemas-microsoft-com:vml" xmlns:wp14="http://schemas.microsoft.com/office/word/2010/wordprocessingDrawing" xmlns:wp="http://schemas.openxmlformats.org/drawingml/2006/wordprocessingDrawing" xmlns:w10="urn:schemas-microsoft-com:office:word" xmlns:w="http://schemas.openxmlformats.org/wordprocessingml/2006/main" xmlns:w14="http://schemas.microsoft.com/office/word/2010/wordml" xmlns:w15="http://schemas.microsoft.com/office/word/2012/wordml" xmlns:w16cex="http://schemas.microsoft.com/office/word/2018/wordml/cex" xmlns:w16cid="http://schemas.microsoft.com/office/word/2016/wordml/cid" xmlns:w16="http://schemas.microsoft.com/office/word/2018/wordml" xmlns:w16se="http://schemas.microsoft.com/office/word/2015/wordml/symex" xmlns:wpg="http://schemas.microsoft.com/office/word/2010/wordprocessingGroup" xmlns:wpi="http://schemas.microsoft.com/office/word/2010/wordprocessingInk" xmlns:wne="http://schemas.microsoft.com/office/word/2006/wordml" xmlns:wps="http://schemas.microsoft.com/office/word/2010/wordprocessingShape" mc:Ignorable="w14 w15 w16se w16cid w16 w16cex wp14">
   <w:abstractNum w:abstractNumId="0" w15:restartNumberingAfterBreak="0">
     <w:nsid w:val="212966E6"/>
     <w:multiLevelType w:val="hybridMultilevel"/>
@@ -1339,7 +1379,7 @@
   <w:abstractNum w:abstractNumId="4" w15:restartNumberingAfterBreak="0">
     <w:nsid w:val="367C637B"/>
     <w:multiLevelType w:val="hybridMultilevel"/>
-    <w:tmpl w:val="94EA60D6"/>
+    <w:tmpl w:val="51DA7394"/>
     <w:lvl w:ilvl="0" w:tplc="0409000F">
       <w:start w:val="1"/>
       <w:numFmt w:val="decimal"/>
@@ -1722,7 +1762,7 @@
 </file>
 
 <file path=word/styles.xml><?xml version="1.0" encoding="utf-8"?>
-<w:styles xmlns:mc="http://schemas.openxmlformats.org/markup-compatibility/2006" xmlns:r="http://schemas.openxmlformats.org/officeDocument/2006/relationships" xmlns:w="http://schemas.openxmlformats.org/wordprocessingml/2006/main" xmlns:w14="http://schemas.microsoft.com/office/word/2010/wordml" xmlns:w15="http://schemas.microsoft.com/office/word/2012/wordml" xmlns:w16cid="http://schemas.microsoft.com/office/word/2016/wordml/cid" xmlns:w16se="http://schemas.microsoft.com/office/word/2015/wordml/symex" mc:Ignorable="w14 w15 w16se w16cid">
+<w:styles xmlns:mc="http://schemas.openxmlformats.org/markup-compatibility/2006" xmlns:r="http://schemas.openxmlformats.org/officeDocument/2006/relationships" xmlns:w="http://schemas.openxmlformats.org/wordprocessingml/2006/main" xmlns:w14="http://schemas.microsoft.com/office/word/2010/wordml" xmlns:w15="http://schemas.microsoft.com/office/word/2012/wordml" xmlns:w16cex="http://schemas.microsoft.com/office/word/2018/wordml/cex" xmlns:w16cid="http://schemas.microsoft.com/office/word/2016/wordml/cid" xmlns:w16="http://schemas.microsoft.com/office/word/2018/wordml" xmlns:w16se="http://schemas.microsoft.com/office/word/2015/wordml/symex" mc:Ignorable="w14 w15 w16se w16cid w16 w16cex">
   <w:docDefaults>
     <w:rPrDefault>
       <w:rPr>
@@ -2727,11 +2767,207 @@
 </file>
 
 <file path=customXml/item1.xml><?xml version="1.0" encoding="utf-8"?>
+<p:properties xmlns:p="http://schemas.microsoft.com/office/2006/metadata/properties" xmlns:xsi="http://www.w3.org/2001/XMLSchema-instance" xmlns:pc="http://schemas.microsoft.com/office/infopath/2007/PartnerControls">
+  <documentManagement/>
+</p:properties>
+</file>
+
+<file path=customXml/item2.xml><?xml version="1.0" encoding="utf-8"?>
+<?mso-contentType ?>
+<FormTemplates xmlns="http://schemas.microsoft.com/sharepoint/v3/contenttype/forms">
+  <Display>DocumentLibraryForm</Display>
+  <Edit>DocumentLibraryForm</Edit>
+  <New>DocumentLibraryForm</New>
+</FormTemplates>
+</file>
+
+<file path=customXml/item3.xml><?xml version="1.0" encoding="utf-8"?>
+<ct:contentTypeSchema xmlns:ct="http://schemas.microsoft.com/office/2006/metadata/contentType" xmlns:ma="http://schemas.microsoft.com/office/2006/metadata/properties/metaAttributes" ct:_="" ma:_="" ma:contentTypeName="Document" ma:contentTypeID="0x0101001F87A388AD91B3479B79772EEA017B8E" ma:contentTypeVersion="4" ma:contentTypeDescription="Create a new document." ma:contentTypeScope="" ma:versionID="e7cd9e9147b71a6362c9496fb6bfc587">
+  <xsd:schema xmlns:xsd="http://www.w3.org/2001/XMLSchema" xmlns:xs="http://www.w3.org/2001/XMLSchema" xmlns:p="http://schemas.microsoft.com/office/2006/metadata/properties" xmlns:ns2="b84d561d-731b-468a-9b2c-3bb8a0503a31" targetNamespace="http://schemas.microsoft.com/office/2006/metadata/properties" ma:root="true" ma:fieldsID="fd7ed7f9762824fde6f4d90e62b5215c" ns2:_="">
+    <xsd:import namespace="b84d561d-731b-468a-9b2c-3bb8a0503a31"/>
+    <xsd:element name="properties">
+      <xsd:complexType>
+        <xsd:sequence>
+          <xsd:element name="documentManagement">
+            <xsd:complexType>
+              <xsd:all>
+                <xsd:element ref="ns2:MediaServiceMetadata" minOccurs="0"/>
+                <xsd:element ref="ns2:MediaServiceFastMetadata" minOccurs="0"/>
+                <xsd:element ref="ns2:MediaServiceAutoKeyPoints" minOccurs="0"/>
+                <xsd:element ref="ns2:MediaServiceKeyPoints" minOccurs="0"/>
+              </xsd:all>
+            </xsd:complexType>
+          </xsd:element>
+        </xsd:sequence>
+      </xsd:complexType>
+    </xsd:element>
+  </xsd:schema>
+  <xsd:schema xmlns:xsd="http://www.w3.org/2001/XMLSchema" xmlns:xs="http://www.w3.org/2001/XMLSchema" xmlns:dms="http://schemas.microsoft.com/office/2006/documentManagement/types" xmlns:pc="http://schemas.microsoft.com/office/infopath/2007/PartnerControls" targetNamespace="b84d561d-731b-468a-9b2c-3bb8a0503a31" elementFormDefault="qualified">
+    <xsd:import namespace="http://schemas.microsoft.com/office/2006/documentManagement/types"/>
+    <xsd:import namespace="http://schemas.microsoft.com/office/infopath/2007/PartnerControls"/>
+    <xsd:element name="MediaServiceMetadata" ma:index="8" nillable="true" ma:displayName="MediaServiceMetadata" ma:hidden="true" ma:internalName="MediaServiceMetadata" ma:readOnly="true">
+      <xsd:simpleType>
+        <xsd:restriction base="dms:Note"/>
+      </xsd:simpleType>
+    </xsd:element>
+    <xsd:element name="MediaServiceFastMetadata" ma:index="9" nillable="true" ma:displayName="MediaServiceFastMetadata" ma:hidden="true" ma:internalName="MediaServiceFastMetadata" ma:readOnly="true">
+      <xsd:simpleType>
+        <xsd:restriction base="dms:Note"/>
+      </xsd:simpleType>
+    </xsd:element>
+    <xsd:element name="MediaServiceAutoKeyPoints" ma:index="10" nillable="true" ma:displayName="MediaServiceAutoKeyPoints" ma:hidden="true" ma:internalName="MediaServiceAutoKeyPoints" ma:readOnly="true">
+      <xsd:simpleType>
+        <xsd:restriction base="dms:Note"/>
+      </xsd:simpleType>
+    </xsd:element>
+    <xsd:element name="MediaServiceKeyPoints" ma:index="11" nillable="true" ma:displayName="KeyPoints" ma:internalName="MediaServiceKeyPoints" ma:readOnly="true">
+      <xsd:simpleType>
+        <xsd:restriction base="dms:Note">
+          <xsd:maxLength value="255"/>
+        </xsd:restriction>
+      </xsd:simpleType>
+    </xsd:element>
+  </xsd:schema>
+  <xsd:schema xmlns="http://schemas.openxmlformats.org/package/2006/metadata/core-properties" xmlns:xsd="http://www.w3.org/2001/XMLSchema" xmlns:xsi="http://www.w3.org/2001/XMLSchema-instance" xmlns:dc="http://purl.org/dc/elements/1.1/" xmlns:dcterms="http://purl.org/dc/terms/" xmlns:odoc="http://schemas.microsoft.com/internal/obd" targetNamespace="http://schemas.openxmlformats.org/package/2006/metadata/core-properties" elementFormDefault="qualified" attributeFormDefault="unqualified" blockDefault="#all">
+    <xsd:import namespace="http://purl.org/dc/elements/1.1/" schemaLocation="http://dublincore.org/schemas/xmls/qdc/2003/04/02/dc.xsd"/>
+    <xsd:import namespace="http://purl.org/dc/terms/" schemaLocation="http://dublincore.org/schemas/xmls/qdc/2003/04/02/dcterms.xsd"/>
+    <xsd:element name="coreProperties" type="CT_coreProperties"/>
+    <xsd:complexType name="CT_coreProperties">
+      <xsd:all>
+        <xsd:element ref="dc:creator" minOccurs="0" maxOccurs="1"/>
+        <xsd:element ref="dcterms:created" minOccurs="0" maxOccurs="1"/>
+        <xsd:element ref="dc:identifier" minOccurs="0" maxOccurs="1"/>
+        <xsd:element name="contentType" minOccurs="0" maxOccurs="1" type="xsd:string" ma:index="0" ma:displayName="Content Type"/>
+        <xsd:element ref="dc:title" minOccurs="0" maxOccurs="1" ma:index="4" ma:displayName="Title"/>
+        <xsd:element ref="dc:subject" minOccurs="0" maxOccurs="1"/>
+        <xsd:element ref="dc:description" minOccurs="0" maxOccurs="1"/>
+        <xsd:element name="keywords" minOccurs="0" maxOccurs="1" type="xsd:string"/>
+        <xsd:element ref="dc:language" minOccurs="0" maxOccurs="1"/>
+        <xsd:element name="category" minOccurs="0" maxOccurs="1" type="xsd:string"/>
+        <xsd:element name="version" minOccurs="0" maxOccurs="1" type="xsd:string"/>
+        <xsd:element name="revision" minOccurs="0" maxOccurs="1" type="xsd:string">
+          <xsd:annotation>
+            <xsd:documentation>
+                        This value indicates the number of saves or revisions. The application is responsible for updating this value after each revision.
+                    </xsd:documentation>
+          </xsd:annotation>
+        </xsd:element>
+        <xsd:element name="lastModifiedBy" minOccurs="0" maxOccurs="1" type="xsd:string"/>
+        <xsd:element ref="dcterms:modified" minOccurs="0" maxOccurs="1"/>
+        <xsd:element name="contentStatus" minOccurs="0" maxOccurs="1" type="xsd:string"/>
+      </xsd:all>
+    </xsd:complexType>
+  </xsd:schema>
+  <xs:schema xmlns:pc="http://schemas.microsoft.com/office/infopath/2007/PartnerControls" xmlns:xs="http://www.w3.org/2001/XMLSchema" targetNamespace="http://schemas.microsoft.com/office/infopath/2007/PartnerControls" elementFormDefault="qualified" attributeFormDefault="unqualified">
+    <xs:element name="Person">
+      <xs:complexType>
+        <xs:sequence>
+          <xs:element ref="pc:DisplayName" minOccurs="0"/>
+          <xs:element ref="pc:AccountId" minOccurs="0"/>
+          <xs:element ref="pc:AccountType" minOccurs="0"/>
+        </xs:sequence>
+      </xs:complexType>
+    </xs:element>
+    <xs:element name="DisplayName" type="xs:string"/>
+    <xs:element name="AccountId" type="xs:string"/>
+    <xs:element name="AccountType" type="xs:string"/>
+    <xs:element name="BDCAssociatedEntity">
+      <xs:complexType>
+        <xs:sequence>
+          <xs:element ref="pc:BDCEntity" minOccurs="0" maxOccurs="unbounded"/>
+        </xs:sequence>
+        <xs:attribute ref="pc:EntityNamespace"/>
+        <xs:attribute ref="pc:EntityName"/>
+        <xs:attribute ref="pc:SystemInstanceName"/>
+        <xs:attribute ref="pc:AssociationName"/>
+      </xs:complexType>
+    </xs:element>
+    <xs:attribute name="EntityNamespace" type="xs:string"/>
+    <xs:attribute name="EntityName" type="xs:string"/>
+    <xs:attribute name="SystemInstanceName" type="xs:string"/>
+    <xs:attribute name="AssociationName" type="xs:string"/>
+    <xs:element name="BDCEntity">
+      <xs:complexType>
+        <xs:sequence>
+          <xs:element ref="pc:EntityDisplayName" minOccurs="0"/>
+          <xs:element ref="pc:EntityInstanceReference" minOccurs="0"/>
+          <xs:element ref="pc:EntityId1" minOccurs="0"/>
+          <xs:element ref="pc:EntityId2" minOccurs="0"/>
+          <xs:element ref="pc:EntityId3" minOccurs="0"/>
+          <xs:element ref="pc:EntityId4" minOccurs="0"/>
+          <xs:element ref="pc:EntityId5" minOccurs="0"/>
+        </xs:sequence>
+      </xs:complexType>
+    </xs:element>
+    <xs:element name="EntityDisplayName" type="xs:string"/>
+    <xs:element name="EntityInstanceReference" type="xs:string"/>
+    <xs:element name="EntityId1" type="xs:string"/>
+    <xs:element name="EntityId2" type="xs:string"/>
+    <xs:element name="EntityId3" type="xs:string"/>
+    <xs:element name="EntityId4" type="xs:string"/>
+    <xs:element name="EntityId5" type="xs:string"/>
+    <xs:element name="Terms">
+      <xs:complexType>
+        <xs:sequence>
+          <xs:element ref="pc:TermInfo" minOccurs="0" maxOccurs="unbounded"/>
+        </xs:sequence>
+      </xs:complexType>
+    </xs:element>
+    <xs:element name="TermInfo">
+      <xs:complexType>
+        <xs:sequence>
+          <xs:element ref="pc:TermName" minOccurs="0"/>
+          <xs:element ref="pc:TermId" minOccurs="0"/>
+        </xs:sequence>
+      </xs:complexType>
+    </xs:element>
+    <xs:element name="TermName" type="xs:string"/>
+    <xs:element name="TermId" type="xs:string"/>
+  </xs:schema>
+</ct:contentTypeSchema>
+</file>
+
+<file path=customXml/item4.xml><?xml version="1.0" encoding="utf-8"?>
 <b:Sources xmlns:b="http://schemas.openxmlformats.org/officeDocument/2006/bibliography" xmlns="http://schemas.openxmlformats.org/officeDocument/2006/bibliography" SelectedStyle="\APASixthEditionOfficeOnline.xsl" StyleName="APA" Version="6"/>
 </file>
 
 <file path=customXml/itemProps1.xml><?xml version="1.0" encoding="utf-8"?>
-<ds:datastoreItem xmlns:ds="http://schemas.openxmlformats.org/officeDocument/2006/customXml" ds:itemID="{91A95DEA-9217-4D27-B4EE-D0D092B0B735}">
+<ds:datastoreItem xmlns:ds="http://schemas.openxmlformats.org/officeDocument/2006/customXml" ds:itemID="{3733BCBB-4ACC-407D-942C-FFD438DCE5FC}">
+  <ds:schemaRefs>
+    <ds:schemaRef ds:uri="http://schemas.microsoft.com/office/2006/metadata/properties"/>
+    <ds:schemaRef ds:uri="http://schemas.microsoft.com/office/infopath/2007/PartnerControls"/>
+  </ds:schemaRefs>
+</ds:datastoreItem>
+</file>
+
+<file path=customXml/itemProps2.xml><?xml version="1.0" encoding="utf-8"?>
+<ds:datastoreItem xmlns:ds="http://schemas.openxmlformats.org/officeDocument/2006/customXml" ds:itemID="{E2D400FB-52D4-4F01-8661-2C2C9A2B1A54}">
+  <ds:schemaRefs>
+    <ds:schemaRef ds:uri="http://schemas.microsoft.com/sharepoint/v3/contenttype/forms"/>
+  </ds:schemaRefs>
+</ds:datastoreItem>
+</file>
+
+<file path=customXml/itemProps3.xml><?xml version="1.0" encoding="utf-8"?>
+<ds:datastoreItem xmlns:ds="http://schemas.openxmlformats.org/officeDocument/2006/customXml" ds:itemID="{332F4D94-4119-4C4C-84CB-D422261165FB}">
+  <ds:schemaRefs>
+    <ds:schemaRef ds:uri="http://schemas.microsoft.com/office/2006/metadata/contentType"/>
+    <ds:schemaRef ds:uri="http://schemas.microsoft.com/office/2006/metadata/properties/metaAttributes"/>
+    <ds:schemaRef ds:uri="http://www.w3.org/2001/XMLSchema"/>
+    <ds:schemaRef ds:uri="http://schemas.microsoft.com/office/2006/metadata/properties"/>
+    <ds:schemaRef ds:uri="b84d561d-731b-468a-9b2c-3bb8a0503a31"/>
+    <ds:schemaRef ds:uri="http://schemas.microsoft.com/office/2006/documentManagement/types"/>
+    <ds:schemaRef ds:uri="http://schemas.microsoft.com/office/infopath/2007/PartnerControls"/>
+    <ds:schemaRef ds:uri="http://schemas.openxmlformats.org/package/2006/metadata/core-properties"/>
+    <ds:schemaRef ds:uri="http://purl.org/dc/elements/1.1/"/>
+    <ds:schemaRef ds:uri="http://purl.org/dc/terms/"/>
+    <ds:schemaRef ds:uri="http://schemas.microsoft.com/internal/obd"/>
+  </ds:schemaRefs>
+</ds:datastoreItem>
+</file>
+
+<file path=customXml/itemProps4.xml><?xml version="1.0" encoding="utf-8"?>
+<ds:datastoreItem xmlns:ds="http://schemas.openxmlformats.org/officeDocument/2006/customXml" ds:itemID="{CF1A8F97-E685-4E07-B962-8B5CB2FDDC36}">
   <ds:schemaRefs>
     <ds:schemaRef ds:uri="http://schemas.openxmlformats.org/officeDocument/2006/bibliography"/>
   </ds:schemaRefs>

</xml_diff>

<commit_message>
Update staff job desc template
</commit_message>
<xml_diff>
--- a/pdfs/resources/compensation/Job_Description_Template_for_Staff_Positions.docx
+++ b/pdfs/resources/compensation/Job_Description_Template_for_Staff_Positions.docx
@@ -1,85 +1,49 @@
 
 <file path=word/document.xml><?xml version="1.0" encoding="utf-8"?>
-<w:document xmlns:wpc="http://schemas.microsoft.com/office/word/2010/wordprocessingCanvas" xmlns:cx="http://schemas.microsoft.com/office/drawing/2014/chartex" xmlns:cx1="http://schemas.microsoft.com/office/drawing/2015/9/8/chartex" xmlns:cx2="http://schemas.microsoft.com/office/drawing/2015/10/21/chartex" xmlns:cx3="http://schemas.microsoft.com/office/drawing/2016/5/9/chartex" xmlns:cx4="http://schemas.microsoft.com/office/drawing/2016/5/10/chartex" xmlns:cx5="http://schemas.microsoft.com/office/drawing/2016/5/11/chartex" xmlns:cx6="http://schemas.microsoft.com/office/drawing/2016/5/12/chartex" xmlns:cx7="http://schemas.microsoft.com/office/drawing/2016/5/13/chartex" xmlns:cx8="http://schemas.microsoft.com/office/drawing/2016/5/14/chartex" xmlns:mc="http://schemas.openxmlformats.org/markup-compatibility/2006" xmlns:aink="http://schemas.microsoft.com/office/drawing/2016/ink" xmlns:am3d="http://schemas.microsoft.com/office/drawing/2017/model3d" xmlns:o="urn:schemas-microsoft-com:office:office" xmlns:r="http://schemas.openxmlformats.org/officeDocument/2006/relationships" xmlns:m="http://schemas.openxmlformats.org/officeDocument/2006/math" xmlns:v="urn:schemas-microsoft-com:vml" xmlns:wp14="http://schemas.microsoft.com/office/word/2010/wordprocessingDrawing" xmlns:wp="http://schemas.openxmlformats.org/drawingml/2006/wordprocessingDrawing" xmlns:w10="urn:schemas-microsoft-com:office:word" xmlns:w="http://schemas.openxmlformats.org/wordprocessingml/2006/main" xmlns:w14="http://schemas.microsoft.com/office/word/2010/wordml" xmlns:w15="http://schemas.microsoft.com/office/word/2012/wordml" xmlns:w16cid="http://schemas.microsoft.com/office/word/2016/wordml/cid" xmlns:w16se="http://schemas.microsoft.com/office/word/2015/wordml/symex" xmlns:wpg="http://schemas.microsoft.com/office/word/2010/wordprocessingGroup" xmlns:wpi="http://schemas.microsoft.com/office/word/2010/wordprocessingInk" xmlns:wne="http://schemas.microsoft.com/office/word/2006/wordml" xmlns:wps="http://schemas.microsoft.com/office/word/2010/wordprocessingShape" mc:Ignorable="w14 w15 w16se w16cid wp14">
+<w:document xmlns:wpc="http://schemas.microsoft.com/office/word/2010/wordprocessingCanvas" xmlns:cx="http://schemas.microsoft.com/office/drawing/2014/chartex" xmlns:cx1="http://schemas.microsoft.com/office/drawing/2015/9/8/chartex" xmlns:cx2="http://schemas.microsoft.com/office/drawing/2015/10/21/chartex" xmlns:cx3="http://schemas.microsoft.com/office/drawing/2016/5/9/chartex" xmlns:cx4="http://schemas.microsoft.com/office/drawing/2016/5/10/chartex" xmlns:cx5="http://schemas.microsoft.com/office/drawing/2016/5/11/chartex" xmlns:cx6="http://schemas.microsoft.com/office/drawing/2016/5/12/chartex" xmlns:cx7="http://schemas.microsoft.com/office/drawing/2016/5/13/chartex" xmlns:cx8="http://schemas.microsoft.com/office/drawing/2016/5/14/chartex" xmlns:mc="http://schemas.openxmlformats.org/markup-compatibility/2006" xmlns:aink="http://schemas.microsoft.com/office/drawing/2016/ink" xmlns:am3d="http://schemas.microsoft.com/office/drawing/2017/model3d" xmlns:o="urn:schemas-microsoft-com:office:office" xmlns:r="http://schemas.openxmlformats.org/officeDocument/2006/relationships" xmlns:m="http://schemas.openxmlformats.org/officeDocument/2006/math" xmlns:v="urn:schemas-microsoft-com:vml" xmlns:wp14="http://schemas.microsoft.com/office/word/2010/wordprocessingDrawing" xmlns:wp="http://schemas.openxmlformats.org/drawingml/2006/wordprocessingDrawing" xmlns:w10="urn:schemas-microsoft-com:office:word" xmlns:w="http://schemas.openxmlformats.org/wordprocessingml/2006/main" xmlns:w14="http://schemas.microsoft.com/office/word/2010/wordml" xmlns:w15="http://schemas.microsoft.com/office/word/2012/wordml" xmlns:w16cex="http://schemas.microsoft.com/office/word/2018/wordml/cex" xmlns:w16cid="http://schemas.microsoft.com/office/word/2016/wordml/cid" xmlns:w16="http://schemas.microsoft.com/office/word/2018/wordml" xmlns:w16se="http://schemas.microsoft.com/office/word/2015/wordml/symex" xmlns:wpg="http://schemas.microsoft.com/office/word/2010/wordprocessingGroup" xmlns:wpi="http://schemas.microsoft.com/office/word/2010/wordprocessingInk" xmlns:wne="http://schemas.microsoft.com/office/word/2006/wordml" xmlns:wps="http://schemas.microsoft.com/office/word/2010/wordprocessingShape" mc:Ignorable="w14 w15 w16se w16cid w16 w16cex wp14">
   <w:body>
     <w:p>
       <w:pPr>
         <w:pStyle w:val="Instructions"/>
       </w:pPr>
       <w:r>
-        <w:t>This</w:t>
+        <w:rPr>
+          <w:i/>
+          <w:iCs/>
+        </w:rPr>
+        <w:t>Th</w:t>
       </w:r>
       <w:r>
-        <w:t xml:space="preserve"> </w:t>
+        <w:rPr>
+          <w:i/>
+          <w:iCs/>
+        </w:rPr>
+        <w:t>is job description is</w:t>
       </w:r>
       <w:r>
-        <w:t>j</w:t>
+        <w:rPr>
+          <w:i/>
+          <w:iCs/>
+        </w:rPr>
+        <w:t xml:space="preserve"> intended to describe the general nature and level of work being performed by people assigned to this classification. </w:t>
       </w:r>
       <w:r>
-        <w:t xml:space="preserve">ob </w:t>
+        <w:rPr>
+          <w:i/>
+          <w:iCs/>
+        </w:rPr>
+        <w:t>It is</w:t>
       </w:r>
       <w:r>
-        <w:t>d</w:t>
-      </w:r>
-      <w:r>
-        <w:t xml:space="preserve">escription </w:t>
-      </w:r>
-      <w:r>
-        <w:t xml:space="preserve">may be used </w:t>
-      </w:r>
-      <w:r>
-        <w:t xml:space="preserve">to </w:t>
-      </w:r>
-      <w:r>
-        <w:t>draft</w:t>
-      </w:r>
-      <w:r>
-        <w:t xml:space="preserve"> a new or existing job before </w:t>
-      </w:r>
-      <w:r>
-        <w:t>entering</w:t>
-      </w:r>
-      <w:r>
-        <w:t xml:space="preserve"> it into </w:t>
-      </w:r>
-      <w:r>
-        <w:t>PageUp</w:t>
+        <w:rPr>
+          <w:i/>
+          <w:iCs/>
+        </w:rPr>
+        <w:t xml:space="preserve"> not intended to be construed as an exhaustive list of all responsibilities, duties and skills required of personnel so classified</w:t>
       </w:r>
       <w:r>
         <w:t>.</w:t>
       </w:r>
-      <w:r>
-        <w:t xml:space="preserve"> </w:t>
-      </w:r>
-      <w:r>
-        <w:t xml:space="preserve">All final job descriptions are maintained in </w:t>
-      </w:r>
-      <w:r>
-        <w:t>PageUp</w:t>
-      </w:r>
-      <w:r>
-        <w:t>.</w:t>
-      </w:r>
-      <w:r>
-        <w:t xml:space="preserve"> </w:t>
-      </w:r>
-      <w:r>
-        <w:t xml:space="preserve">You only need to provide </w:t>
-      </w:r>
-      <w:proofErr w:type="gramStart"/>
-      <w:r>
-        <w:t>sufficient</w:t>
-      </w:r>
-      <w:proofErr w:type="gramEnd"/>
-      <w:r>
-        <w:t xml:space="preserve"> information to appropriately describe the role. Prov</w:t>
-      </w:r>
-      <w:r>
-        <w:t>iding every detail of the work</w:t>
-      </w:r>
-      <w:r>
-        <w:t xml:space="preserve"> performed is not necessary.</w:t>
-      </w:r>
     </w:p>
     <w:p>
       <w:pPr>
@@ -89,67 +53,129 @@
         </w:tabs>
       </w:pPr>
     </w:p>
-    <w:p>
-      <w:r>
-        <w:t xml:space="preserve">Job Title: </w:t>
-      </w:r>
-      <w:r>
-        <w:rPr>
-          <w:u w:val="single"/>
-        </w:rPr>
-        <w:t xml:space="preserve">                                                        </w:t>
-      </w:r>
-      <w:r>
-        <w:tab/>
-      </w:r>
-    </w:p>
-    <w:p/>
-    <w:p>
-      <w:r>
-        <w:t xml:space="preserve">Prepared by: </w:t>
-      </w:r>
-      <w:r>
-        <w:rPr>
-          <w:u w:val="single"/>
-        </w:rPr>
-        <w:t xml:space="preserve">                                                  </w:t>
-      </w:r>
-      <w:r>
-        <w:t xml:space="preserve"> </w:t>
-      </w:r>
-      <w:r>
-        <w:tab/>
-      </w:r>
-      <w:r>
-        <w:tab/>
-      </w:r>
-    </w:p>
-    <w:p/>
-    <w:p>
-      <w:pPr>
-        <w:tabs>
-          <w:tab w:val="left" w:pos="7200"/>
-        </w:tabs>
-        <w:rPr>
-          <w:i/>
-        </w:rPr>
-      </w:pPr>
-      <w:r>
-        <w:t xml:space="preserve">Date Prepared: </w:t>
-      </w:r>
-      <w:r>
-        <w:rPr>
-          <w:u w:val="single"/>
-        </w:rPr>
-        <w:t xml:space="preserve">                                               </w:t>
-      </w:r>
-      <w:r>
-        <w:tab/>
-      </w:r>
-      <w:r>
-        <w:tab/>
-      </w:r>
-    </w:p>
+    <w:tbl>
+      <w:tblPr>
+        <w:tblStyle w:val="TableGrid"/>
+        <w:tblW w:w="0" w:type="auto"/>
+        <w:tblBorders>
+          <w:top w:val="single" w:sz="4" w:space="0" w:color="808080" w:themeColor="background1" w:themeShade="80"/>
+          <w:left w:val="single" w:sz="4" w:space="0" w:color="808080" w:themeColor="background1" w:themeShade="80"/>
+          <w:bottom w:val="single" w:sz="4" w:space="0" w:color="808080" w:themeColor="background1" w:themeShade="80"/>
+          <w:right w:val="single" w:sz="4" w:space="0" w:color="808080" w:themeColor="background1" w:themeShade="80"/>
+          <w:insideH w:val="single" w:sz="4" w:space="0" w:color="808080" w:themeColor="background1" w:themeShade="80"/>
+          <w:insideV w:val="single" w:sz="4" w:space="0" w:color="808080" w:themeColor="background1" w:themeShade="80"/>
+        </w:tblBorders>
+        <w:tblLook w:val="04A0" w:firstRow="1" w:lastRow="0" w:firstColumn="1" w:lastColumn="0" w:noHBand="0" w:noVBand="1"/>
+      </w:tblPr>
+      <w:tblGrid>
+        <w:gridCol w:w="5395"/>
+        <w:gridCol w:w="5395"/>
+      </w:tblGrid>
+      <w:tr>
+        <w:tc>
+          <w:tcPr>
+            <w:tcW w:w="5395" w:type="dxa"/>
+          </w:tcPr>
+          <w:p>
+            <w:pPr>
+              <w:tabs>
+                <w:tab w:val="left" w:pos="5400"/>
+                <w:tab w:val="left" w:leader="underscore" w:pos="10260"/>
+              </w:tabs>
+            </w:pPr>
+            <w:r>
+              <w:t>Job Title:</w:t>
+            </w:r>
+          </w:p>
+          <w:p>
+            <w:pPr>
+              <w:tabs>
+                <w:tab w:val="left" w:pos="5400"/>
+                <w:tab w:val="left" w:leader="underscore" w:pos="10260"/>
+              </w:tabs>
+            </w:pPr>
+          </w:p>
+        </w:tc>
+        <w:tc>
+          <w:tcPr>
+            <w:tcW w:w="5395" w:type="dxa"/>
+          </w:tcPr>
+          <w:p>
+            <w:pPr>
+              <w:tabs>
+                <w:tab w:val="left" w:pos="5400"/>
+                <w:tab w:val="left" w:leader="underscore" w:pos="10260"/>
+              </w:tabs>
+            </w:pPr>
+            <w:r>
+              <w:t>Job Code:</w:t>
+            </w:r>
+          </w:p>
+        </w:tc>
+      </w:tr>
+      <w:tr>
+        <w:tc>
+          <w:tcPr>
+            <w:tcW w:w="5395" w:type="dxa"/>
+          </w:tcPr>
+          <w:p>
+            <w:pPr>
+              <w:tabs>
+                <w:tab w:val="left" w:pos="5400"/>
+                <w:tab w:val="left" w:leader="underscore" w:pos="10260"/>
+              </w:tabs>
+            </w:pPr>
+            <w:r>
+              <w:t>Reports t</w:t>
+            </w:r>
+            <w:r>
+              <w:t>o</w:t>
+            </w:r>
+            <w:r>
+              <w:t xml:space="preserve">: </w:t>
+            </w:r>
+          </w:p>
+          <w:p>
+            <w:pPr>
+              <w:tabs>
+                <w:tab w:val="left" w:pos="5400"/>
+                <w:tab w:val="left" w:leader="underscore" w:pos="10260"/>
+              </w:tabs>
+            </w:pPr>
+          </w:p>
+        </w:tc>
+        <w:tc>
+          <w:tcPr>
+            <w:tcW w:w="5395" w:type="dxa"/>
+          </w:tcPr>
+          <w:p>
+            <w:pPr>
+              <w:tabs>
+                <w:tab w:val="left" w:pos="5400"/>
+                <w:tab w:val="left" w:leader="underscore" w:pos="10260"/>
+              </w:tabs>
+            </w:pPr>
+            <w:r>
+              <w:t>Job Family</w:t>
+            </w:r>
+            <w:r>
+              <w:t xml:space="preserve"> Group/Job Family</w:t>
+            </w:r>
+            <w:r>
+              <w:t>:</w:t>
+            </w:r>
+          </w:p>
+          <w:p>
+            <w:pPr>
+              <w:tabs>
+                <w:tab w:val="left" w:pos="5400"/>
+                <w:tab w:val="left" w:leader="underscore" w:pos="10260"/>
+              </w:tabs>
+            </w:pPr>
+          </w:p>
+        </w:tc>
+      </w:tr>
+    </w:tbl>
     <w:p>
       <w:pPr>
         <w:pStyle w:val="Heading1"/>
@@ -159,33 +185,59 @@
         </w:numPr>
       </w:pPr>
       <w:r>
+        <w:t xml:space="preserve">Job </w:t>
+      </w:r>
+      <w:r>
         <w:t>Summary</w:t>
       </w:r>
     </w:p>
-    <w:p>
-      <w:r>
-        <w:t xml:space="preserve">Provide a brief </w:t>
-      </w:r>
-      <w:r>
-        <w:t xml:space="preserve">summary </w:t>
-      </w:r>
-      <w:r>
-        <w:t>of the job.</w:t>
-      </w:r>
-    </w:p>
-    <w:p/>
-    <w:p/>
-    <w:p/>
-    <w:p/>
-    <w:p/>
-    <w:p/>
-    <w:p/>
-    <w:p/>
-    <w:p/>
-    <w:p/>
-    <w:p/>
-    <w:p/>
-    <w:p/>
+    <w:tbl>
+      <w:tblPr>
+        <w:tblStyle w:val="TableGrid"/>
+        <w:tblW w:w="0" w:type="auto"/>
+        <w:tblBorders>
+          <w:top w:val="single" w:sz="4" w:space="0" w:color="A6A6A6" w:themeColor="background1" w:themeShade="A6"/>
+          <w:left w:val="single" w:sz="4" w:space="0" w:color="A6A6A6" w:themeColor="background1" w:themeShade="A6"/>
+          <w:bottom w:val="single" w:sz="4" w:space="0" w:color="A6A6A6" w:themeColor="background1" w:themeShade="A6"/>
+          <w:right w:val="single" w:sz="4" w:space="0" w:color="A6A6A6" w:themeColor="background1" w:themeShade="A6"/>
+          <w:insideH w:val="none" w:sz="0" w:space="0" w:color="auto"/>
+          <w:insideV w:val="none" w:sz="0" w:space="0" w:color="auto"/>
+        </w:tblBorders>
+        <w:tblLook w:val="04A0" w:firstRow="1" w:lastRow="0" w:firstColumn="1" w:lastColumn="0" w:noHBand="0" w:noVBand="1"/>
+      </w:tblPr>
+      <w:tblGrid>
+        <w:gridCol w:w="10720"/>
+      </w:tblGrid>
+      <w:tr>
+        <w:trPr>
+          <w:trHeight w:val="1812"/>
+        </w:trPr>
+        <w:tc>
+          <w:tcPr>
+            <w:tcW w:w="10720" w:type="dxa"/>
+            <w:tcMar>
+              <w:top w:w="58" w:type="dxa"/>
+              <w:left w:w="115" w:type="dxa"/>
+              <w:bottom w:w="58" w:type="dxa"/>
+              <w:right w:w="115" w:type="dxa"/>
+            </w:tcMar>
+          </w:tcPr>
+          <w:p>
+            <w:r>
+              <w:t>Provide a summary of the job’s primary function:</w:t>
+            </w:r>
+          </w:p>
+          <w:p/>
+          <w:p>
+            <w:pPr>
+              <w:tabs>
+                <w:tab w:val="left" w:pos="7200"/>
+              </w:tabs>
+            </w:pPr>
+          </w:p>
+        </w:tc>
+      </w:tr>
+    </w:tbl>
     <w:p/>
     <w:p>
       <w:pPr>
@@ -196,203 +248,94 @@
         </w:numPr>
       </w:pPr>
       <w:r>
-        <w:t>Qualification</w:t>
-      </w:r>
-      <w:r>
-        <w:t>s</w:t>
-      </w:r>
-      <w:r>
-        <w:t xml:space="preserve"> </w:t>
+        <w:t xml:space="preserve">Minimum Qualifications </w:t>
       </w:r>
     </w:p>
-    <w:p>
-      <w:r>
-        <w:t xml:space="preserve">Provide the minimum </w:t>
-      </w:r>
-      <w:r>
-        <w:t>ed</w:t>
-      </w:r>
-      <w:r>
-        <w:t>ucation, experience, and skills</w:t>
-      </w:r>
-      <w:r>
-        <w:t xml:space="preserve"> required </w:t>
-      </w:r>
-      <w:r>
-        <w:t>to perform the job successfully.</w:t>
-      </w:r>
-      <w:r>
-        <w:t xml:space="preserve"> </w:t>
-      </w:r>
-    </w:p>
-    <w:p>
-      <w:pPr>
-        <w:tabs>
-          <w:tab w:val="left" w:leader="underscore" w:pos="4860"/>
-          <w:tab w:val="left" w:pos="5580"/>
-          <w:tab w:val="left" w:leader="underscore" w:pos="10440"/>
-        </w:tabs>
-        <w:rPr>
-          <w:sz w:val="32"/>
-        </w:rPr>
-      </w:pPr>
-    </w:p>
-    <w:p>
-      <w:pPr>
-        <w:tabs>
-          <w:tab w:val="left" w:leader="underscore" w:pos="4860"/>
-          <w:tab w:val="left" w:pos="5580"/>
-          <w:tab w:val="left" w:leader="underscore" w:pos="10440"/>
-        </w:tabs>
-        <w:rPr>
-          <w:sz w:val="32"/>
-        </w:rPr>
-      </w:pPr>
-    </w:p>
-    <w:p>
-      <w:pPr>
-        <w:tabs>
-          <w:tab w:val="left" w:leader="underscore" w:pos="4860"/>
-          <w:tab w:val="left" w:pos="5580"/>
-          <w:tab w:val="left" w:leader="underscore" w:pos="10440"/>
-        </w:tabs>
-        <w:rPr>
-          <w:sz w:val="32"/>
-        </w:rPr>
-      </w:pPr>
-    </w:p>
-    <w:p>
-      <w:pPr>
-        <w:tabs>
-          <w:tab w:val="left" w:leader="underscore" w:pos="4860"/>
-          <w:tab w:val="left" w:pos="5580"/>
-          <w:tab w:val="left" w:leader="underscore" w:pos="10440"/>
-        </w:tabs>
-        <w:rPr>
-          <w:sz w:val="32"/>
-        </w:rPr>
-      </w:pPr>
-    </w:p>
-    <w:p>
-      <w:pPr>
-        <w:tabs>
-          <w:tab w:val="left" w:leader="underscore" w:pos="4860"/>
-          <w:tab w:val="left" w:pos="5580"/>
-          <w:tab w:val="left" w:leader="underscore" w:pos="10440"/>
-        </w:tabs>
-        <w:rPr>
-          <w:sz w:val="32"/>
-        </w:rPr>
-      </w:pPr>
-    </w:p>
-    <w:p>
-      <w:pPr>
-        <w:tabs>
-          <w:tab w:val="left" w:leader="underscore" w:pos="4860"/>
-          <w:tab w:val="left" w:pos="5580"/>
-          <w:tab w:val="left" w:leader="underscore" w:pos="10440"/>
-        </w:tabs>
-        <w:rPr>
-          <w:sz w:val="32"/>
-        </w:rPr>
-      </w:pPr>
-    </w:p>
-    <w:p>
-      <w:pPr>
-        <w:tabs>
-          <w:tab w:val="left" w:leader="underscore" w:pos="4860"/>
-          <w:tab w:val="left" w:pos="5580"/>
-          <w:tab w:val="left" w:leader="underscore" w:pos="10440"/>
-        </w:tabs>
-        <w:rPr>
-          <w:sz w:val="32"/>
-        </w:rPr>
-      </w:pPr>
-    </w:p>
-    <w:p>
-      <w:pPr>
-        <w:tabs>
-          <w:tab w:val="left" w:leader="underscore" w:pos="4860"/>
-          <w:tab w:val="left" w:pos="5580"/>
-          <w:tab w:val="left" w:leader="underscore" w:pos="10440"/>
-        </w:tabs>
-        <w:rPr>
-          <w:sz w:val="32"/>
-        </w:rPr>
-      </w:pPr>
-    </w:p>
-    <w:p>
-      <w:pPr>
-        <w:tabs>
-          <w:tab w:val="left" w:leader="underscore" w:pos="4860"/>
-          <w:tab w:val="left" w:pos="5580"/>
-          <w:tab w:val="left" w:leader="underscore" w:pos="10440"/>
-        </w:tabs>
-        <w:rPr>
-          <w:sz w:val="32"/>
-        </w:rPr>
-      </w:pPr>
-    </w:p>
-    <w:p>
-      <w:pPr>
-        <w:tabs>
-          <w:tab w:val="left" w:leader="underscore" w:pos="4860"/>
-          <w:tab w:val="left" w:pos="5580"/>
-          <w:tab w:val="left" w:leader="underscore" w:pos="10440"/>
-        </w:tabs>
-        <w:rPr>
-          <w:sz w:val="32"/>
-        </w:rPr>
-      </w:pPr>
-    </w:p>
-    <w:p>
-      <w:pPr>
-        <w:tabs>
-          <w:tab w:val="left" w:leader="underscore" w:pos="4860"/>
-          <w:tab w:val="left" w:pos="5580"/>
-          <w:tab w:val="left" w:leader="underscore" w:pos="10440"/>
-        </w:tabs>
-        <w:rPr>
-          <w:sz w:val="32"/>
-        </w:rPr>
-      </w:pPr>
-    </w:p>
-    <w:p>
-      <w:pPr>
-        <w:tabs>
-          <w:tab w:val="left" w:leader="underscore" w:pos="4860"/>
-          <w:tab w:val="left" w:pos="5580"/>
-          <w:tab w:val="left" w:leader="underscore" w:pos="10440"/>
-        </w:tabs>
-        <w:rPr>
-          <w:sz w:val="32"/>
-        </w:rPr>
-      </w:pPr>
-    </w:p>
-    <w:p>
-      <w:pPr>
-        <w:tabs>
-          <w:tab w:val="left" w:leader="underscore" w:pos="4860"/>
-          <w:tab w:val="left" w:pos="5580"/>
-          <w:tab w:val="left" w:leader="underscore" w:pos="10440"/>
-        </w:tabs>
-        <w:rPr>
-          <w:sz w:val="32"/>
-        </w:rPr>
-      </w:pPr>
-    </w:p>
-    <w:p>
-      <w:pPr>
-        <w:tabs>
-          <w:tab w:val="left" w:leader="underscore" w:pos="4860"/>
-          <w:tab w:val="left" w:pos="5580"/>
-          <w:tab w:val="left" w:leader="underscore" w:pos="10440"/>
-        </w:tabs>
-        <w:rPr>
-          <w:sz w:val="32"/>
-        </w:rPr>
-      </w:pPr>
-    </w:p>
+    <w:tbl>
+      <w:tblPr>
+        <w:tblStyle w:val="TableGrid"/>
+        <w:tblW w:w="0" w:type="auto"/>
+        <w:tblBorders>
+          <w:top w:val="single" w:sz="4" w:space="0" w:color="A6A6A6" w:themeColor="background1" w:themeShade="A6"/>
+          <w:left w:val="single" w:sz="4" w:space="0" w:color="A6A6A6" w:themeColor="background1" w:themeShade="A6"/>
+          <w:bottom w:val="single" w:sz="4" w:space="0" w:color="A6A6A6" w:themeColor="background1" w:themeShade="A6"/>
+          <w:right w:val="single" w:sz="4" w:space="0" w:color="A6A6A6" w:themeColor="background1" w:themeShade="A6"/>
+          <w:insideH w:val="none" w:sz="0" w:space="0" w:color="auto"/>
+          <w:insideV w:val="none" w:sz="0" w:space="0" w:color="auto"/>
+        </w:tblBorders>
+        <w:tblLook w:val="04A0" w:firstRow="1" w:lastRow="0" w:firstColumn="1" w:lastColumn="0" w:noHBand="0" w:noVBand="1"/>
+      </w:tblPr>
+      <w:tblGrid>
+        <w:gridCol w:w="10720"/>
+      </w:tblGrid>
+      <w:tr>
+        <w:trPr>
+          <w:trHeight w:val="1812"/>
+        </w:trPr>
+        <w:tc>
+          <w:tcPr>
+            <w:tcW w:w="10720" w:type="dxa"/>
+            <w:tcMar>
+              <w:top w:w="58" w:type="dxa"/>
+              <w:left w:w="115" w:type="dxa"/>
+              <w:bottom w:w="58" w:type="dxa"/>
+              <w:right w:w="115" w:type="dxa"/>
+            </w:tcMar>
+          </w:tcPr>
+          <w:p>
+            <w:pPr>
+              <w:rPr>
+                <w:i/>
+                <w:iCs/>
+              </w:rPr>
+            </w:pPr>
+            <w:r>
+              <w:t xml:space="preserve">Provide the minimum knowledge and skills required to competently perform the job as well as how they are normally acquired through education, training and/or experience (i.e., </w:t>
+            </w:r>
+            <w:r>
+              <w:rPr>
+                <w:i/>
+                <w:iCs/>
+              </w:rPr>
+              <w:t>Knowledge of</w:t>
+            </w:r>
+            <w:proofErr w:type="gramStart"/>
+            <w:r>
+              <w:rPr>
+                <w:i/>
+                <w:iCs/>
+              </w:rPr>
+              <w:t>…..</w:t>
+            </w:r>
+            <w:proofErr w:type="gramEnd"/>
+            <w:r>
+              <w:rPr>
+                <w:i/>
+                <w:iCs/>
+              </w:rPr>
+              <w:t>; ability to…..; as normally acquired through a</w:t>
+            </w:r>
+            <w:r>
+              <w:rPr>
+                <w:i/>
+                <w:iCs/>
+              </w:rPr>
+              <w:t>…. degree and ___ years of experience.)</w:t>
+            </w:r>
+            <w:r>
+              <w:rPr>
+                <w:i/>
+                <w:iCs/>
+              </w:rPr>
+              <w:t>:</w:t>
+            </w:r>
+          </w:p>
+          <w:p/>
+          <w:p/>
+        </w:tc>
+      </w:tr>
+    </w:tbl>
+    <w:p/>
     <w:p>
       <w:pPr>
         <w:pStyle w:val="Heading1"/>
@@ -402,121 +345,47 @@
         </w:numPr>
       </w:pPr>
       <w:r>
-        <w:lastRenderedPageBreak/>
         <w:t>Key Responsibilities &amp; Accountabilities</w:t>
       </w:r>
     </w:p>
-    <w:p>
-      <w:r>
-        <w:t>I</w:t>
-      </w:r>
-      <w:r>
-        <w:t xml:space="preserve">dentify </w:t>
-      </w:r>
-      <w:r>
-        <w:t xml:space="preserve">all </w:t>
-      </w:r>
-      <w:r>
-        <w:t>key responsibilit</w:t>
-      </w:r>
-      <w:r>
-        <w:t>ies</w:t>
-      </w:r>
-      <w:r>
-        <w:t xml:space="preserve"> (</w:t>
-      </w:r>
-      <w:r>
-        <w:t>maximum of</w:t>
-      </w:r>
-      <w:r>
-        <w:t xml:space="preserve"> 5)</w:t>
-      </w:r>
-      <w:r>
-        <w:t xml:space="preserve"> required </w:t>
-      </w:r>
-      <w:r>
-        <w:t xml:space="preserve">of the </w:t>
-      </w:r>
-      <w:r>
-        <w:t xml:space="preserve">job </w:t>
-      </w:r>
-      <w:r>
-        <w:t xml:space="preserve">in 3-4 sentences </w:t>
-      </w:r>
-      <w:r>
-        <w:t xml:space="preserve">and </w:t>
-      </w:r>
-      <w:r>
-        <w:t xml:space="preserve">indicate </w:t>
-      </w:r>
-      <w:r>
-        <w:t>the typical amount of time required for</w:t>
-      </w:r>
-      <w:r>
-        <w:t xml:space="preserve"> </w:t>
-      </w:r>
-      <w:r>
-        <w:t>each</w:t>
-      </w:r>
-      <w:r>
-        <w:t xml:space="preserve"> responsibility</w:t>
-      </w:r>
-      <w:r>
-        <w:t>.</w:t>
-      </w:r>
-      <w:r>
-        <w:t xml:space="preserve"> Total percent</w:t>
-      </w:r>
-      <w:r>
-        <w:t xml:space="preserve"> of time </w:t>
-      </w:r>
-      <w:r>
-        <w:t>must</w:t>
-      </w:r>
-      <w:r>
-        <w:t xml:space="preserve"> equal</w:t>
-      </w:r>
-      <w:r>
-        <w:t xml:space="preserve"> 100%</w:t>
-      </w:r>
-      <w:r>
-        <w:t>.</w:t>
-      </w:r>
-    </w:p>
-    <w:p/>
     <w:tbl>
       <w:tblPr>
         <w:tblStyle w:val="TableGrid"/>
         <w:tblW w:w="0" w:type="auto"/>
+        <w:tblBorders>
+          <w:top w:val="single" w:sz="4" w:space="0" w:color="A6A6A6" w:themeColor="background1" w:themeShade="A6"/>
+          <w:left w:val="single" w:sz="4" w:space="0" w:color="A6A6A6" w:themeColor="background1" w:themeShade="A6"/>
+          <w:bottom w:val="single" w:sz="4" w:space="0" w:color="A6A6A6" w:themeColor="background1" w:themeShade="A6"/>
+          <w:right w:val="single" w:sz="4" w:space="0" w:color="A6A6A6" w:themeColor="background1" w:themeShade="A6"/>
+          <w:insideH w:val="single" w:sz="4" w:space="0" w:color="A6A6A6" w:themeColor="background1" w:themeShade="A6"/>
+          <w:insideV w:val="single" w:sz="4" w:space="0" w:color="A6A6A6" w:themeColor="background1" w:themeShade="A6"/>
+        </w:tblBorders>
         <w:tblLook w:val="04A0" w:firstRow="1" w:lastRow="0" w:firstColumn="1" w:lastColumn="0" w:noHBand="0" w:noVBand="1"/>
       </w:tblPr>
       <w:tblGrid>
-        <w:gridCol w:w="7593"/>
-        <w:gridCol w:w="3197"/>
+        <w:gridCol w:w="445"/>
+        <w:gridCol w:w="9090"/>
+        <w:gridCol w:w="1255"/>
       </w:tblGrid>
       <w:tr>
         <w:tc>
           <w:tcPr>
-            <w:tcW w:w="7758" w:type="dxa"/>
+            <w:tcW w:w="9535" w:type="dxa"/>
+            <w:gridSpan w:val="2"/>
             <w:shd w:val="clear" w:color="auto" w:fill="D4F1FF" w:themeFill="accent3" w:themeFillTint="1A"/>
           </w:tcPr>
           <w:p>
-            <w:pPr>
-              <w:rPr>
-                <w:b/>
-              </w:rPr>
-            </w:pPr>
-            <w:r>
-              <w:rPr>
-                <w:b/>
-              </w:rPr>
-              <w:t>Responsibility</w:t>
+            <w:r>
+              <w:t>Identify the most important job duties (maximum of 5) using no more than 3-4 concise sentences. Indicate the typical percent of time required for each job duty; the total percent of time must equal 100%.</w:t>
+            </w:r>
+            <w:r>
+              <w:t xml:space="preserve"> Begin with the most important duty.</w:t>
             </w:r>
           </w:p>
         </w:tc>
         <w:tc>
           <w:tcPr>
-            <w:tcW w:w="3258" w:type="dxa"/>
+            <w:tcW w:w="1255" w:type="dxa"/>
             <w:shd w:val="clear" w:color="auto" w:fill="D4F1FF" w:themeFill="accent3" w:themeFillTint="1A"/>
           </w:tcPr>
           <w:p>
@@ -540,7 +409,20 @@
         </w:trPr>
         <w:tc>
           <w:tcPr>
-            <w:tcW w:w="7758" w:type="dxa"/>
+            <w:tcW w:w="445" w:type="dxa"/>
+          </w:tcPr>
+          <w:p>
+            <w:pPr>
+              <w:jc w:val="center"/>
+            </w:pPr>
+            <w:r>
+              <w:t>1</w:t>
+            </w:r>
+          </w:p>
+        </w:tc>
+        <w:tc>
+          <w:tcPr>
+            <w:tcW w:w="9090" w:type="dxa"/>
             <w:tcMar>
               <w:top w:w="58" w:type="dxa"/>
               <w:left w:w="115" w:type="dxa"/>
@@ -552,7 +434,7 @@
         </w:tc>
         <w:tc>
           <w:tcPr>
-            <w:tcW w:w="3258" w:type="dxa"/>
+            <w:tcW w:w="1255" w:type="dxa"/>
             <w:tcMar>
               <w:top w:w="58" w:type="dxa"/>
               <w:left w:w="115" w:type="dxa"/>
@@ -560,7 +442,11 @@
               <w:right w:w="115" w:type="dxa"/>
             </w:tcMar>
           </w:tcPr>
-          <w:p/>
+          <w:p>
+            <w:r>
+              <w:t>70%</w:t>
+            </w:r>
+          </w:p>
         </w:tc>
       </w:tr>
       <w:tr>
@@ -569,7 +455,20 @@
         </w:trPr>
         <w:tc>
           <w:tcPr>
-            <w:tcW w:w="7758" w:type="dxa"/>
+            <w:tcW w:w="445" w:type="dxa"/>
+          </w:tcPr>
+          <w:p>
+            <w:pPr>
+              <w:jc w:val="center"/>
+            </w:pPr>
+            <w:r>
+              <w:t>2</w:t>
+            </w:r>
+          </w:p>
+        </w:tc>
+        <w:tc>
+          <w:tcPr>
+            <w:tcW w:w="9090" w:type="dxa"/>
             <w:tcMar>
               <w:top w:w="58" w:type="dxa"/>
               <w:left w:w="115" w:type="dxa"/>
@@ -581,7 +480,7 @@
         </w:tc>
         <w:tc>
           <w:tcPr>
-            <w:tcW w:w="3258" w:type="dxa"/>
+            <w:tcW w:w="1255" w:type="dxa"/>
             <w:tcMar>
               <w:top w:w="58" w:type="dxa"/>
               <w:left w:w="115" w:type="dxa"/>
@@ -589,7 +488,11 @@
               <w:right w:w="115" w:type="dxa"/>
             </w:tcMar>
           </w:tcPr>
-          <w:p/>
+          <w:p>
+            <w:r>
+              <w:t>%</w:t>
+            </w:r>
+          </w:p>
         </w:tc>
       </w:tr>
       <w:tr>
@@ -598,7 +501,21 @@
         </w:trPr>
         <w:tc>
           <w:tcPr>
-            <w:tcW w:w="7758" w:type="dxa"/>
+            <w:tcW w:w="445" w:type="dxa"/>
+          </w:tcPr>
+          <w:p>
+            <w:pPr>
+              <w:jc w:val="center"/>
+            </w:pPr>
+            <w:r>
+              <w:lastRenderedPageBreak/>
+              <w:t>3</w:t>
+            </w:r>
+          </w:p>
+        </w:tc>
+        <w:tc>
+          <w:tcPr>
+            <w:tcW w:w="9090" w:type="dxa"/>
             <w:tcMar>
               <w:top w:w="58" w:type="dxa"/>
               <w:left w:w="115" w:type="dxa"/>
@@ -610,7 +527,7 @@
         </w:tc>
         <w:tc>
           <w:tcPr>
-            <w:tcW w:w="3258" w:type="dxa"/>
+            <w:tcW w:w="1255" w:type="dxa"/>
             <w:tcMar>
               <w:top w:w="58" w:type="dxa"/>
               <w:left w:w="115" w:type="dxa"/>
@@ -618,7 +535,11 @@
               <w:right w:w="115" w:type="dxa"/>
             </w:tcMar>
           </w:tcPr>
-          <w:p/>
+          <w:p>
+            <w:r>
+              <w:t>%</w:t>
+            </w:r>
+          </w:p>
         </w:tc>
       </w:tr>
       <w:tr>
@@ -627,7 +548,20 @@
         </w:trPr>
         <w:tc>
           <w:tcPr>
-            <w:tcW w:w="7758" w:type="dxa"/>
+            <w:tcW w:w="445" w:type="dxa"/>
+          </w:tcPr>
+          <w:p>
+            <w:pPr>
+              <w:jc w:val="center"/>
+            </w:pPr>
+            <w:r>
+              <w:t>4</w:t>
+            </w:r>
+          </w:p>
+        </w:tc>
+        <w:tc>
+          <w:tcPr>
+            <w:tcW w:w="9090" w:type="dxa"/>
             <w:tcMar>
               <w:top w:w="58" w:type="dxa"/>
               <w:left w:w="115" w:type="dxa"/>
@@ -639,7 +573,7 @@
         </w:tc>
         <w:tc>
           <w:tcPr>
-            <w:tcW w:w="3258" w:type="dxa"/>
+            <w:tcW w:w="1255" w:type="dxa"/>
             <w:tcMar>
               <w:top w:w="58" w:type="dxa"/>
               <w:left w:w="115" w:type="dxa"/>
@@ -647,7 +581,11 @@
               <w:right w:w="115" w:type="dxa"/>
             </w:tcMar>
           </w:tcPr>
-          <w:p/>
+          <w:p>
+            <w:r>
+              <w:t>%</w:t>
+            </w:r>
+          </w:p>
         </w:tc>
       </w:tr>
       <w:tr>
@@ -656,7 +594,20 @@
         </w:trPr>
         <w:tc>
           <w:tcPr>
-            <w:tcW w:w="7758" w:type="dxa"/>
+            <w:tcW w:w="445" w:type="dxa"/>
+          </w:tcPr>
+          <w:p>
+            <w:pPr>
+              <w:jc w:val="center"/>
+            </w:pPr>
+            <w:r>
+              <w:t>5</w:t>
+            </w:r>
+          </w:p>
+        </w:tc>
+        <w:tc>
+          <w:tcPr>
+            <w:tcW w:w="9090" w:type="dxa"/>
             <w:tcMar>
               <w:top w:w="58" w:type="dxa"/>
               <w:left w:w="115" w:type="dxa"/>
@@ -664,11 +615,15 @@
               <w:right w:w="115" w:type="dxa"/>
             </w:tcMar>
           </w:tcPr>
-          <w:p/>
+          <w:p>
+            <w:r>
+              <w:t>.</w:t>
+            </w:r>
+          </w:p>
         </w:tc>
         <w:tc>
           <w:tcPr>
-            <w:tcW w:w="3258" w:type="dxa"/>
+            <w:tcW w:w="1255" w:type="dxa"/>
             <w:tcMar>
               <w:top w:w="58" w:type="dxa"/>
               <w:left w:w="115" w:type="dxa"/>
@@ -692,54 +647,60 @@
         <w:t>Financial Measures</w:t>
       </w:r>
     </w:p>
-    <w:p>
-      <w:r>
-        <w:t xml:space="preserve">Provide the </w:t>
-      </w:r>
-      <w:r>
-        <w:t>A</w:t>
-      </w:r>
-      <w:r>
-        <w:t xml:space="preserve">nnual </w:t>
-      </w:r>
-      <w:r>
-        <w:t>O</w:t>
-      </w:r>
-      <w:r>
-        <w:t xml:space="preserve">perating </w:t>
-      </w:r>
-      <w:r>
-        <w:t>B</w:t>
-      </w:r>
-      <w:r>
-        <w:t>udget</w:t>
-      </w:r>
-      <w:r>
-        <w:t xml:space="preserve"> that the job manages</w:t>
-      </w:r>
-      <w:r>
-        <w:t>.</w:t>
-      </w:r>
-    </w:p>
-    <w:p>
-      <w:pPr>
-        <w:pStyle w:val="ListParagraph"/>
-        <w:ind w:left="360"/>
-        <w:rPr>
-          <w:sz w:val="24"/>
-        </w:rPr>
-      </w:pPr>
-      <w:r>
-        <w:rPr>
-          <w:b/>
-          <w:sz w:val="24"/>
-        </w:rPr>
-        <w:t xml:space="preserve"> </w:t>
-      </w:r>
-    </w:p>
-    <w:p/>
-    <w:p/>
-    <w:p/>
+    <w:tbl>
+      <w:tblPr>
+        <w:tblStyle w:val="TableGrid"/>
+        <w:tblW w:w="0" w:type="auto"/>
+        <w:tblBorders>
+          <w:top w:val="single" w:sz="4" w:space="0" w:color="A6A6A6" w:themeColor="background1" w:themeShade="A6"/>
+          <w:left w:val="single" w:sz="4" w:space="0" w:color="A6A6A6" w:themeColor="background1" w:themeShade="A6"/>
+          <w:bottom w:val="single" w:sz="4" w:space="0" w:color="A6A6A6" w:themeColor="background1" w:themeShade="A6"/>
+          <w:right w:val="single" w:sz="4" w:space="0" w:color="A6A6A6" w:themeColor="background1" w:themeShade="A6"/>
+          <w:insideH w:val="none" w:sz="0" w:space="0" w:color="auto"/>
+          <w:insideV w:val="none" w:sz="0" w:space="0" w:color="auto"/>
+        </w:tblBorders>
+        <w:tblLook w:val="04A0" w:firstRow="1" w:lastRow="0" w:firstColumn="1" w:lastColumn="0" w:noHBand="0" w:noVBand="1"/>
+      </w:tblPr>
+      <w:tblGrid>
+        <w:gridCol w:w="10720"/>
+      </w:tblGrid>
+      <w:tr>
+        <w:trPr>
+          <w:trHeight w:val="597"/>
+        </w:trPr>
+        <w:tc>
+          <w:tcPr>
+            <w:tcW w:w="10720" w:type="dxa"/>
+            <w:tcMar>
+              <w:top w:w="58" w:type="dxa"/>
+              <w:left w:w="115" w:type="dxa"/>
+              <w:bottom w:w="58" w:type="dxa"/>
+              <w:right w:w="115" w:type="dxa"/>
+            </w:tcMar>
+          </w:tcPr>
+          <w:p>
+            <w:r>
+              <w:t xml:space="preserve">Provide the </w:t>
+            </w:r>
+            <w:r>
+              <w:t>a</w:t>
+            </w:r>
+            <w:r>
+              <w:t xml:space="preserve">nnual </w:t>
+            </w:r>
+            <w:r>
+              <w:t>operating b</w:t>
+            </w:r>
+            <w:r>
+              <w:t>udget that the job manages</w:t>
+            </w:r>
+            <w:r>
+              <w:t>: $</w:t>
+            </w:r>
+          </w:p>
+        </w:tc>
+      </w:tr>
+    </w:tbl>
     <w:p>
       <w:pPr>
         <w:pStyle w:val="Heading1"/>
@@ -752,38 +713,58 @@
         <w:t>Supervision</w:t>
       </w:r>
     </w:p>
-    <w:p>
-      <w:pPr>
-        <w:rPr>
-          <w:sz w:val="24"/>
-        </w:rPr>
-      </w:pPr>
-      <w:r>
-        <w:t xml:space="preserve">Provide the </w:t>
-      </w:r>
-      <w:r>
-        <w:t xml:space="preserve">number </w:t>
-      </w:r>
-      <w:r>
-        <w:t>of employees reporting directly to this job</w:t>
-      </w:r>
-      <w:r>
-        <w:t xml:space="preserve"> and the types</w:t>
-      </w:r>
-      <w:r>
-        <w:t xml:space="preserve"> of</w:t>
-      </w:r>
-      <w:r>
-        <w:t xml:space="preserve"> employees</w:t>
-      </w:r>
-      <w:r>
-        <w:t>.</w:t>
-      </w:r>
-      <w:r>
-        <w:t xml:space="preserve"> </w:t>
-      </w:r>
-    </w:p>
-    <w:p/>
+    <w:tbl>
+      <w:tblPr>
+        <w:tblStyle w:val="TableGrid"/>
+        <w:tblW w:w="0" w:type="auto"/>
+        <w:tblBorders>
+          <w:top w:val="single" w:sz="4" w:space="0" w:color="A6A6A6" w:themeColor="background1" w:themeShade="A6"/>
+          <w:left w:val="single" w:sz="4" w:space="0" w:color="A6A6A6" w:themeColor="background1" w:themeShade="A6"/>
+          <w:bottom w:val="single" w:sz="4" w:space="0" w:color="A6A6A6" w:themeColor="background1" w:themeShade="A6"/>
+          <w:right w:val="single" w:sz="4" w:space="0" w:color="A6A6A6" w:themeColor="background1" w:themeShade="A6"/>
+          <w:insideH w:val="none" w:sz="0" w:space="0" w:color="auto"/>
+          <w:insideV w:val="none" w:sz="0" w:space="0" w:color="auto"/>
+        </w:tblBorders>
+        <w:tblLook w:val="04A0" w:firstRow="1" w:lastRow="0" w:firstColumn="1" w:lastColumn="0" w:noHBand="0" w:noVBand="1"/>
+      </w:tblPr>
+      <w:tblGrid>
+        <w:gridCol w:w="10720"/>
+      </w:tblGrid>
+      <w:tr>
+        <w:trPr>
+          <w:trHeight w:val="597"/>
+        </w:trPr>
+        <w:tc>
+          <w:tcPr>
+            <w:tcW w:w="10720" w:type="dxa"/>
+            <w:tcMar>
+              <w:top w:w="58" w:type="dxa"/>
+              <w:left w:w="115" w:type="dxa"/>
+              <w:bottom w:w="58" w:type="dxa"/>
+              <w:right w:w="115" w:type="dxa"/>
+            </w:tcMar>
+          </w:tcPr>
+          <w:p>
+            <w:r>
+              <w:t xml:space="preserve">Provide the </w:t>
+            </w:r>
+            <w:r>
+              <w:t xml:space="preserve">job titles and </w:t>
+            </w:r>
+            <w:r>
+              <w:t>number of employees reporting directly</w:t>
+            </w:r>
+            <w:r>
+              <w:t xml:space="preserve"> </w:t>
+            </w:r>
+            <w:r>
+              <w:t xml:space="preserve">to this job. </w:t>
+            </w:r>
+          </w:p>
+          <w:p/>
+        </w:tc>
+      </w:tr>
+    </w:tbl>
     <w:p>
       <w:pPr>
         <w:tabs>
@@ -798,6 +779,70 @@
         </w:tabs>
       </w:pPr>
     </w:p>
+    <w:tbl>
+      <w:tblPr>
+        <w:tblStyle w:val="TableGrid"/>
+        <w:tblW w:w="0" w:type="auto"/>
+        <w:tblBorders>
+          <w:top w:val="single" w:sz="4" w:space="0" w:color="808080" w:themeColor="background1" w:themeShade="80"/>
+          <w:left w:val="single" w:sz="4" w:space="0" w:color="808080" w:themeColor="background1" w:themeShade="80"/>
+          <w:bottom w:val="single" w:sz="4" w:space="0" w:color="808080" w:themeColor="background1" w:themeShade="80"/>
+          <w:right w:val="single" w:sz="4" w:space="0" w:color="808080" w:themeColor="background1" w:themeShade="80"/>
+          <w:insideH w:val="none" w:sz="0" w:space="0" w:color="auto"/>
+          <w:insideV w:val="none" w:sz="0" w:space="0" w:color="auto"/>
+        </w:tblBorders>
+        <w:tblLook w:val="04A0" w:firstRow="1" w:lastRow="0" w:firstColumn="1" w:lastColumn="0" w:noHBand="0" w:noVBand="1"/>
+      </w:tblPr>
+      <w:tblGrid>
+        <w:gridCol w:w="8185"/>
+        <w:gridCol w:w="2605"/>
+      </w:tblGrid>
+      <w:tr>
+        <w:tc>
+          <w:tcPr>
+            <w:tcW w:w="8185" w:type="dxa"/>
+          </w:tcPr>
+          <w:p>
+            <w:pPr>
+              <w:tabs>
+                <w:tab w:val="left" w:pos="5400"/>
+                <w:tab w:val="left" w:leader="underscore" w:pos="10260"/>
+              </w:tabs>
+            </w:pPr>
+            <w:r>
+              <w:t>Prepared By:</w:t>
+            </w:r>
+          </w:p>
+          <w:p>
+            <w:pPr>
+              <w:tabs>
+                <w:tab w:val="left" w:pos="5400"/>
+                <w:tab w:val="left" w:leader="underscore" w:pos="10260"/>
+              </w:tabs>
+            </w:pPr>
+          </w:p>
+        </w:tc>
+        <w:tc>
+          <w:tcPr>
+            <w:tcW w:w="2605" w:type="dxa"/>
+          </w:tcPr>
+          <w:p>
+            <w:pPr>
+              <w:tabs>
+                <w:tab w:val="left" w:pos="5400"/>
+                <w:tab w:val="left" w:leader="underscore" w:pos="10260"/>
+              </w:tabs>
+            </w:pPr>
+            <w:r>
+              <w:t xml:space="preserve">Approval </w:t>
+            </w:r>
+            <w:r>
+              <w:t>Date:</w:t>
+            </w:r>
+          </w:p>
+        </w:tc>
+      </w:tr>
+    </w:tbl>
     <w:p>
       <w:pPr>
         <w:tabs>
@@ -812,55 +857,9 @@
         </w:tabs>
       </w:pPr>
     </w:p>
-    <w:p>
-      <w:pPr>
-        <w:tabs>
-          <w:tab w:val="left" w:pos="1980"/>
-          <w:tab w:val="left" w:leader="underscore" w:pos="2970"/>
-          <w:tab w:val="left" w:pos="4230"/>
-          <w:tab w:val="left" w:leader="underscore" w:pos="5220"/>
-          <w:tab w:val="left" w:pos="6300"/>
-          <w:tab w:val="left" w:leader="underscore" w:pos="7290"/>
-          <w:tab w:val="left" w:pos="8010"/>
-          <w:tab w:val="left" w:leader="underscore" w:pos="9090"/>
-        </w:tabs>
-      </w:pPr>
-    </w:p>
-    <w:p>
-      <w:pPr>
-        <w:tabs>
-          <w:tab w:val="left" w:pos="1980"/>
-          <w:tab w:val="left" w:leader="underscore" w:pos="2970"/>
-          <w:tab w:val="left" w:pos="4230"/>
-          <w:tab w:val="left" w:leader="underscore" w:pos="5220"/>
-          <w:tab w:val="left" w:pos="6300"/>
-          <w:tab w:val="left" w:leader="underscore" w:pos="7290"/>
-          <w:tab w:val="left" w:pos="8010"/>
-          <w:tab w:val="left" w:leader="underscore" w:pos="9090"/>
-        </w:tabs>
-      </w:pPr>
-    </w:p>
-    <w:p>
-      <w:pPr>
-        <w:tabs>
-          <w:tab w:val="left" w:pos="1980"/>
-          <w:tab w:val="left" w:leader="underscore" w:pos="2970"/>
-          <w:tab w:val="left" w:pos="4230"/>
-          <w:tab w:val="left" w:leader="underscore" w:pos="5220"/>
-          <w:tab w:val="left" w:pos="6300"/>
-          <w:tab w:val="left" w:leader="underscore" w:pos="7290"/>
-          <w:tab w:val="left" w:pos="8010"/>
-          <w:tab w:val="left" w:leader="underscore" w:pos="9090"/>
-        </w:tabs>
-      </w:pPr>
-    </w:p>
     <w:sectPr>
-      <w:headerReference w:type="even" r:id="rId8"/>
-      <w:headerReference w:type="default" r:id="rId9"/>
-      <w:footerReference w:type="even" r:id="rId10"/>
-      <w:footerReference w:type="default" r:id="rId11"/>
-      <w:headerReference w:type="first" r:id="rId12"/>
-      <w:footerReference w:type="first" r:id="rId13"/>
+      <w:headerReference w:type="default" r:id="rId11"/>
+      <w:footerReference w:type="default" r:id="rId12"/>
       <w:pgSz w:w="12240" w:h="15840"/>
       <w:pgMar w:top="1702" w:right="720" w:bottom="720" w:left="720" w:header="720" w:footer="432" w:gutter="0"/>
       <w:cols w:space="720"/>
@@ -871,7 +870,7 @@
 </file>
 
 <file path=word/endnotes.xml><?xml version="1.0" encoding="utf-8"?>
-<w:endnotes xmlns:wpc="http://schemas.microsoft.com/office/word/2010/wordprocessingCanvas" xmlns:cx="http://schemas.microsoft.com/office/drawing/2014/chartex" xmlns:cx1="http://schemas.microsoft.com/office/drawing/2015/9/8/chartex" xmlns:cx2="http://schemas.microsoft.com/office/drawing/2015/10/21/chartex" xmlns:cx3="http://schemas.microsoft.com/office/drawing/2016/5/9/chartex" xmlns:cx4="http://schemas.microsoft.com/office/drawing/2016/5/10/chartex" xmlns:cx5="http://schemas.microsoft.com/office/drawing/2016/5/11/chartex" xmlns:cx6="http://schemas.microsoft.com/office/drawing/2016/5/12/chartex" xmlns:cx7="http://schemas.microsoft.com/office/drawing/2016/5/13/chartex" xmlns:cx8="http://schemas.microsoft.com/office/drawing/2016/5/14/chartex" xmlns:mc="http://schemas.openxmlformats.org/markup-compatibility/2006" xmlns:aink="http://schemas.microsoft.com/office/drawing/2016/ink" xmlns:am3d="http://schemas.microsoft.com/office/drawing/2017/model3d" xmlns:o="urn:schemas-microsoft-com:office:office" xmlns:r="http://schemas.openxmlformats.org/officeDocument/2006/relationships" xmlns:m="http://schemas.openxmlformats.org/officeDocument/2006/math" xmlns:v="urn:schemas-microsoft-com:vml" xmlns:wp14="http://schemas.microsoft.com/office/word/2010/wordprocessingDrawing" xmlns:wp="http://schemas.openxmlformats.org/drawingml/2006/wordprocessingDrawing" xmlns:w10="urn:schemas-microsoft-com:office:word" xmlns:w="http://schemas.openxmlformats.org/wordprocessingml/2006/main" xmlns:w14="http://schemas.microsoft.com/office/word/2010/wordml" xmlns:w15="http://schemas.microsoft.com/office/word/2012/wordml" xmlns:w16cid="http://schemas.microsoft.com/office/word/2016/wordml/cid" xmlns:w16se="http://schemas.microsoft.com/office/word/2015/wordml/symex" xmlns:wpg="http://schemas.microsoft.com/office/word/2010/wordprocessingGroup" xmlns:wpi="http://schemas.microsoft.com/office/word/2010/wordprocessingInk" xmlns:wne="http://schemas.microsoft.com/office/word/2006/wordml" xmlns:wps="http://schemas.microsoft.com/office/word/2010/wordprocessingShape" mc:Ignorable="w14 w15 w16se w16cid wp14">
+<w:endnotes xmlns:wpc="http://schemas.microsoft.com/office/word/2010/wordprocessingCanvas" xmlns:cx="http://schemas.microsoft.com/office/drawing/2014/chartex" xmlns:cx1="http://schemas.microsoft.com/office/drawing/2015/9/8/chartex" xmlns:cx2="http://schemas.microsoft.com/office/drawing/2015/10/21/chartex" xmlns:cx3="http://schemas.microsoft.com/office/drawing/2016/5/9/chartex" xmlns:cx4="http://schemas.microsoft.com/office/drawing/2016/5/10/chartex" xmlns:cx5="http://schemas.microsoft.com/office/drawing/2016/5/11/chartex" xmlns:cx6="http://schemas.microsoft.com/office/drawing/2016/5/12/chartex" xmlns:cx7="http://schemas.microsoft.com/office/drawing/2016/5/13/chartex" xmlns:cx8="http://schemas.microsoft.com/office/drawing/2016/5/14/chartex" xmlns:mc="http://schemas.openxmlformats.org/markup-compatibility/2006" xmlns:aink="http://schemas.microsoft.com/office/drawing/2016/ink" xmlns:am3d="http://schemas.microsoft.com/office/drawing/2017/model3d" xmlns:o="urn:schemas-microsoft-com:office:office" xmlns:r="http://schemas.openxmlformats.org/officeDocument/2006/relationships" xmlns:m="http://schemas.openxmlformats.org/officeDocument/2006/math" xmlns:v="urn:schemas-microsoft-com:vml" xmlns:wp14="http://schemas.microsoft.com/office/word/2010/wordprocessingDrawing" xmlns:wp="http://schemas.openxmlformats.org/drawingml/2006/wordprocessingDrawing" xmlns:w10="urn:schemas-microsoft-com:office:word" xmlns:w="http://schemas.openxmlformats.org/wordprocessingml/2006/main" xmlns:w14="http://schemas.microsoft.com/office/word/2010/wordml" xmlns:w15="http://schemas.microsoft.com/office/word/2012/wordml" xmlns:w16cex="http://schemas.microsoft.com/office/word/2018/wordml/cex" xmlns:w16cid="http://schemas.microsoft.com/office/word/2016/wordml/cid" xmlns:w16="http://schemas.microsoft.com/office/word/2018/wordml" xmlns:w16se="http://schemas.microsoft.com/office/word/2015/wordml/symex" xmlns:wpg="http://schemas.microsoft.com/office/word/2010/wordprocessingGroup" xmlns:wpi="http://schemas.microsoft.com/office/word/2010/wordprocessingInk" xmlns:wne="http://schemas.microsoft.com/office/word/2006/wordml" xmlns:wps="http://schemas.microsoft.com/office/word/2010/wordprocessingShape" mc:Ignorable="w14 w15 w16se w16cid w16 w16cex wp14">
   <w:endnote w:type="separator" w:id="-1">
     <w:p>
       <w:r>
@@ -886,21 +885,14 @@
       </w:r>
     </w:p>
   </w:endnote>
+  <w:endnote w:type="continuationNotice" w:id="1">
+    <w:p/>
+  </w:endnote>
 </w:endnotes>
 </file>
 
 <file path=word/footer1.xml><?xml version="1.0" encoding="utf-8"?>
-<w:ftr xmlns:wpc="http://schemas.microsoft.com/office/word/2010/wordprocessingCanvas" xmlns:cx="http://schemas.microsoft.com/office/drawing/2014/chartex" xmlns:cx1="http://schemas.microsoft.com/office/drawing/2015/9/8/chartex" xmlns:cx2="http://schemas.microsoft.com/office/drawing/2015/10/21/chartex" xmlns:cx3="http://schemas.microsoft.com/office/drawing/2016/5/9/chartex" xmlns:cx4="http://schemas.microsoft.com/office/drawing/2016/5/10/chartex" xmlns:cx5="http://schemas.microsoft.com/office/drawing/2016/5/11/chartex" xmlns:cx6="http://schemas.microsoft.com/office/drawing/2016/5/12/chartex" xmlns:cx7="http://schemas.microsoft.com/office/drawing/2016/5/13/chartex" xmlns:cx8="http://schemas.microsoft.com/office/drawing/2016/5/14/chartex" xmlns:mc="http://schemas.openxmlformats.org/markup-compatibility/2006" xmlns:aink="http://schemas.microsoft.com/office/drawing/2016/ink" xmlns:am3d="http://schemas.microsoft.com/office/drawing/2017/model3d" xmlns:o="urn:schemas-microsoft-com:office:office" xmlns:r="http://schemas.openxmlformats.org/officeDocument/2006/relationships" xmlns:m="http://schemas.openxmlformats.org/officeDocument/2006/math" xmlns:v="urn:schemas-microsoft-com:vml" xmlns:wp14="http://schemas.microsoft.com/office/word/2010/wordprocessingDrawing" xmlns:wp="http://schemas.openxmlformats.org/drawingml/2006/wordprocessingDrawing" xmlns:w10="urn:schemas-microsoft-com:office:word" xmlns:w="http://schemas.openxmlformats.org/wordprocessingml/2006/main" xmlns:w14="http://schemas.microsoft.com/office/word/2010/wordml" xmlns:w15="http://schemas.microsoft.com/office/word/2012/wordml" xmlns:w16cid="http://schemas.microsoft.com/office/word/2016/wordml/cid" xmlns:w16se="http://schemas.microsoft.com/office/word/2015/wordml/symex" xmlns:wpg="http://schemas.microsoft.com/office/word/2010/wordprocessingGroup" xmlns:wpi="http://schemas.microsoft.com/office/word/2010/wordprocessingInk" xmlns:wne="http://schemas.microsoft.com/office/word/2006/wordml" xmlns:wps="http://schemas.microsoft.com/office/word/2010/wordprocessingShape" mc:Ignorable="w14 w15 w16se w16cid wp14">
-  <w:p>
-    <w:pPr>
-      <w:pStyle w:val="Footer"/>
-    </w:pPr>
-  </w:p>
-</w:ftr>
-</file>
-
-<file path=word/footer2.xml><?xml version="1.0" encoding="utf-8"?>
-<w:ftr xmlns:wpc="http://schemas.microsoft.com/office/word/2010/wordprocessingCanvas" xmlns:cx="http://schemas.microsoft.com/office/drawing/2014/chartex" xmlns:cx1="http://schemas.microsoft.com/office/drawing/2015/9/8/chartex" xmlns:cx2="http://schemas.microsoft.com/office/drawing/2015/10/21/chartex" xmlns:cx3="http://schemas.microsoft.com/office/drawing/2016/5/9/chartex" xmlns:cx4="http://schemas.microsoft.com/office/drawing/2016/5/10/chartex" xmlns:cx5="http://schemas.microsoft.com/office/drawing/2016/5/11/chartex" xmlns:cx6="http://schemas.microsoft.com/office/drawing/2016/5/12/chartex" xmlns:cx7="http://schemas.microsoft.com/office/drawing/2016/5/13/chartex" xmlns:cx8="http://schemas.microsoft.com/office/drawing/2016/5/14/chartex" xmlns:mc="http://schemas.openxmlformats.org/markup-compatibility/2006" xmlns:aink="http://schemas.microsoft.com/office/drawing/2016/ink" xmlns:am3d="http://schemas.microsoft.com/office/drawing/2017/model3d" xmlns:o="urn:schemas-microsoft-com:office:office" xmlns:r="http://schemas.openxmlformats.org/officeDocument/2006/relationships" xmlns:m="http://schemas.openxmlformats.org/officeDocument/2006/math" xmlns:v="urn:schemas-microsoft-com:vml" xmlns:wp14="http://schemas.microsoft.com/office/word/2010/wordprocessingDrawing" xmlns:wp="http://schemas.openxmlformats.org/drawingml/2006/wordprocessingDrawing" xmlns:w10="urn:schemas-microsoft-com:office:word" xmlns:w="http://schemas.openxmlformats.org/wordprocessingml/2006/main" xmlns:w14="http://schemas.microsoft.com/office/word/2010/wordml" xmlns:w15="http://schemas.microsoft.com/office/word/2012/wordml" xmlns:w16cid="http://schemas.microsoft.com/office/word/2016/wordml/cid" xmlns:w16se="http://schemas.microsoft.com/office/word/2015/wordml/symex" xmlns:wpg="http://schemas.microsoft.com/office/word/2010/wordprocessingGroup" xmlns:wpi="http://schemas.microsoft.com/office/word/2010/wordprocessingInk" xmlns:wne="http://schemas.microsoft.com/office/word/2006/wordml" xmlns:wps="http://schemas.microsoft.com/office/word/2010/wordprocessingShape" mc:Ignorable="w14 w15 w16se w16cid wp14">
+<w:ftr xmlns:wpc="http://schemas.microsoft.com/office/word/2010/wordprocessingCanvas" xmlns:cx="http://schemas.microsoft.com/office/drawing/2014/chartex" xmlns:cx1="http://schemas.microsoft.com/office/drawing/2015/9/8/chartex" xmlns:cx2="http://schemas.microsoft.com/office/drawing/2015/10/21/chartex" xmlns:cx3="http://schemas.microsoft.com/office/drawing/2016/5/9/chartex" xmlns:cx4="http://schemas.microsoft.com/office/drawing/2016/5/10/chartex" xmlns:cx5="http://schemas.microsoft.com/office/drawing/2016/5/11/chartex" xmlns:cx6="http://schemas.microsoft.com/office/drawing/2016/5/12/chartex" xmlns:cx7="http://schemas.microsoft.com/office/drawing/2016/5/13/chartex" xmlns:cx8="http://schemas.microsoft.com/office/drawing/2016/5/14/chartex" xmlns:mc="http://schemas.openxmlformats.org/markup-compatibility/2006" xmlns:aink="http://schemas.microsoft.com/office/drawing/2016/ink" xmlns:am3d="http://schemas.microsoft.com/office/drawing/2017/model3d" xmlns:o="urn:schemas-microsoft-com:office:office" xmlns:r="http://schemas.openxmlformats.org/officeDocument/2006/relationships" xmlns:m="http://schemas.openxmlformats.org/officeDocument/2006/math" xmlns:v="urn:schemas-microsoft-com:vml" xmlns:wp14="http://schemas.microsoft.com/office/word/2010/wordprocessingDrawing" xmlns:wp="http://schemas.openxmlformats.org/drawingml/2006/wordprocessingDrawing" xmlns:w10="urn:schemas-microsoft-com:office:word" xmlns:w="http://schemas.openxmlformats.org/wordprocessingml/2006/main" xmlns:w14="http://schemas.microsoft.com/office/word/2010/wordml" xmlns:w15="http://schemas.microsoft.com/office/word/2012/wordml" xmlns:w16cex="http://schemas.microsoft.com/office/word/2018/wordml/cex" xmlns:w16cid="http://schemas.microsoft.com/office/word/2016/wordml/cid" xmlns:w16="http://schemas.microsoft.com/office/word/2018/wordml" xmlns:w16se="http://schemas.microsoft.com/office/word/2015/wordml/symex" xmlns:wpg="http://schemas.microsoft.com/office/word/2010/wordprocessingGroup" xmlns:wpi="http://schemas.microsoft.com/office/word/2010/wordprocessingInk" xmlns:wne="http://schemas.microsoft.com/office/word/2006/wordml" xmlns:wps="http://schemas.microsoft.com/office/word/2010/wordprocessingShape" mc:Ignorable="w14 w15 w16se w16cid w16 w16cex wp14">
   <w:sdt>
     <w:sdtPr>
       <w:id w:val="-291207057"/>
@@ -926,9 +918,61 @@
               <w:pStyle w:val="Footer"/>
               <w:ind w:left="180"/>
             </w:pPr>
+            <w:r>
+              <w:rPr>
+                <w:noProof/>
+              </w:rPr>
+              <w:drawing>
+                <wp:anchor distT="0" distB="0" distL="114300" distR="114300" simplePos="0" relativeHeight="251658240" behindDoc="1" locked="0" layoutInCell="1" allowOverlap="1" wp14:anchorId="514A1B22" wp14:editId="22FFD08E">
+                  <wp:simplePos x="0" y="0"/>
+                  <wp:positionH relativeFrom="column">
+                    <wp:posOffset>0</wp:posOffset>
+                  </wp:positionH>
+                  <wp:positionV relativeFrom="paragraph">
+                    <wp:posOffset>-71543</wp:posOffset>
+                  </wp:positionV>
+                  <wp:extent cx="6858000" cy="328930"/>
+                  <wp:effectExtent l="0" t="0" r="0" b="0"/>
+                  <wp:wrapNone/>
+                  <wp:docPr id="4" name="Picture 4"/>
+                  <wp:cNvGraphicFramePr>
+                    <a:graphicFrameLocks xmlns:a="http://schemas.openxmlformats.org/drawingml/2006/main" noChangeAspect="1"/>
+                  </wp:cNvGraphicFramePr>
+                  <a:graphic xmlns:a="http://schemas.openxmlformats.org/drawingml/2006/main">
+                    <a:graphicData uri="http://schemas.openxmlformats.org/drawingml/2006/picture">
+                      <pic:pic xmlns:pic="http://schemas.openxmlformats.org/drawingml/2006/picture">
+                        <pic:nvPicPr>
+                          <pic:cNvPr id="1" name=""/>
+                          <pic:cNvPicPr/>
+                        </pic:nvPicPr>
+                        <pic:blipFill>
+                          <a:blip r:embed="rId1">
+                            <a:extLst>
+                              <a:ext uri="{28A0092B-C50C-407E-A947-70E740481C1C}">
+                                <a14:useLocalDpi xmlns:a14="http://schemas.microsoft.com/office/drawing/2010/main" val="0"/>
+                              </a:ext>
+                            </a:extLst>
+                          </a:blip>
+                          <a:stretch>
+                            <a:fillRect/>
+                          </a:stretch>
+                        </pic:blipFill>
+                        <pic:spPr>
+                          <a:xfrm>
+                            <a:off x="0" y="0"/>
+                            <a:ext cx="6858000" cy="328930"/>
+                          </a:xfrm>
+                          <a:prstGeom prst="rect">
+                            <a:avLst/>
+                          </a:prstGeom>
+                        </pic:spPr>
+                      </pic:pic>
+                    </a:graphicData>
+                  </a:graphic>
+                </wp:anchor>
+              </w:drawing>
+            </w:r>
           </w:p>
-          <w:bookmarkStart w:id="0" w:name="_GoBack" w:displacedByCustomXml="next"/>
-          <w:bookmarkEnd w:id="0" w:displacedByCustomXml="next"/>
         </w:sdtContent>
       </w:sdt>
     </w:sdtContent>
@@ -936,18 +980,8 @@
 </w:ftr>
 </file>
 
-<file path=word/footer3.xml><?xml version="1.0" encoding="utf-8"?>
-<w:ftr xmlns:wpc="http://schemas.microsoft.com/office/word/2010/wordprocessingCanvas" xmlns:cx="http://schemas.microsoft.com/office/drawing/2014/chartex" xmlns:cx1="http://schemas.microsoft.com/office/drawing/2015/9/8/chartex" xmlns:cx2="http://schemas.microsoft.com/office/drawing/2015/10/21/chartex" xmlns:cx3="http://schemas.microsoft.com/office/drawing/2016/5/9/chartex" xmlns:cx4="http://schemas.microsoft.com/office/drawing/2016/5/10/chartex" xmlns:cx5="http://schemas.microsoft.com/office/drawing/2016/5/11/chartex" xmlns:cx6="http://schemas.microsoft.com/office/drawing/2016/5/12/chartex" xmlns:cx7="http://schemas.microsoft.com/office/drawing/2016/5/13/chartex" xmlns:cx8="http://schemas.microsoft.com/office/drawing/2016/5/14/chartex" xmlns:mc="http://schemas.openxmlformats.org/markup-compatibility/2006" xmlns:aink="http://schemas.microsoft.com/office/drawing/2016/ink" xmlns:am3d="http://schemas.microsoft.com/office/drawing/2017/model3d" xmlns:o="urn:schemas-microsoft-com:office:office" xmlns:r="http://schemas.openxmlformats.org/officeDocument/2006/relationships" xmlns:m="http://schemas.openxmlformats.org/officeDocument/2006/math" xmlns:v="urn:schemas-microsoft-com:vml" xmlns:wp14="http://schemas.microsoft.com/office/word/2010/wordprocessingDrawing" xmlns:wp="http://schemas.openxmlformats.org/drawingml/2006/wordprocessingDrawing" xmlns:w10="urn:schemas-microsoft-com:office:word" xmlns:w="http://schemas.openxmlformats.org/wordprocessingml/2006/main" xmlns:w14="http://schemas.microsoft.com/office/word/2010/wordml" xmlns:w15="http://schemas.microsoft.com/office/word/2012/wordml" xmlns:w16cid="http://schemas.microsoft.com/office/word/2016/wordml/cid" xmlns:w16se="http://schemas.microsoft.com/office/word/2015/wordml/symex" xmlns:wpg="http://schemas.microsoft.com/office/word/2010/wordprocessingGroup" xmlns:wpi="http://schemas.microsoft.com/office/word/2010/wordprocessingInk" xmlns:wne="http://schemas.microsoft.com/office/word/2006/wordml" xmlns:wps="http://schemas.microsoft.com/office/word/2010/wordprocessingShape" mc:Ignorable="w14 w15 w16se w16cid wp14">
-  <w:p>
-    <w:pPr>
-      <w:pStyle w:val="Footer"/>
-    </w:pPr>
-  </w:p>
-</w:ftr>
-</file>
-
 <file path=word/footnotes.xml><?xml version="1.0" encoding="utf-8"?>
-<w:footnotes xmlns:wpc="http://schemas.microsoft.com/office/word/2010/wordprocessingCanvas" xmlns:cx="http://schemas.microsoft.com/office/drawing/2014/chartex" xmlns:cx1="http://schemas.microsoft.com/office/drawing/2015/9/8/chartex" xmlns:cx2="http://schemas.microsoft.com/office/drawing/2015/10/21/chartex" xmlns:cx3="http://schemas.microsoft.com/office/drawing/2016/5/9/chartex" xmlns:cx4="http://schemas.microsoft.com/office/drawing/2016/5/10/chartex" xmlns:cx5="http://schemas.microsoft.com/office/drawing/2016/5/11/chartex" xmlns:cx6="http://schemas.microsoft.com/office/drawing/2016/5/12/chartex" xmlns:cx7="http://schemas.microsoft.com/office/drawing/2016/5/13/chartex" xmlns:cx8="http://schemas.microsoft.com/office/drawing/2016/5/14/chartex" xmlns:mc="http://schemas.openxmlformats.org/markup-compatibility/2006" xmlns:aink="http://schemas.microsoft.com/office/drawing/2016/ink" xmlns:am3d="http://schemas.microsoft.com/office/drawing/2017/model3d" xmlns:o="urn:schemas-microsoft-com:office:office" xmlns:r="http://schemas.openxmlformats.org/officeDocument/2006/relationships" xmlns:m="http://schemas.openxmlformats.org/officeDocument/2006/math" xmlns:v="urn:schemas-microsoft-com:vml" xmlns:wp14="http://schemas.microsoft.com/office/word/2010/wordprocessingDrawing" xmlns:wp="http://schemas.openxmlformats.org/drawingml/2006/wordprocessingDrawing" xmlns:w10="urn:schemas-microsoft-com:office:word" xmlns:w="http://schemas.openxmlformats.org/wordprocessingml/2006/main" xmlns:w14="http://schemas.microsoft.com/office/word/2010/wordml" xmlns:w15="http://schemas.microsoft.com/office/word/2012/wordml" xmlns:w16cid="http://schemas.microsoft.com/office/word/2016/wordml/cid" xmlns:w16se="http://schemas.microsoft.com/office/word/2015/wordml/symex" xmlns:wpg="http://schemas.microsoft.com/office/word/2010/wordprocessingGroup" xmlns:wpi="http://schemas.microsoft.com/office/word/2010/wordprocessingInk" xmlns:wne="http://schemas.microsoft.com/office/word/2006/wordml" xmlns:wps="http://schemas.microsoft.com/office/word/2010/wordprocessingShape" mc:Ignorable="w14 w15 w16se w16cid wp14">
+<w:footnotes xmlns:wpc="http://schemas.microsoft.com/office/word/2010/wordprocessingCanvas" xmlns:cx="http://schemas.microsoft.com/office/drawing/2014/chartex" xmlns:cx1="http://schemas.microsoft.com/office/drawing/2015/9/8/chartex" xmlns:cx2="http://schemas.microsoft.com/office/drawing/2015/10/21/chartex" xmlns:cx3="http://schemas.microsoft.com/office/drawing/2016/5/9/chartex" xmlns:cx4="http://schemas.microsoft.com/office/drawing/2016/5/10/chartex" xmlns:cx5="http://schemas.microsoft.com/office/drawing/2016/5/11/chartex" xmlns:cx6="http://schemas.microsoft.com/office/drawing/2016/5/12/chartex" xmlns:cx7="http://schemas.microsoft.com/office/drawing/2016/5/13/chartex" xmlns:cx8="http://schemas.microsoft.com/office/drawing/2016/5/14/chartex" xmlns:mc="http://schemas.openxmlformats.org/markup-compatibility/2006" xmlns:aink="http://schemas.microsoft.com/office/drawing/2016/ink" xmlns:am3d="http://schemas.microsoft.com/office/drawing/2017/model3d" xmlns:o="urn:schemas-microsoft-com:office:office" xmlns:r="http://schemas.openxmlformats.org/officeDocument/2006/relationships" xmlns:m="http://schemas.openxmlformats.org/officeDocument/2006/math" xmlns:v="urn:schemas-microsoft-com:vml" xmlns:wp14="http://schemas.microsoft.com/office/word/2010/wordprocessingDrawing" xmlns:wp="http://schemas.openxmlformats.org/drawingml/2006/wordprocessingDrawing" xmlns:w10="urn:schemas-microsoft-com:office:word" xmlns:w="http://schemas.openxmlformats.org/wordprocessingml/2006/main" xmlns:w14="http://schemas.microsoft.com/office/word/2010/wordml" xmlns:w15="http://schemas.microsoft.com/office/word/2012/wordml" xmlns:w16cex="http://schemas.microsoft.com/office/word/2018/wordml/cex" xmlns:w16cid="http://schemas.microsoft.com/office/word/2016/wordml/cid" xmlns:w16="http://schemas.microsoft.com/office/word/2018/wordml" xmlns:w16se="http://schemas.microsoft.com/office/word/2015/wordml/symex" xmlns:wpg="http://schemas.microsoft.com/office/word/2010/wordprocessingGroup" xmlns:wpi="http://schemas.microsoft.com/office/word/2010/wordprocessingInk" xmlns:wne="http://schemas.microsoft.com/office/word/2006/wordml" xmlns:wps="http://schemas.microsoft.com/office/word/2010/wordprocessingShape" mc:Ignorable="w14 w15 w16se w16cid w16 w16cex wp14">
   <w:footnote w:type="separator" w:id="-1">
     <w:p>
       <w:r>
@@ -962,141 +996,147 @@
       </w:r>
     </w:p>
   </w:footnote>
+  <w:footnote w:type="continuationNotice" w:id="1">
+    <w:p/>
+  </w:footnote>
 </w:footnotes>
 </file>
 
 <file path=word/header1.xml><?xml version="1.0" encoding="utf-8"?>
-<w:hdr xmlns:wpc="http://schemas.microsoft.com/office/word/2010/wordprocessingCanvas" xmlns:cx="http://schemas.microsoft.com/office/drawing/2014/chartex" xmlns:cx1="http://schemas.microsoft.com/office/drawing/2015/9/8/chartex" xmlns:cx2="http://schemas.microsoft.com/office/drawing/2015/10/21/chartex" xmlns:cx3="http://schemas.microsoft.com/office/drawing/2016/5/9/chartex" xmlns:cx4="http://schemas.microsoft.com/office/drawing/2016/5/10/chartex" xmlns:cx5="http://schemas.microsoft.com/office/drawing/2016/5/11/chartex" xmlns:cx6="http://schemas.microsoft.com/office/drawing/2016/5/12/chartex" xmlns:cx7="http://schemas.microsoft.com/office/drawing/2016/5/13/chartex" xmlns:cx8="http://schemas.microsoft.com/office/drawing/2016/5/14/chartex" xmlns:mc="http://schemas.openxmlformats.org/markup-compatibility/2006" xmlns:aink="http://schemas.microsoft.com/office/drawing/2016/ink" xmlns:am3d="http://schemas.microsoft.com/office/drawing/2017/model3d" xmlns:o="urn:schemas-microsoft-com:office:office" xmlns:r="http://schemas.openxmlformats.org/officeDocument/2006/relationships" xmlns:m="http://schemas.openxmlformats.org/officeDocument/2006/math" xmlns:v="urn:schemas-microsoft-com:vml" xmlns:wp14="http://schemas.microsoft.com/office/word/2010/wordprocessingDrawing" xmlns:wp="http://schemas.openxmlformats.org/drawingml/2006/wordprocessingDrawing" xmlns:w10="urn:schemas-microsoft-com:office:word" xmlns:w="http://schemas.openxmlformats.org/wordprocessingml/2006/main" xmlns:w14="http://schemas.microsoft.com/office/word/2010/wordml" xmlns:w15="http://schemas.microsoft.com/office/word/2012/wordml" xmlns:w16cid="http://schemas.microsoft.com/office/word/2016/wordml/cid" xmlns:w16se="http://schemas.microsoft.com/office/word/2015/wordml/symex" xmlns:wpg="http://schemas.microsoft.com/office/word/2010/wordprocessingGroup" xmlns:wpi="http://schemas.microsoft.com/office/word/2010/wordprocessingInk" xmlns:wne="http://schemas.microsoft.com/office/word/2006/wordml" xmlns:wps="http://schemas.microsoft.com/office/word/2010/wordprocessingShape" mc:Ignorable="w14 w15 w16se w16cid wp14">
-  <w:p>
-    <w:pPr>
-      <w:pStyle w:val="Header"/>
-    </w:pPr>
-  </w:p>
-</w:hdr>
-</file>
-
-<file path=word/header2.xml><?xml version="1.0" encoding="utf-8"?>
-<w:hdr xmlns:wpc="http://schemas.microsoft.com/office/word/2010/wordprocessingCanvas" xmlns:cx="http://schemas.microsoft.com/office/drawing/2014/chartex" xmlns:cx1="http://schemas.microsoft.com/office/drawing/2015/9/8/chartex" xmlns:cx2="http://schemas.microsoft.com/office/drawing/2015/10/21/chartex" xmlns:cx3="http://schemas.microsoft.com/office/drawing/2016/5/9/chartex" xmlns:cx4="http://schemas.microsoft.com/office/drawing/2016/5/10/chartex" xmlns:cx5="http://schemas.microsoft.com/office/drawing/2016/5/11/chartex" xmlns:cx6="http://schemas.microsoft.com/office/drawing/2016/5/12/chartex" xmlns:cx7="http://schemas.microsoft.com/office/drawing/2016/5/13/chartex" xmlns:cx8="http://schemas.microsoft.com/office/drawing/2016/5/14/chartex" xmlns:mc="http://schemas.openxmlformats.org/markup-compatibility/2006" xmlns:aink="http://schemas.microsoft.com/office/drawing/2016/ink" xmlns:am3d="http://schemas.microsoft.com/office/drawing/2017/model3d" xmlns:o="urn:schemas-microsoft-com:office:office" xmlns:r="http://schemas.openxmlformats.org/officeDocument/2006/relationships" xmlns:m="http://schemas.openxmlformats.org/officeDocument/2006/math" xmlns:v="urn:schemas-microsoft-com:vml" xmlns:wp14="http://schemas.microsoft.com/office/word/2010/wordprocessingDrawing" xmlns:wp="http://schemas.openxmlformats.org/drawingml/2006/wordprocessingDrawing" xmlns:w10="urn:schemas-microsoft-com:office:word" xmlns:w="http://schemas.openxmlformats.org/wordprocessingml/2006/main" xmlns:w14="http://schemas.microsoft.com/office/word/2010/wordml" xmlns:w15="http://schemas.microsoft.com/office/word/2012/wordml" xmlns:w16cid="http://schemas.microsoft.com/office/word/2016/wordml/cid" xmlns:w16se="http://schemas.microsoft.com/office/word/2015/wordml/symex" xmlns:wpg="http://schemas.microsoft.com/office/word/2010/wordprocessingGroup" xmlns:wpi="http://schemas.microsoft.com/office/word/2010/wordprocessingInk" xmlns:wne="http://schemas.microsoft.com/office/word/2006/wordml" xmlns:wps="http://schemas.microsoft.com/office/word/2010/wordprocessingShape" mc:Ignorable="w14 w15 w16se w16cid wp14">
+<w:hdr xmlns:wpc="http://schemas.microsoft.com/office/word/2010/wordprocessingCanvas" xmlns:cx="http://schemas.microsoft.com/office/drawing/2014/chartex" xmlns:cx1="http://schemas.microsoft.com/office/drawing/2015/9/8/chartex" xmlns:cx2="http://schemas.microsoft.com/office/drawing/2015/10/21/chartex" xmlns:cx3="http://schemas.microsoft.com/office/drawing/2016/5/9/chartex" xmlns:cx4="http://schemas.microsoft.com/office/drawing/2016/5/10/chartex" xmlns:cx5="http://schemas.microsoft.com/office/drawing/2016/5/11/chartex" xmlns:cx6="http://schemas.microsoft.com/office/drawing/2016/5/12/chartex" xmlns:cx7="http://schemas.microsoft.com/office/drawing/2016/5/13/chartex" xmlns:cx8="http://schemas.microsoft.com/office/drawing/2016/5/14/chartex" xmlns:mc="http://schemas.openxmlformats.org/markup-compatibility/2006" xmlns:aink="http://schemas.microsoft.com/office/drawing/2016/ink" xmlns:am3d="http://schemas.microsoft.com/office/drawing/2017/model3d" xmlns:o="urn:schemas-microsoft-com:office:office" xmlns:r="http://schemas.openxmlformats.org/officeDocument/2006/relationships" xmlns:m="http://schemas.openxmlformats.org/officeDocument/2006/math" xmlns:v="urn:schemas-microsoft-com:vml" xmlns:wp14="http://schemas.microsoft.com/office/word/2010/wordprocessingDrawing" xmlns:wp="http://schemas.openxmlformats.org/drawingml/2006/wordprocessingDrawing" xmlns:w10="urn:schemas-microsoft-com:office:word" xmlns:w="http://schemas.openxmlformats.org/wordprocessingml/2006/main" xmlns:w14="http://schemas.microsoft.com/office/word/2010/wordml" xmlns:w15="http://schemas.microsoft.com/office/word/2012/wordml" xmlns:w16cex="http://schemas.microsoft.com/office/word/2018/wordml/cex" xmlns:w16cid="http://schemas.microsoft.com/office/word/2016/wordml/cid" xmlns:w16="http://schemas.microsoft.com/office/word/2018/wordml" xmlns:w16se="http://schemas.microsoft.com/office/word/2015/wordml/symex" xmlns:wpg="http://schemas.microsoft.com/office/word/2010/wordprocessingGroup" xmlns:wpi="http://schemas.microsoft.com/office/word/2010/wordprocessingInk" xmlns:wne="http://schemas.microsoft.com/office/word/2006/wordml" xmlns:wps="http://schemas.microsoft.com/office/word/2010/wordprocessingShape" mc:Ignorable="w14 w15 w16se w16cid w16 w16cex wp14">
+  <w:tbl>
+    <w:tblPr>
+      <w:tblStyle w:val="TableGrid"/>
+      <w:tblW w:w="0" w:type="auto"/>
+      <w:tblBorders>
+        <w:top w:val="none" w:sz="0" w:space="0" w:color="auto"/>
+        <w:left w:val="none" w:sz="0" w:space="0" w:color="auto"/>
+        <w:bottom w:val="none" w:sz="0" w:space="0" w:color="auto"/>
+        <w:right w:val="none" w:sz="0" w:space="0" w:color="auto"/>
+        <w:insideH w:val="none" w:sz="0" w:space="0" w:color="auto"/>
+        <w:insideV w:val="none" w:sz="0" w:space="0" w:color="auto"/>
+      </w:tblBorders>
+      <w:tblLook w:val="04A0" w:firstRow="1" w:lastRow="0" w:firstColumn="1" w:lastColumn="0" w:noHBand="0" w:noVBand="1"/>
+    </w:tblPr>
+    <w:tblGrid>
+      <w:gridCol w:w="5395"/>
+      <w:gridCol w:w="5395"/>
+    </w:tblGrid>
+    <w:tr>
+      <w:tc>
+        <w:tcPr>
+          <w:tcW w:w="5395" w:type="dxa"/>
+        </w:tcPr>
+        <w:p>
+          <w:pPr>
+            <w:pStyle w:val="Header"/>
+            <w:jc w:val="left"/>
+            <w:rPr>
+              <w:sz w:val="20"/>
+              <w:szCs w:val="20"/>
+            </w:rPr>
+          </w:pPr>
+          <w:r>
+            <w:rPr>
+              <w:b w:val="0"/>
+              <w:sz w:val="20"/>
+              <w:szCs w:val="20"/>
+            </w:rPr>
+            <w:drawing>
+              <wp:inline distT="0" distB="0" distL="0" distR="0" wp14:anchorId="672A9D28" wp14:editId="6F033EA8">
+                <wp:extent cx="1714500" cy="685800"/>
+                <wp:effectExtent l="0" t="0" r="0" b="0"/>
+                <wp:docPr id="1" name="Picture 1"/>
+                <wp:cNvGraphicFramePr>
+                  <a:graphicFrameLocks xmlns:a="http://schemas.openxmlformats.org/drawingml/2006/main" noChangeAspect="1"/>
+                </wp:cNvGraphicFramePr>
+                <a:graphic xmlns:a="http://schemas.openxmlformats.org/drawingml/2006/main">
+                  <a:graphicData uri="http://schemas.openxmlformats.org/drawingml/2006/picture">
+                    <pic:pic xmlns:pic="http://schemas.openxmlformats.org/drawingml/2006/picture">
+                      <pic:nvPicPr>
+                        <pic:cNvPr id="0" name="Picture 1"/>
+                        <pic:cNvPicPr>
+                          <a:picLocks noChangeAspect="1" noChangeArrowheads="1"/>
+                        </pic:cNvPicPr>
+                      </pic:nvPicPr>
+                      <pic:blipFill>
+                        <a:blip r:embed="rId1">
+                          <a:extLst>
+                            <a:ext uri="{28A0092B-C50C-407E-A947-70E740481C1C}">
+                              <a14:useLocalDpi xmlns:a14="http://schemas.microsoft.com/office/drawing/2010/main" val="0"/>
+                            </a:ext>
+                          </a:extLst>
+                        </a:blip>
+                        <a:srcRect/>
+                        <a:stretch>
+                          <a:fillRect/>
+                        </a:stretch>
+                      </pic:blipFill>
+                      <pic:spPr bwMode="auto">
+                        <a:xfrm>
+                          <a:off x="0" y="0"/>
+                          <a:ext cx="1714500" cy="685800"/>
+                        </a:xfrm>
+                        <a:prstGeom prst="rect">
+                          <a:avLst/>
+                        </a:prstGeom>
+                        <a:noFill/>
+                        <a:ln>
+                          <a:noFill/>
+                        </a:ln>
+                      </pic:spPr>
+                    </pic:pic>
+                  </a:graphicData>
+                </a:graphic>
+              </wp:inline>
+            </w:drawing>
+          </w:r>
+        </w:p>
+      </w:tc>
+      <w:tc>
+        <w:tcPr>
+          <w:tcW w:w="5395" w:type="dxa"/>
+        </w:tcPr>
+        <w:p>
+          <w:pPr>
+            <w:pStyle w:val="Header"/>
+          </w:pPr>
+        </w:p>
+        <w:p>
+          <w:pPr>
+            <w:pStyle w:val="Header"/>
+          </w:pPr>
+          <w:r>
+            <w:t>Job Description</w:t>
+          </w:r>
+          <w:r>
+            <w:br/>
+          </w:r>
+          <w:r>
+            <w:rPr>
+              <w:sz w:val="20"/>
+              <w:szCs w:val="20"/>
+            </w:rPr>
+            <w:t>for Staff Jobs</w:t>
+          </w:r>
+        </w:p>
+      </w:tc>
+    </w:tr>
+  </w:tbl>
   <w:p>
     <w:pPr>
       <w:pStyle w:val="Header"/>
       <w:rPr>
-        <w:color w:val="auto"/>
         <w:sz w:val="20"/>
+        <w:szCs w:val="20"/>
       </w:rPr>
-    </w:pPr>
-    <w:r>
-      <w:rPr>
-        <w:color w:val="auto"/>
-      </w:rPr>
-      <w:drawing>
-        <wp:anchor distT="0" distB="0" distL="114300" distR="114300" simplePos="0" relativeHeight="251664384" behindDoc="0" locked="0" layoutInCell="1" allowOverlap="1" wp14:anchorId="43E6B860" wp14:editId="26901F73">
-          <wp:simplePos x="0" y="0"/>
-          <wp:positionH relativeFrom="margin">
-            <wp:align>left</wp:align>
-          </wp:positionH>
-          <wp:positionV relativeFrom="paragraph">
-            <wp:posOffset>-252484</wp:posOffset>
-          </wp:positionV>
-          <wp:extent cx="2175694" cy="870197"/>
-          <wp:effectExtent l="0" t="0" r="0" b="0"/>
-          <wp:wrapNone/>
-          <wp:docPr id="6" name="Picture 6"/>
-          <wp:cNvGraphicFramePr>
-            <a:graphicFrameLocks xmlns:a="http://schemas.openxmlformats.org/drawingml/2006/main" noChangeAspect="1"/>
-          </wp:cNvGraphicFramePr>
-          <a:graphic xmlns:a="http://schemas.openxmlformats.org/drawingml/2006/main">
-            <a:graphicData uri="http://schemas.openxmlformats.org/drawingml/2006/picture">
-              <pic:pic xmlns:pic="http://schemas.openxmlformats.org/drawingml/2006/picture">
-                <pic:nvPicPr>
-                  <pic:cNvPr id="0" name="Picture 3"/>
-                  <pic:cNvPicPr>
-                    <a:picLocks noChangeAspect="1" noChangeArrowheads="1"/>
-                  </pic:cNvPicPr>
-                </pic:nvPicPr>
-                <pic:blipFill>
-                  <a:blip r:embed="rId1">
-                    <a:extLst>
-                      <a:ext uri="{28A0092B-C50C-407E-A947-70E740481C1C}">
-                        <a14:useLocalDpi xmlns:a14="http://schemas.microsoft.com/office/drawing/2010/main" val="0"/>
-                      </a:ext>
-                    </a:extLst>
-                  </a:blip>
-                  <a:srcRect/>
-                  <a:stretch>
-                    <a:fillRect/>
-                  </a:stretch>
-                </pic:blipFill>
-                <pic:spPr bwMode="auto">
-                  <a:xfrm>
-                    <a:off x="0" y="0"/>
-                    <a:ext cx="2175694" cy="870197"/>
-                  </a:xfrm>
-                  <a:prstGeom prst="rect">
-                    <a:avLst/>
-                  </a:prstGeom>
-                  <a:noFill/>
-                </pic:spPr>
-              </pic:pic>
-            </a:graphicData>
-          </a:graphic>
-          <wp14:sizeRelH relativeFrom="margin">
-            <wp14:pctWidth>0</wp14:pctWidth>
-          </wp14:sizeRelH>
-          <wp14:sizeRelV relativeFrom="margin">
-            <wp14:pctHeight>0</wp14:pctHeight>
-          </wp14:sizeRelV>
-        </wp:anchor>
-      </w:drawing>
-    </w:r>
-    <w:r>
-      <w:rPr>
-        <w:color w:val="auto"/>
-      </w:rPr>
-      <w:t xml:space="preserve">Job </w:t>
-    </w:r>
-    <w:r>
-      <w:rPr>
-        <w:color w:val="auto"/>
-      </w:rPr>
-      <w:t>Description</w:t>
-    </w:r>
-    <w:r>
-      <w:rPr>
-        <w:color w:val="auto"/>
-      </w:rPr>
-      <w:br/>
-    </w:r>
-    <w:r>
-      <w:rPr>
-        <w:color w:val="auto"/>
-        <w:sz w:val="20"/>
-      </w:rPr>
-      <w:t xml:space="preserve">for </w:t>
-    </w:r>
-    <w:r>
-      <w:rPr>
-        <w:color w:val="auto"/>
-        <w:sz w:val="20"/>
-      </w:rPr>
-      <w:t>Staff Positions</w:t>
-    </w:r>
-  </w:p>
-</w:hdr>
-</file>
-
-<file path=word/header3.xml><?xml version="1.0" encoding="utf-8"?>
-<w:hdr xmlns:wpc="http://schemas.microsoft.com/office/word/2010/wordprocessingCanvas" xmlns:cx="http://schemas.microsoft.com/office/drawing/2014/chartex" xmlns:cx1="http://schemas.microsoft.com/office/drawing/2015/9/8/chartex" xmlns:cx2="http://schemas.microsoft.com/office/drawing/2015/10/21/chartex" xmlns:cx3="http://schemas.microsoft.com/office/drawing/2016/5/9/chartex" xmlns:cx4="http://schemas.microsoft.com/office/drawing/2016/5/10/chartex" xmlns:cx5="http://schemas.microsoft.com/office/drawing/2016/5/11/chartex" xmlns:cx6="http://schemas.microsoft.com/office/drawing/2016/5/12/chartex" xmlns:cx7="http://schemas.microsoft.com/office/drawing/2016/5/13/chartex" xmlns:cx8="http://schemas.microsoft.com/office/drawing/2016/5/14/chartex" xmlns:mc="http://schemas.openxmlformats.org/markup-compatibility/2006" xmlns:aink="http://schemas.microsoft.com/office/drawing/2016/ink" xmlns:am3d="http://schemas.microsoft.com/office/drawing/2017/model3d" xmlns:o="urn:schemas-microsoft-com:office:office" xmlns:r="http://schemas.openxmlformats.org/officeDocument/2006/relationships" xmlns:m="http://schemas.openxmlformats.org/officeDocument/2006/math" xmlns:v="urn:schemas-microsoft-com:vml" xmlns:wp14="http://schemas.microsoft.com/office/word/2010/wordprocessingDrawing" xmlns:wp="http://schemas.openxmlformats.org/drawingml/2006/wordprocessingDrawing" xmlns:w10="urn:schemas-microsoft-com:office:word" xmlns:w="http://schemas.openxmlformats.org/wordprocessingml/2006/main" xmlns:w14="http://schemas.microsoft.com/office/word/2010/wordml" xmlns:w15="http://schemas.microsoft.com/office/word/2012/wordml" xmlns:w16cid="http://schemas.microsoft.com/office/word/2016/wordml/cid" xmlns:w16se="http://schemas.microsoft.com/office/word/2015/wordml/symex" xmlns:wpg="http://schemas.microsoft.com/office/word/2010/wordprocessingGroup" xmlns:wpi="http://schemas.microsoft.com/office/word/2010/wordprocessingInk" xmlns:wne="http://schemas.microsoft.com/office/word/2006/wordml" xmlns:wps="http://schemas.microsoft.com/office/word/2010/wordprocessingShape" mc:Ignorable="w14 w15 w16se w16cid wp14">
-  <w:p>
-    <w:pPr>
-      <w:pStyle w:val="Header"/>
     </w:pPr>
   </w:p>
 </w:hdr>
 </file>
 
 <file path=word/numbering.xml><?xml version="1.0" encoding="utf-8"?>
-<w:numbering xmlns:wpc="http://schemas.microsoft.com/office/word/2010/wordprocessingCanvas" xmlns:cx="http://schemas.microsoft.com/office/drawing/2014/chartex" xmlns:cx1="http://schemas.microsoft.com/office/drawing/2015/9/8/chartex" xmlns:cx2="http://schemas.microsoft.com/office/drawing/2015/10/21/chartex" xmlns:cx3="http://schemas.microsoft.com/office/drawing/2016/5/9/chartex" xmlns:cx4="http://schemas.microsoft.com/office/drawing/2016/5/10/chartex" xmlns:cx5="http://schemas.microsoft.com/office/drawing/2016/5/11/chartex" xmlns:cx6="http://schemas.microsoft.com/office/drawing/2016/5/12/chartex" xmlns:cx7="http://schemas.microsoft.com/office/drawing/2016/5/13/chartex" xmlns:cx8="http://schemas.microsoft.com/office/drawing/2016/5/14/chartex" xmlns:mc="http://schemas.openxmlformats.org/markup-compatibility/2006" xmlns:aink="http://schemas.microsoft.com/office/drawing/2016/ink" xmlns:am3d="http://schemas.microsoft.com/office/drawing/2017/model3d" xmlns:o="urn:schemas-microsoft-com:office:office" xmlns:r="http://schemas.openxmlformats.org/officeDocument/2006/relationships" xmlns:m="http://schemas.openxmlformats.org/officeDocument/2006/math" xmlns:v="urn:schemas-microsoft-com:vml" xmlns:wp14="http://schemas.microsoft.com/office/word/2010/wordprocessingDrawing" xmlns:wp="http://schemas.openxmlformats.org/drawingml/2006/wordprocessingDrawing" xmlns:w10="urn:schemas-microsoft-com:office:word" xmlns:w="http://schemas.openxmlformats.org/wordprocessingml/2006/main" xmlns:w14="http://schemas.microsoft.com/office/word/2010/wordml" xmlns:w15="http://schemas.microsoft.com/office/word/2012/wordml" xmlns:w16cid="http://schemas.microsoft.com/office/word/2016/wordml/cid" xmlns:w16se="http://schemas.microsoft.com/office/word/2015/wordml/symex" xmlns:wpg="http://schemas.microsoft.com/office/word/2010/wordprocessingGroup" xmlns:wpi="http://schemas.microsoft.com/office/word/2010/wordprocessingInk" xmlns:wne="http://schemas.microsoft.com/office/word/2006/wordml" xmlns:wps="http://schemas.microsoft.com/office/word/2010/wordprocessingShape" mc:Ignorable="w14 w15 w16se w16cid wp14">
+<w:numbering xmlns:wpc="http://schemas.microsoft.com/office/word/2010/wordprocessingCanvas" xmlns:cx="http://schemas.microsoft.com/office/drawing/2014/chartex" xmlns:cx1="http://schemas.microsoft.com/office/drawing/2015/9/8/chartex" xmlns:cx2="http://schemas.microsoft.com/office/drawing/2015/10/21/chartex" xmlns:cx3="http://schemas.microsoft.com/office/drawing/2016/5/9/chartex" xmlns:cx4="http://schemas.microsoft.com/office/drawing/2016/5/10/chartex" xmlns:cx5="http://schemas.microsoft.com/office/drawing/2016/5/11/chartex" xmlns:cx6="http://schemas.microsoft.com/office/drawing/2016/5/12/chartex" xmlns:cx7="http://schemas.microsoft.com/office/drawing/2016/5/13/chartex" xmlns:cx8="http://schemas.microsoft.com/office/drawing/2016/5/14/chartex" xmlns:mc="http://schemas.openxmlformats.org/markup-compatibility/2006" xmlns:aink="http://schemas.microsoft.com/office/drawing/2016/ink" xmlns:am3d="http://schemas.microsoft.com/office/drawing/2017/model3d" xmlns:o="urn:schemas-microsoft-com:office:office" xmlns:r="http://schemas.openxmlformats.org/officeDocument/2006/relationships" xmlns:m="http://schemas.openxmlformats.org/officeDocument/2006/math" xmlns:v="urn:schemas-microsoft-com:vml" xmlns:wp14="http://schemas.microsoft.com/office/word/2010/wordprocessingDrawing" xmlns:wp="http://schemas.openxmlformats.org/drawingml/2006/wordprocessingDrawing" xmlns:w10="urn:schemas-microsoft-com:office:word" xmlns:w="http://schemas.openxmlformats.org/wordprocessingml/2006/main" xmlns:w14="http://schemas.microsoft.com/office/word/2010/wordml" xmlns:w15="http://schemas.microsoft.com/office/word/2012/wordml" xmlns:w16cex="http://schemas.microsoft.com/office/word/2018/wordml/cex" xmlns:w16cid="http://schemas.microsoft.com/office/word/2016/wordml/cid" xmlns:w16="http://schemas.microsoft.com/office/word/2018/wordml" xmlns:w16se="http://schemas.microsoft.com/office/word/2015/wordml/symex" xmlns:wpg="http://schemas.microsoft.com/office/word/2010/wordprocessingGroup" xmlns:wpi="http://schemas.microsoft.com/office/word/2010/wordprocessingInk" xmlns:wne="http://schemas.microsoft.com/office/word/2006/wordml" xmlns:wps="http://schemas.microsoft.com/office/word/2010/wordprocessingShape" mc:Ignorable="w14 w15 w16se w16cid w16 w16cex wp14">
   <w:abstractNum w:abstractNumId="0" w15:restartNumberingAfterBreak="0">
     <w:nsid w:val="212966E6"/>
     <w:multiLevelType w:val="hybridMultilevel"/>
@@ -1339,7 +1379,7 @@
   <w:abstractNum w:abstractNumId="4" w15:restartNumberingAfterBreak="0">
     <w:nsid w:val="367C637B"/>
     <w:multiLevelType w:val="hybridMultilevel"/>
-    <w:tmpl w:val="94EA60D6"/>
+    <w:tmpl w:val="51DA7394"/>
     <w:lvl w:ilvl="0" w:tplc="0409000F">
       <w:start w:val="1"/>
       <w:numFmt w:val="decimal"/>
@@ -1722,7 +1762,7 @@
 </file>
 
 <file path=word/styles.xml><?xml version="1.0" encoding="utf-8"?>
-<w:styles xmlns:mc="http://schemas.openxmlformats.org/markup-compatibility/2006" xmlns:r="http://schemas.openxmlformats.org/officeDocument/2006/relationships" xmlns:w="http://schemas.openxmlformats.org/wordprocessingml/2006/main" xmlns:w14="http://schemas.microsoft.com/office/word/2010/wordml" xmlns:w15="http://schemas.microsoft.com/office/word/2012/wordml" xmlns:w16cid="http://schemas.microsoft.com/office/word/2016/wordml/cid" xmlns:w16se="http://schemas.microsoft.com/office/word/2015/wordml/symex" mc:Ignorable="w14 w15 w16se w16cid">
+<w:styles xmlns:mc="http://schemas.openxmlformats.org/markup-compatibility/2006" xmlns:r="http://schemas.openxmlformats.org/officeDocument/2006/relationships" xmlns:w="http://schemas.openxmlformats.org/wordprocessingml/2006/main" xmlns:w14="http://schemas.microsoft.com/office/word/2010/wordml" xmlns:w15="http://schemas.microsoft.com/office/word/2012/wordml" xmlns:w16cex="http://schemas.microsoft.com/office/word/2018/wordml/cex" xmlns:w16cid="http://schemas.microsoft.com/office/word/2016/wordml/cid" xmlns:w16="http://schemas.microsoft.com/office/word/2018/wordml" xmlns:w16se="http://schemas.microsoft.com/office/word/2015/wordml/symex" mc:Ignorable="w14 w15 w16se w16cid w16 w16cex">
   <w:docDefaults>
     <w:rPrDefault>
       <w:rPr>
@@ -2727,11 +2767,207 @@
 </file>
 
 <file path=customXml/item1.xml><?xml version="1.0" encoding="utf-8"?>
+<p:properties xmlns:p="http://schemas.microsoft.com/office/2006/metadata/properties" xmlns:xsi="http://www.w3.org/2001/XMLSchema-instance" xmlns:pc="http://schemas.microsoft.com/office/infopath/2007/PartnerControls">
+  <documentManagement/>
+</p:properties>
+</file>
+
+<file path=customXml/item2.xml><?xml version="1.0" encoding="utf-8"?>
+<?mso-contentType ?>
+<FormTemplates xmlns="http://schemas.microsoft.com/sharepoint/v3/contenttype/forms">
+  <Display>DocumentLibraryForm</Display>
+  <Edit>DocumentLibraryForm</Edit>
+  <New>DocumentLibraryForm</New>
+</FormTemplates>
+</file>
+
+<file path=customXml/item3.xml><?xml version="1.0" encoding="utf-8"?>
+<ct:contentTypeSchema xmlns:ct="http://schemas.microsoft.com/office/2006/metadata/contentType" xmlns:ma="http://schemas.microsoft.com/office/2006/metadata/properties/metaAttributes" ct:_="" ma:_="" ma:contentTypeName="Document" ma:contentTypeID="0x0101001F87A388AD91B3479B79772EEA017B8E" ma:contentTypeVersion="4" ma:contentTypeDescription="Create a new document." ma:contentTypeScope="" ma:versionID="e7cd9e9147b71a6362c9496fb6bfc587">
+  <xsd:schema xmlns:xsd="http://www.w3.org/2001/XMLSchema" xmlns:xs="http://www.w3.org/2001/XMLSchema" xmlns:p="http://schemas.microsoft.com/office/2006/metadata/properties" xmlns:ns2="b84d561d-731b-468a-9b2c-3bb8a0503a31" targetNamespace="http://schemas.microsoft.com/office/2006/metadata/properties" ma:root="true" ma:fieldsID="fd7ed7f9762824fde6f4d90e62b5215c" ns2:_="">
+    <xsd:import namespace="b84d561d-731b-468a-9b2c-3bb8a0503a31"/>
+    <xsd:element name="properties">
+      <xsd:complexType>
+        <xsd:sequence>
+          <xsd:element name="documentManagement">
+            <xsd:complexType>
+              <xsd:all>
+                <xsd:element ref="ns2:MediaServiceMetadata" minOccurs="0"/>
+                <xsd:element ref="ns2:MediaServiceFastMetadata" minOccurs="0"/>
+                <xsd:element ref="ns2:MediaServiceAutoKeyPoints" minOccurs="0"/>
+                <xsd:element ref="ns2:MediaServiceKeyPoints" minOccurs="0"/>
+              </xsd:all>
+            </xsd:complexType>
+          </xsd:element>
+        </xsd:sequence>
+      </xsd:complexType>
+    </xsd:element>
+  </xsd:schema>
+  <xsd:schema xmlns:xsd="http://www.w3.org/2001/XMLSchema" xmlns:xs="http://www.w3.org/2001/XMLSchema" xmlns:dms="http://schemas.microsoft.com/office/2006/documentManagement/types" xmlns:pc="http://schemas.microsoft.com/office/infopath/2007/PartnerControls" targetNamespace="b84d561d-731b-468a-9b2c-3bb8a0503a31" elementFormDefault="qualified">
+    <xsd:import namespace="http://schemas.microsoft.com/office/2006/documentManagement/types"/>
+    <xsd:import namespace="http://schemas.microsoft.com/office/infopath/2007/PartnerControls"/>
+    <xsd:element name="MediaServiceMetadata" ma:index="8" nillable="true" ma:displayName="MediaServiceMetadata" ma:hidden="true" ma:internalName="MediaServiceMetadata" ma:readOnly="true">
+      <xsd:simpleType>
+        <xsd:restriction base="dms:Note"/>
+      </xsd:simpleType>
+    </xsd:element>
+    <xsd:element name="MediaServiceFastMetadata" ma:index="9" nillable="true" ma:displayName="MediaServiceFastMetadata" ma:hidden="true" ma:internalName="MediaServiceFastMetadata" ma:readOnly="true">
+      <xsd:simpleType>
+        <xsd:restriction base="dms:Note"/>
+      </xsd:simpleType>
+    </xsd:element>
+    <xsd:element name="MediaServiceAutoKeyPoints" ma:index="10" nillable="true" ma:displayName="MediaServiceAutoKeyPoints" ma:hidden="true" ma:internalName="MediaServiceAutoKeyPoints" ma:readOnly="true">
+      <xsd:simpleType>
+        <xsd:restriction base="dms:Note"/>
+      </xsd:simpleType>
+    </xsd:element>
+    <xsd:element name="MediaServiceKeyPoints" ma:index="11" nillable="true" ma:displayName="KeyPoints" ma:internalName="MediaServiceKeyPoints" ma:readOnly="true">
+      <xsd:simpleType>
+        <xsd:restriction base="dms:Note">
+          <xsd:maxLength value="255"/>
+        </xsd:restriction>
+      </xsd:simpleType>
+    </xsd:element>
+  </xsd:schema>
+  <xsd:schema xmlns="http://schemas.openxmlformats.org/package/2006/metadata/core-properties" xmlns:xsd="http://www.w3.org/2001/XMLSchema" xmlns:xsi="http://www.w3.org/2001/XMLSchema-instance" xmlns:dc="http://purl.org/dc/elements/1.1/" xmlns:dcterms="http://purl.org/dc/terms/" xmlns:odoc="http://schemas.microsoft.com/internal/obd" targetNamespace="http://schemas.openxmlformats.org/package/2006/metadata/core-properties" elementFormDefault="qualified" attributeFormDefault="unqualified" blockDefault="#all">
+    <xsd:import namespace="http://purl.org/dc/elements/1.1/" schemaLocation="http://dublincore.org/schemas/xmls/qdc/2003/04/02/dc.xsd"/>
+    <xsd:import namespace="http://purl.org/dc/terms/" schemaLocation="http://dublincore.org/schemas/xmls/qdc/2003/04/02/dcterms.xsd"/>
+    <xsd:element name="coreProperties" type="CT_coreProperties"/>
+    <xsd:complexType name="CT_coreProperties">
+      <xsd:all>
+        <xsd:element ref="dc:creator" minOccurs="0" maxOccurs="1"/>
+        <xsd:element ref="dcterms:created" minOccurs="0" maxOccurs="1"/>
+        <xsd:element ref="dc:identifier" minOccurs="0" maxOccurs="1"/>
+        <xsd:element name="contentType" minOccurs="0" maxOccurs="1" type="xsd:string" ma:index="0" ma:displayName="Content Type"/>
+        <xsd:element ref="dc:title" minOccurs="0" maxOccurs="1" ma:index="4" ma:displayName="Title"/>
+        <xsd:element ref="dc:subject" minOccurs="0" maxOccurs="1"/>
+        <xsd:element ref="dc:description" minOccurs="0" maxOccurs="1"/>
+        <xsd:element name="keywords" minOccurs="0" maxOccurs="1" type="xsd:string"/>
+        <xsd:element ref="dc:language" minOccurs="0" maxOccurs="1"/>
+        <xsd:element name="category" minOccurs="0" maxOccurs="1" type="xsd:string"/>
+        <xsd:element name="version" minOccurs="0" maxOccurs="1" type="xsd:string"/>
+        <xsd:element name="revision" minOccurs="0" maxOccurs="1" type="xsd:string">
+          <xsd:annotation>
+            <xsd:documentation>
+                        This value indicates the number of saves or revisions. The application is responsible for updating this value after each revision.
+                    </xsd:documentation>
+          </xsd:annotation>
+        </xsd:element>
+        <xsd:element name="lastModifiedBy" minOccurs="0" maxOccurs="1" type="xsd:string"/>
+        <xsd:element ref="dcterms:modified" minOccurs="0" maxOccurs="1"/>
+        <xsd:element name="contentStatus" minOccurs="0" maxOccurs="1" type="xsd:string"/>
+      </xsd:all>
+    </xsd:complexType>
+  </xsd:schema>
+  <xs:schema xmlns:pc="http://schemas.microsoft.com/office/infopath/2007/PartnerControls" xmlns:xs="http://www.w3.org/2001/XMLSchema" targetNamespace="http://schemas.microsoft.com/office/infopath/2007/PartnerControls" elementFormDefault="qualified" attributeFormDefault="unqualified">
+    <xs:element name="Person">
+      <xs:complexType>
+        <xs:sequence>
+          <xs:element ref="pc:DisplayName" minOccurs="0"/>
+          <xs:element ref="pc:AccountId" minOccurs="0"/>
+          <xs:element ref="pc:AccountType" minOccurs="0"/>
+        </xs:sequence>
+      </xs:complexType>
+    </xs:element>
+    <xs:element name="DisplayName" type="xs:string"/>
+    <xs:element name="AccountId" type="xs:string"/>
+    <xs:element name="AccountType" type="xs:string"/>
+    <xs:element name="BDCAssociatedEntity">
+      <xs:complexType>
+        <xs:sequence>
+          <xs:element ref="pc:BDCEntity" minOccurs="0" maxOccurs="unbounded"/>
+        </xs:sequence>
+        <xs:attribute ref="pc:EntityNamespace"/>
+        <xs:attribute ref="pc:EntityName"/>
+        <xs:attribute ref="pc:SystemInstanceName"/>
+        <xs:attribute ref="pc:AssociationName"/>
+      </xs:complexType>
+    </xs:element>
+    <xs:attribute name="EntityNamespace" type="xs:string"/>
+    <xs:attribute name="EntityName" type="xs:string"/>
+    <xs:attribute name="SystemInstanceName" type="xs:string"/>
+    <xs:attribute name="AssociationName" type="xs:string"/>
+    <xs:element name="BDCEntity">
+      <xs:complexType>
+        <xs:sequence>
+          <xs:element ref="pc:EntityDisplayName" minOccurs="0"/>
+          <xs:element ref="pc:EntityInstanceReference" minOccurs="0"/>
+          <xs:element ref="pc:EntityId1" minOccurs="0"/>
+          <xs:element ref="pc:EntityId2" minOccurs="0"/>
+          <xs:element ref="pc:EntityId3" minOccurs="0"/>
+          <xs:element ref="pc:EntityId4" minOccurs="0"/>
+          <xs:element ref="pc:EntityId5" minOccurs="0"/>
+        </xs:sequence>
+      </xs:complexType>
+    </xs:element>
+    <xs:element name="EntityDisplayName" type="xs:string"/>
+    <xs:element name="EntityInstanceReference" type="xs:string"/>
+    <xs:element name="EntityId1" type="xs:string"/>
+    <xs:element name="EntityId2" type="xs:string"/>
+    <xs:element name="EntityId3" type="xs:string"/>
+    <xs:element name="EntityId4" type="xs:string"/>
+    <xs:element name="EntityId5" type="xs:string"/>
+    <xs:element name="Terms">
+      <xs:complexType>
+        <xs:sequence>
+          <xs:element ref="pc:TermInfo" minOccurs="0" maxOccurs="unbounded"/>
+        </xs:sequence>
+      </xs:complexType>
+    </xs:element>
+    <xs:element name="TermInfo">
+      <xs:complexType>
+        <xs:sequence>
+          <xs:element ref="pc:TermName" minOccurs="0"/>
+          <xs:element ref="pc:TermId" minOccurs="0"/>
+        </xs:sequence>
+      </xs:complexType>
+    </xs:element>
+    <xs:element name="TermName" type="xs:string"/>
+    <xs:element name="TermId" type="xs:string"/>
+  </xs:schema>
+</ct:contentTypeSchema>
+</file>
+
+<file path=customXml/item4.xml><?xml version="1.0" encoding="utf-8"?>
 <b:Sources xmlns:b="http://schemas.openxmlformats.org/officeDocument/2006/bibliography" xmlns="http://schemas.openxmlformats.org/officeDocument/2006/bibliography" SelectedStyle="\APASixthEditionOfficeOnline.xsl" StyleName="APA" Version="6"/>
 </file>
 
 <file path=customXml/itemProps1.xml><?xml version="1.0" encoding="utf-8"?>
-<ds:datastoreItem xmlns:ds="http://schemas.openxmlformats.org/officeDocument/2006/customXml" ds:itemID="{91A95DEA-9217-4D27-B4EE-D0D092B0B735}">
+<ds:datastoreItem xmlns:ds="http://schemas.openxmlformats.org/officeDocument/2006/customXml" ds:itemID="{3733BCBB-4ACC-407D-942C-FFD438DCE5FC}">
+  <ds:schemaRefs>
+    <ds:schemaRef ds:uri="http://schemas.microsoft.com/office/2006/metadata/properties"/>
+    <ds:schemaRef ds:uri="http://schemas.microsoft.com/office/infopath/2007/PartnerControls"/>
+  </ds:schemaRefs>
+</ds:datastoreItem>
+</file>
+
+<file path=customXml/itemProps2.xml><?xml version="1.0" encoding="utf-8"?>
+<ds:datastoreItem xmlns:ds="http://schemas.openxmlformats.org/officeDocument/2006/customXml" ds:itemID="{E2D400FB-52D4-4F01-8661-2C2C9A2B1A54}">
+  <ds:schemaRefs>
+    <ds:schemaRef ds:uri="http://schemas.microsoft.com/sharepoint/v3/contenttype/forms"/>
+  </ds:schemaRefs>
+</ds:datastoreItem>
+</file>
+
+<file path=customXml/itemProps3.xml><?xml version="1.0" encoding="utf-8"?>
+<ds:datastoreItem xmlns:ds="http://schemas.openxmlformats.org/officeDocument/2006/customXml" ds:itemID="{332F4D94-4119-4C4C-84CB-D422261165FB}">
+  <ds:schemaRefs>
+    <ds:schemaRef ds:uri="http://schemas.microsoft.com/office/2006/metadata/contentType"/>
+    <ds:schemaRef ds:uri="http://schemas.microsoft.com/office/2006/metadata/properties/metaAttributes"/>
+    <ds:schemaRef ds:uri="http://www.w3.org/2001/XMLSchema"/>
+    <ds:schemaRef ds:uri="http://schemas.microsoft.com/office/2006/metadata/properties"/>
+    <ds:schemaRef ds:uri="b84d561d-731b-468a-9b2c-3bb8a0503a31"/>
+    <ds:schemaRef ds:uri="http://schemas.microsoft.com/office/2006/documentManagement/types"/>
+    <ds:schemaRef ds:uri="http://schemas.microsoft.com/office/infopath/2007/PartnerControls"/>
+    <ds:schemaRef ds:uri="http://schemas.openxmlformats.org/package/2006/metadata/core-properties"/>
+    <ds:schemaRef ds:uri="http://purl.org/dc/elements/1.1/"/>
+    <ds:schemaRef ds:uri="http://purl.org/dc/terms/"/>
+    <ds:schemaRef ds:uri="http://schemas.microsoft.com/internal/obd"/>
+  </ds:schemaRefs>
+</ds:datastoreItem>
+</file>
+
+<file path=customXml/itemProps4.xml><?xml version="1.0" encoding="utf-8"?>
+<ds:datastoreItem xmlns:ds="http://schemas.openxmlformats.org/officeDocument/2006/customXml" ds:itemID="{CF1A8F97-E685-4E07-B962-8B5CB2FDDC36}">
   <ds:schemaRefs>
     <ds:schemaRef ds:uri="http://schemas.openxmlformats.org/officeDocument/2006/bibliography"/>
   </ds:schemaRefs>

</xml_diff>

<commit_message>
Update self-service and staff job desc PDFs
</commit_message>
<xml_diff>
--- a/pdfs/resources/compensation/Job_Description_Template_for_Staff_Positions.docx
+++ b/pdfs/resources/compensation/Job_Description_Template_for_Staff_Positions.docx
@@ -69,7 +69,8 @@
       </w:tblPr>
       <w:tblGrid>
         <w:gridCol w:w="5395"/>
-        <w:gridCol w:w="5395"/>
+        <w:gridCol w:w="2697"/>
+        <w:gridCol w:w="2698"/>
       </w:tblGrid>
       <w:tr>
         <w:tc>
@@ -98,7 +99,7 @@
         </w:tc>
         <w:tc>
           <w:tcPr>
-            <w:tcW w:w="5395" w:type="dxa"/>
+            <w:tcW w:w="2697" w:type="dxa"/>
           </w:tcPr>
           <w:p>
             <w:pPr>
@@ -108,8 +109,38 @@
               </w:tabs>
             </w:pPr>
             <w:r>
+              <w:t xml:space="preserve">Workday </w:t>
+            </w:r>
+            <w:r>
               <w:t>Job Code:</w:t>
             </w:r>
+          </w:p>
+        </w:tc>
+        <w:tc>
+          <w:tcPr>
+            <w:tcW w:w="2698" w:type="dxa"/>
+          </w:tcPr>
+          <w:p>
+            <w:pPr>
+              <w:tabs>
+                <w:tab w:val="left" w:pos="5400"/>
+                <w:tab w:val="left" w:leader="underscore" w:pos="10260"/>
+              </w:tabs>
+            </w:pPr>
+            <w:r>
+              <w:t xml:space="preserve">Job </w:t>
+            </w:r>
+            <w:r>
+              <w:t>Grade:</w:t>
+            </w:r>
+          </w:p>
+          <w:p>
+            <w:pPr>
+              <w:tabs>
+                <w:tab w:val="left" w:pos="5400"/>
+                <w:tab w:val="left" w:leader="underscore" w:pos="10260"/>
+              </w:tabs>
+            </w:pPr>
           </w:p>
         </w:tc>
       </w:tr>
@@ -126,13 +157,7 @@
               </w:tabs>
             </w:pPr>
             <w:r>
-              <w:t>Reports t</w:t>
-            </w:r>
-            <w:r>
-              <w:t>o</w:t>
-            </w:r>
-            <w:r>
-              <w:t xml:space="preserve">: </w:t>
+              <w:t xml:space="preserve">Reports to: </w:t>
             </w:r>
           </w:p>
           <w:p>
@@ -147,6 +172,7 @@
         <w:tc>
           <w:tcPr>
             <w:tcW w:w="5395" w:type="dxa"/>
+            <w:gridSpan w:val="2"/>
           </w:tcPr>
           <w:p>
             <w:pPr>
@@ -160,6 +186,69 @@
             </w:r>
             <w:r>
               <w:t xml:space="preserve"> Group/Job Family</w:t>
+            </w:r>
+            <w:r>
+              <w:t>:</w:t>
+            </w:r>
+          </w:p>
+          <w:p>
+            <w:pPr>
+              <w:tabs>
+                <w:tab w:val="left" w:pos="5400"/>
+                <w:tab w:val="left" w:leader="underscore" w:pos="10260"/>
+              </w:tabs>
+            </w:pPr>
+          </w:p>
+        </w:tc>
+      </w:tr>
+      <w:tr>
+        <w:tc>
+          <w:tcPr>
+            <w:tcW w:w="5395" w:type="dxa"/>
+          </w:tcPr>
+          <w:p>
+            <w:pPr>
+              <w:tabs>
+                <w:tab w:val="left" w:pos="5400"/>
+                <w:tab w:val="left" w:leader="underscore" w:pos="10260"/>
+              </w:tabs>
+            </w:pPr>
+            <w:r>
+              <w:t>Career St</w:t>
+            </w:r>
+            <w:r>
+              <w:t>ream</w:t>
+            </w:r>
+            <w:r>
+              <w:t xml:space="preserve">: </w:t>
+            </w:r>
+          </w:p>
+          <w:p>
+            <w:pPr>
+              <w:tabs>
+                <w:tab w:val="left" w:pos="5400"/>
+                <w:tab w:val="left" w:leader="underscore" w:pos="10260"/>
+              </w:tabs>
+            </w:pPr>
+          </w:p>
+        </w:tc>
+        <w:tc>
+          <w:tcPr>
+            <w:tcW w:w="5395" w:type="dxa"/>
+            <w:gridSpan w:val="2"/>
+          </w:tcPr>
+          <w:p>
+            <w:pPr>
+              <w:tabs>
+                <w:tab w:val="left" w:pos="5400"/>
+                <w:tab w:val="left" w:leader="underscore" w:pos="10260"/>
+              </w:tabs>
+            </w:pPr>
+            <w:r>
+              <w:t xml:space="preserve">Career </w:t>
+            </w:r>
+            <w:r>
+              <w:t>Step</w:t>
             </w:r>
             <w:r>
               <w:t>:</w:t>
@@ -297,23 +386,7 @@
                 <w:i/>
                 <w:iCs/>
               </w:rPr>
-              <w:t>Knowledge of</w:t>
-            </w:r>
-            <w:proofErr w:type="gramStart"/>
-            <w:r>
-              <w:rPr>
-                <w:i/>
-                <w:iCs/>
-              </w:rPr>
-              <w:t>…..</w:t>
-            </w:r>
-            <w:proofErr w:type="gramEnd"/>
-            <w:r>
-              <w:rPr>
-                <w:i/>
-                <w:iCs/>
-              </w:rPr>
-              <w:t>; ability to…..; as normally acquired through a</w:t>
+              <w:t>Knowledge of…..; ability to…..; as normally acquired through a</w:t>
             </w:r>
             <w:r>
               <w:rPr>
@@ -442,11 +515,7 @@
               <w:right w:w="115" w:type="dxa"/>
             </w:tcMar>
           </w:tcPr>
-          <w:p>
-            <w:r>
-              <w:t>70%</w:t>
-            </w:r>
-          </w:p>
+          <w:p/>
         </w:tc>
       </w:tr>
       <w:tr>
@@ -462,6 +531,7 @@
               <w:jc w:val="center"/>
             </w:pPr>
             <w:r>
+              <w:lastRenderedPageBreak/>
               <w:t>2</w:t>
             </w:r>
           </w:p>
@@ -508,7 +578,6 @@
               <w:jc w:val="center"/>
             </w:pPr>
             <w:r>
-              <w:lastRenderedPageBreak/>
               <w:t>3</w:t>
             </w:r>
           </w:p>
@@ -615,11 +684,7 @@
               <w:right w:w="115" w:type="dxa"/>
             </w:tcMar>
           </w:tcPr>
-          <w:p>
-            <w:r>
-              <w:t>.</w:t>
-            </w:r>
-          </w:p>
+          <w:p/>
         </w:tc>
         <w:tc>
           <w:tcPr>
@@ -2767,12 +2832,6 @@
 </file>
 
 <file path=customXml/item1.xml><?xml version="1.0" encoding="utf-8"?>
-<p:properties xmlns:p="http://schemas.microsoft.com/office/2006/metadata/properties" xmlns:xsi="http://www.w3.org/2001/XMLSchema-instance" xmlns:pc="http://schemas.microsoft.com/office/infopath/2007/PartnerControls">
-  <documentManagement/>
-</p:properties>
-</file>
-
-<file path=customXml/item2.xml><?xml version="1.0" encoding="utf-8"?>
 <?mso-contentType ?>
 <FormTemplates xmlns="http://schemas.microsoft.com/sharepoint/v3/contenttype/forms">
   <Display>DocumentLibraryForm</Display>
@@ -2781,7 +2840,17 @@
 </FormTemplates>
 </file>
 
+<file path=customXml/item2.xml><?xml version="1.0" encoding="utf-8"?>
+<p:properties xmlns:p="http://schemas.microsoft.com/office/2006/metadata/properties" xmlns:xsi="http://www.w3.org/2001/XMLSchema-instance" xmlns:pc="http://schemas.microsoft.com/office/infopath/2007/PartnerControls">
+  <documentManagement/>
+</p:properties>
+</file>
+
 <file path=customXml/item3.xml><?xml version="1.0" encoding="utf-8"?>
+<b:Sources xmlns:b="http://schemas.openxmlformats.org/officeDocument/2006/bibliography" xmlns="http://schemas.openxmlformats.org/officeDocument/2006/bibliography" SelectedStyle="\APASixthEditionOfficeOnline.xsl" StyleName="APA" Version="6"/>
+</file>
+
+<file path=customXml/item4.xml><?xml version="1.0" encoding="utf-8"?>
 <ct:contentTypeSchema xmlns:ct="http://schemas.microsoft.com/office/2006/metadata/contentType" xmlns:ma="http://schemas.microsoft.com/office/2006/metadata/properties/metaAttributes" ct:_="" ma:_="" ma:contentTypeName="Document" ma:contentTypeID="0x0101001F87A388AD91B3479B79772EEA017B8E" ma:contentTypeVersion="4" ma:contentTypeDescription="Create a new document." ma:contentTypeScope="" ma:versionID="e7cd9e9147b71a6362c9496fb6bfc587">
   <xsd:schema xmlns:xsd="http://www.w3.org/2001/XMLSchema" xmlns:xs="http://www.w3.org/2001/XMLSchema" xmlns:p="http://schemas.microsoft.com/office/2006/metadata/properties" xmlns:ns2="b84d561d-731b-468a-9b2c-3bb8a0503a31" targetNamespace="http://schemas.microsoft.com/office/2006/metadata/properties" ma:root="true" ma:fieldsID="fd7ed7f9762824fde6f4d90e62b5215c" ns2:_="">
     <xsd:import namespace="b84d561d-731b-468a-9b2c-3bb8a0503a31"/>
@@ -2927,11 +2996,15 @@
 </ct:contentTypeSchema>
 </file>
 
-<file path=customXml/item4.xml><?xml version="1.0" encoding="utf-8"?>
-<b:Sources xmlns:b="http://schemas.openxmlformats.org/officeDocument/2006/bibliography" xmlns="http://schemas.openxmlformats.org/officeDocument/2006/bibliography" SelectedStyle="\APASixthEditionOfficeOnline.xsl" StyleName="APA" Version="6"/>
+<file path=customXml/itemProps1.xml><?xml version="1.0" encoding="utf-8"?>
+<ds:datastoreItem xmlns:ds="http://schemas.openxmlformats.org/officeDocument/2006/customXml" ds:itemID="{E2D400FB-52D4-4F01-8661-2C2C9A2B1A54}">
+  <ds:schemaRefs>
+    <ds:schemaRef ds:uri="http://schemas.microsoft.com/sharepoint/v3/contenttype/forms"/>
+  </ds:schemaRefs>
+</ds:datastoreItem>
 </file>
 
-<file path=customXml/itemProps1.xml><?xml version="1.0" encoding="utf-8"?>
+<file path=customXml/itemProps2.xml><?xml version="1.0" encoding="utf-8"?>
 <ds:datastoreItem xmlns:ds="http://schemas.openxmlformats.org/officeDocument/2006/customXml" ds:itemID="{3733BCBB-4ACC-407D-942C-FFD438DCE5FC}">
   <ds:schemaRefs>
     <ds:schemaRef ds:uri="http://schemas.microsoft.com/office/2006/metadata/properties"/>
@@ -2940,15 +3013,15 @@
 </ds:datastoreItem>
 </file>
 
-<file path=customXml/itemProps2.xml><?xml version="1.0" encoding="utf-8"?>
-<ds:datastoreItem xmlns:ds="http://schemas.openxmlformats.org/officeDocument/2006/customXml" ds:itemID="{E2D400FB-52D4-4F01-8661-2C2C9A2B1A54}">
+<file path=customXml/itemProps3.xml><?xml version="1.0" encoding="utf-8"?>
+<ds:datastoreItem xmlns:ds="http://schemas.openxmlformats.org/officeDocument/2006/customXml" ds:itemID="{CF1A8F97-E685-4E07-B962-8B5CB2FDDC36}">
   <ds:schemaRefs>
-    <ds:schemaRef ds:uri="http://schemas.microsoft.com/sharepoint/v3/contenttype/forms"/>
+    <ds:schemaRef ds:uri="http://schemas.openxmlformats.org/officeDocument/2006/bibliography"/>
   </ds:schemaRefs>
 </ds:datastoreItem>
 </file>
 
-<file path=customXml/itemProps3.xml><?xml version="1.0" encoding="utf-8"?>
+<file path=customXml/itemProps4.xml><?xml version="1.0" encoding="utf-8"?>
 <ds:datastoreItem xmlns:ds="http://schemas.openxmlformats.org/officeDocument/2006/customXml" ds:itemID="{332F4D94-4119-4C4C-84CB-D422261165FB}">
   <ds:schemaRefs>
     <ds:schemaRef ds:uri="http://schemas.microsoft.com/office/2006/metadata/contentType"/>
@@ -2964,12 +3037,4 @@
     <ds:schemaRef ds:uri="http://schemas.microsoft.com/internal/obd"/>
   </ds:schemaRefs>
 </ds:datastoreItem>
-</file>
-
-<file path=customXml/itemProps4.xml><?xml version="1.0" encoding="utf-8"?>
-<ds:datastoreItem xmlns:ds="http://schemas.openxmlformats.org/officeDocument/2006/customXml" ds:itemID="{CF1A8F97-E685-4E07-B962-8B5CB2FDDC36}">
-  <ds:schemaRefs>
-    <ds:schemaRef ds:uri="http://schemas.openxmlformats.org/officeDocument/2006/bibliography"/>
-  </ds:schemaRefs>
-</ds:datastoreItem>
 </file>
</xml_diff>